<commit_message>
Aggiunta Class Diagram a ODD
</commit_message>
<xml_diff>
--- a/DocumentazioneODD/ODD.docx
+++ b/DocumentazioneODD/ODD.docx
@@ -3133,6 +3133,13 @@
       </w:r>
     </w:p>
     <w:p/>
+    <w:p/>
+    <w:p/>
+    <w:p/>
+    <w:p/>
+    <w:p/>
+    <w:p/>
+    <w:p/>
     <w:p>
       <w:pPr>
         <w:pStyle w:val="Titolo2"/>
@@ -3232,55 +3239,61 @@
           <w:szCs w:val="24"/>
           <w:lang w:val="it"/>
         </w:rPr>
-        <w:lastRenderedPageBreak/>
-        <w:t>/*</w:t>
-      </w:r>
-      <w:r>
-        <w:rPr>
-          <w:color w:val="000000" w:themeColor="text1"/>
-          <w:sz w:val="24"/>
-          <w:szCs w:val="24"/>
-          <w:lang w:val="it"/>
-        </w:rPr>
-        <w:t>Il design Composite per definizione è un pattern basato sulla gestione di oggetti composti come se fossero un solo oggetto semplice. Infatti, è stato scelto poiché si adatta perfettamente alle necessità di definizione delle interfacce e della gestione delle componenti di cui sono composte.</w:t>
-      </w:r>
-      <w:r>
-        <w:rPr>
-          <w:color w:val="000000" w:themeColor="text1"/>
-          <w:sz w:val="24"/>
-          <w:szCs w:val="24"/>
-          <w:lang w:val="it"/>
-        </w:rPr>
-        <w:t xml:space="preserve"> Nel nostro codice tutte le interfacce sono scritte in FXML il quale poi al momento della compilazione converte i tag in ogni singola </w:t>
-      </w:r>
-      <w:proofErr w:type="gramStart"/>
-      <w:r>
-        <w:rPr>
-          <w:color w:val="000000" w:themeColor="text1"/>
-          <w:sz w:val="24"/>
-          <w:szCs w:val="24"/>
-          <w:lang w:val="it"/>
-        </w:rPr>
-        <w:t>componente.</w:t>
-      </w:r>
-      <w:r>
-        <w:rPr>
-          <w:color w:val="000000" w:themeColor="text1"/>
-          <w:sz w:val="24"/>
-          <w:szCs w:val="24"/>
-          <w:lang w:val="it"/>
-        </w:rPr>
-        <w:t>*</w:t>
-      </w:r>
-      <w:proofErr w:type="gramEnd"/>
-      <w:r>
-        <w:rPr>
-          <w:color w:val="000000" w:themeColor="text1"/>
-          <w:sz w:val="24"/>
-          <w:szCs w:val="24"/>
-          <w:lang w:val="it"/>
-        </w:rPr>
-        <w:t>/</w:t>
+        <w:t xml:space="preserve">Il Data Mapper è un pattern </w:t>
+      </w:r>
+      <w:r>
+        <w:rPr>
+          <w:color w:val="000000" w:themeColor="text1"/>
+          <w:sz w:val="24"/>
+          <w:szCs w:val="24"/>
+          <w:lang w:val="it"/>
+        </w:rPr>
+        <w:t xml:space="preserve">che si pone </w:t>
+      </w:r>
+      <w:r>
+        <w:rPr>
+          <w:color w:val="000000" w:themeColor="text1"/>
+          <w:sz w:val="24"/>
+          <w:szCs w:val="24"/>
+          <w:lang w:val="it"/>
+        </w:rPr>
+        <w:t>l’obbiettivo di separare gli oggetti che rappresentano l’informazione persistente dalla logica relativa alla mappatura di questa informazione sul database sottostante. Ciò permette agli oggetti che risiedono in memoria di essere completamente disaccoppiati dal livello</w:t>
+      </w:r>
+      <w:r>
+        <w:rPr>
+          <w:color w:val="000000" w:themeColor="text1"/>
+          <w:sz w:val="24"/>
+          <w:szCs w:val="24"/>
+          <w:lang w:val="it"/>
+        </w:rPr>
+        <w:t xml:space="preserve"> di persistenza</w:t>
+      </w:r>
+      <w:r>
+        <w:rPr>
+          <w:color w:val="000000" w:themeColor="text1"/>
+          <w:sz w:val="24"/>
+          <w:szCs w:val="24"/>
+          <w:lang w:val="it"/>
+        </w:rPr>
+        <w:t xml:space="preserve"> (indipendentemente da quale esso sia, database relazionale, file o altro), favorendo la manutenibilità del sistema</w:t>
+      </w:r>
+      <w:r>
+        <w:rPr>
+          <w:color w:val="000000" w:themeColor="text1"/>
+          <w:sz w:val="24"/>
+          <w:szCs w:val="24"/>
+          <w:lang w:val="it"/>
+        </w:rPr>
+        <w:t xml:space="preserve"> e lasciando la possibilità di variare, in futuri aggiornamenti, il tipo di persistenza con modifiche minimali al codice</w:t>
+      </w:r>
+      <w:r>
+        <w:rPr>
+          <w:color w:val="000000" w:themeColor="text1"/>
+          <w:sz w:val="24"/>
+          <w:szCs w:val="24"/>
+          <w:lang w:val="it"/>
+        </w:rPr>
+        <w:t>.</w:t>
       </w:r>
     </w:p>
     <w:p>
@@ -3290,71 +3303,25 @@
           <w:color w:val="000000" w:themeColor="text1"/>
           <w:sz w:val="24"/>
           <w:szCs w:val="24"/>
-          <w:lang w:val="it"/>
-        </w:rPr>
-      </w:pPr>
-      <w:r>
-        <w:rPr>
-          <w:color w:val="000000" w:themeColor="text1"/>
-          <w:sz w:val="24"/>
-          <w:szCs w:val="24"/>
-          <w:lang w:val="it"/>
-        </w:rPr>
-        <w:t xml:space="preserve">Il Data Mapper è un pattern </w:t>
-      </w:r>
-      <w:r>
-        <w:rPr>
-          <w:color w:val="000000" w:themeColor="text1"/>
-          <w:sz w:val="24"/>
-          <w:szCs w:val="24"/>
-          <w:lang w:val="it"/>
-        </w:rPr>
-        <w:t xml:space="preserve">che si pone </w:t>
-      </w:r>
-      <w:r>
-        <w:rPr>
-          <w:color w:val="000000" w:themeColor="text1"/>
-          <w:sz w:val="24"/>
-          <w:szCs w:val="24"/>
-          <w:lang w:val="it"/>
-        </w:rPr>
-        <w:t>l’obbiettivo di separare gli oggetti che rappresentano l’informazione persistente dalla logica relativa alla mappatura di questa informazione sul database sottostante. Ciò permette agli oggetti che risiedono in memoria di essere completamente disaccoppiati dal livello</w:t>
-      </w:r>
-      <w:r>
-        <w:rPr>
-          <w:color w:val="000000" w:themeColor="text1"/>
-          <w:sz w:val="24"/>
-          <w:szCs w:val="24"/>
-          <w:lang w:val="it"/>
-        </w:rPr>
-        <w:t xml:space="preserve"> di persistenza</w:t>
-      </w:r>
-      <w:r>
-        <w:rPr>
-          <w:color w:val="000000" w:themeColor="text1"/>
-          <w:sz w:val="24"/>
-          <w:szCs w:val="24"/>
-          <w:lang w:val="it"/>
-        </w:rPr>
-        <w:t xml:space="preserve"> (indipendentemente da quale esso sia, database relazionale, file o altro), favorendo la manutenibilità del sistema</w:t>
-      </w:r>
-      <w:r>
-        <w:rPr>
-          <w:color w:val="000000" w:themeColor="text1"/>
-          <w:sz w:val="24"/>
-          <w:szCs w:val="24"/>
-          <w:lang w:val="it"/>
-        </w:rPr>
-        <w:t xml:space="preserve"> e lasciando la possibilità di variare, in futuri aggiornamenti, il tipo di persistenza con modifiche minimali al codice</w:t>
-      </w:r>
-      <w:r>
-        <w:rPr>
-          <w:color w:val="000000" w:themeColor="text1"/>
-          <w:sz w:val="24"/>
-          <w:szCs w:val="24"/>
-          <w:lang w:val="it"/>
-        </w:rPr>
-        <w:t>.</w:t>
+        </w:rPr>
+      </w:pPr>
+      <w:r>
+        <w:rPr>
+          <w:color w:val="000000" w:themeColor="text1"/>
+          <w:sz w:val="24"/>
+          <w:szCs w:val="24"/>
+          <w:lang w:val="it"/>
+        </w:rPr>
+        <w:t>Poiché nel nostro software verranno utilizzati bottoni ed eventi, si utilizzerà il pattern Observer il quale ci permetterà di avere del codice che alla ricezione di un evento cambi lo stato di tutti gli oggetti interessati e invochi i metodi necessari al proseguo delle attività.</w:t>
+      </w:r>
+      <w:r>
+        <w:rPr>
+          <w:color w:val="000000" w:themeColor="text1"/>
+          <w:sz w:val="24"/>
+          <w:szCs w:val="24"/>
+          <w:lang w:val="it"/>
+        </w:rPr>
+        <w:t xml:space="preserve"> Allo stato dell’arte ogni componente che si interfaccia con la GUI necessita di un Observer per permettere la navigazione.</w:t>
       </w:r>
     </w:p>
     <w:p>
@@ -3364,25 +3331,80 @@
           <w:color w:val="000000" w:themeColor="text1"/>
           <w:sz w:val="24"/>
           <w:szCs w:val="24"/>
-        </w:rPr>
-      </w:pPr>
-      <w:r>
-        <w:rPr>
-          <w:color w:val="000000" w:themeColor="text1"/>
-          <w:sz w:val="24"/>
-          <w:szCs w:val="24"/>
-          <w:lang w:val="it"/>
-        </w:rPr>
-        <w:t>Poiché nel nostro software verranno utilizzati bottoni ed eventi, si utilizzerà il pattern Observer il quale ci permetterà di avere del codice che alla ricezione di un evento cambi lo stato di tutti gli oggetti interessati e invochi i metodi necessari al proseguo delle attività.</w:t>
-      </w:r>
-      <w:r>
-        <w:rPr>
-          <w:color w:val="000000" w:themeColor="text1"/>
-          <w:sz w:val="24"/>
-          <w:szCs w:val="24"/>
-          <w:lang w:val="it"/>
-        </w:rPr>
-        <w:t xml:space="preserve"> Allo stato dell’arte ogni componente che si interfaccia con la GUI necessita di un Observer per permettere la navigazione.</w:t>
+          <w:lang w:val="it"/>
+        </w:rPr>
+      </w:pPr>
+      <w:r>
+        <w:rPr>
+          <w:color w:val="000000" w:themeColor="text1"/>
+          <w:sz w:val="24"/>
+          <w:szCs w:val="24"/>
+          <w:lang w:val="it"/>
+        </w:rPr>
+        <w:t>Per ultimo, verrà utilizzato il</w:t>
+      </w:r>
+      <w:r>
+        <w:rPr>
+          <w:color w:val="000000" w:themeColor="text1"/>
+          <w:sz w:val="24"/>
+          <w:szCs w:val="24"/>
+          <w:lang w:val="it"/>
+        </w:rPr>
+        <w:t xml:space="preserve"> </w:t>
+      </w:r>
+      <w:r>
+        <w:rPr>
+          <w:color w:val="000000" w:themeColor="text1"/>
+          <w:sz w:val="24"/>
+          <w:szCs w:val="24"/>
+          <w:lang w:val="it"/>
+        </w:rPr>
+        <w:t xml:space="preserve">design pattern </w:t>
+      </w:r>
+      <w:r>
+        <w:rPr>
+          <w:color w:val="000000" w:themeColor="text1"/>
+          <w:sz w:val="24"/>
+          <w:szCs w:val="24"/>
+          <w:lang w:val="it"/>
+        </w:rPr>
+        <w:t>Singleton</w:t>
+      </w:r>
+      <w:r>
+        <w:rPr>
+          <w:color w:val="000000" w:themeColor="text1"/>
+          <w:sz w:val="24"/>
+          <w:szCs w:val="24"/>
+          <w:lang w:val="it"/>
+        </w:rPr>
+        <w:t xml:space="preserve"> che ha lo scopo di garantire che venga creata una sola istanza di una componente. V</w:t>
+      </w:r>
+      <w:r>
+        <w:rPr>
+          <w:color w:val="000000" w:themeColor="text1"/>
+          <w:sz w:val="24"/>
+          <w:szCs w:val="24"/>
+          <w:lang w:val="it"/>
+        </w:rPr>
+        <w:t>errà utilizzato all’interno del codice per componenti come: la connessione al database, la cui multipla esistenza sarebbe solo uno spreco di risorse per il server che occupa inutilmente una connessione</w:t>
+      </w:r>
+      <w:r>
+        <w:rPr>
+          <w:color w:val="000000" w:themeColor="text1"/>
+          <w:sz w:val="24"/>
+          <w:szCs w:val="24"/>
+          <w:lang w:val="it"/>
+        </w:rPr>
+        <w:t xml:space="preserve"> e la componente Utente</w:t>
+      </w:r>
+      <w:r>
+        <w:rPr>
+          <w:color w:val="000000" w:themeColor="text1"/>
+          <w:sz w:val="24"/>
+          <w:szCs w:val="24"/>
+          <w:lang w:val="it"/>
+        </w:rPr>
+        <w:t>.</w:t>
       </w:r>
     </w:p>
     <w:p>
@@ -3402,89 +3424,688 @@
           <w:szCs w:val="24"/>
           <w:lang w:val="it"/>
         </w:rPr>
-        <w:t>Per ultimo, verrà utilizzato il</w:t>
-      </w:r>
-      <w:r>
-        <w:rPr>
-          <w:color w:val="000000" w:themeColor="text1"/>
-          <w:sz w:val="24"/>
-          <w:szCs w:val="24"/>
-          <w:lang w:val="it"/>
-        </w:rPr>
-        <w:t xml:space="preserve"> </w:t>
-      </w:r>
-      <w:r>
-        <w:rPr>
-          <w:color w:val="000000" w:themeColor="text1"/>
-          <w:sz w:val="24"/>
-          <w:szCs w:val="24"/>
-          <w:lang w:val="it"/>
-        </w:rPr>
-        <w:t xml:space="preserve">design pattern </w:t>
-      </w:r>
-      <w:r>
-        <w:rPr>
-          <w:color w:val="000000" w:themeColor="text1"/>
-          <w:sz w:val="24"/>
-          <w:szCs w:val="24"/>
-          <w:lang w:val="it"/>
-        </w:rPr>
-        <w:t>Singleton</w:t>
-      </w:r>
-      <w:r>
-        <w:rPr>
-          <w:color w:val="000000" w:themeColor="text1"/>
-          <w:sz w:val="24"/>
-          <w:szCs w:val="24"/>
-          <w:lang w:val="it"/>
-        </w:rPr>
-        <w:t xml:space="preserve"> che ha lo scopo di garantire che venga creata una sola istanza di una componente. V</w:t>
-      </w:r>
-      <w:r>
-        <w:rPr>
-          <w:color w:val="000000" w:themeColor="text1"/>
-          <w:sz w:val="24"/>
-          <w:szCs w:val="24"/>
-          <w:lang w:val="it"/>
-        </w:rPr>
-        <w:t>errà utilizzato all’interno del codice per componenti come: la connessione al database, la cui multipla esistenza sarebbe solo uno spreco di risorse per il server che occupa inutilmente una connessione</w:t>
-      </w:r>
-      <w:r>
-        <w:rPr>
-          <w:color w:val="000000" w:themeColor="text1"/>
-          <w:sz w:val="24"/>
-          <w:szCs w:val="24"/>
-          <w:lang w:val="it"/>
-        </w:rPr>
-        <w:t xml:space="preserve"> e la componente Utente</w:t>
-      </w:r>
-      <w:r>
-        <w:rPr>
-          <w:color w:val="000000" w:themeColor="text1"/>
-          <w:sz w:val="24"/>
-          <w:szCs w:val="24"/>
-          <w:lang w:val="it"/>
-        </w:rPr>
-        <w:t>.</w:t>
+        <w:t>Per ogni Pattern definito sopra, nell’immagine di seguito viene evidenziata una classe esempio che lo implementa.</w:t>
       </w:r>
     </w:p>
     <w:p>
       <w:pPr>
-        <w:rPr>
-          <w:color w:val="000000" w:themeColor="text1"/>
-          <w:sz w:val="24"/>
-          <w:szCs w:val="24"/>
-        </w:rPr>
-      </w:pPr>
-      <w:r>
-        <w:rPr>
-          <w:color w:val="000000" w:themeColor="text1"/>
-          <w:sz w:val="24"/>
-          <w:szCs w:val="24"/>
-          <w:lang w:val="it"/>
-        </w:rPr>
-        <w:t>//aggiungere diagramma delle classi</w:t>
-      </w:r>
+        <w:jc w:val="both"/>
+        <w:rPr>
+          <w:color w:val="000000" w:themeColor="text1"/>
+          <w:sz w:val="24"/>
+          <w:szCs w:val="24"/>
+          <w:lang w:val="it"/>
+        </w:rPr>
+      </w:pPr>
+      <w:r>
+        <w:rPr>
+          <w:rFonts w:cs="Calibri"/>
+          <w:noProof/>
+          <w:color w:val="000000" w:themeColor="text1"/>
+          <w:sz w:val="24"/>
+          <w:szCs w:val="24"/>
+        </w:rPr>
+        <mc:AlternateContent>
+          <mc:Choice Requires="wps">
+            <w:drawing>
+              <wp:anchor distT="0" distB="0" distL="114300" distR="114300" simplePos="0" relativeHeight="251661312" behindDoc="0" locked="0" layoutInCell="1" allowOverlap="1" wp14:anchorId="1646CC67" wp14:editId="01E82F05">
+                <wp:simplePos x="0" y="0"/>
+                <wp:positionH relativeFrom="column">
+                  <wp:posOffset>605641</wp:posOffset>
+                </wp:positionH>
+                <wp:positionV relativeFrom="paragraph">
+                  <wp:posOffset>5374307</wp:posOffset>
+                </wp:positionV>
+                <wp:extent cx="948197" cy="1216565"/>
+                <wp:effectExtent l="0" t="0" r="23495" b="22225"/>
+                <wp:wrapNone/>
+                <wp:docPr id="8" name="Rettangolo 8"/>
+                <wp:cNvGraphicFramePr/>
+                <a:graphic xmlns:a="http://schemas.openxmlformats.org/drawingml/2006/main">
+                  <a:graphicData uri="http://schemas.microsoft.com/office/word/2010/wordprocessingShape">
+                    <wps:wsp>
+                      <wps:cNvSpPr/>
+                      <wps:spPr>
+                        <a:xfrm>
+                          <a:off x="0" y="0"/>
+                          <a:ext cx="948197" cy="1216565"/>
+                        </a:xfrm>
+                        <a:prstGeom prst="rect">
+                          <a:avLst/>
+                        </a:prstGeom>
+                        <a:noFill/>
+                        <a:ln>
+                          <a:solidFill>
+                            <a:srgbClr val="FFFF00"/>
+                          </a:solidFill>
+                        </a:ln>
+                      </wps:spPr>
+                      <wps:style>
+                        <a:lnRef idx="2">
+                          <a:schemeClr val="accent1">
+                            <a:shade val="50000"/>
+                          </a:schemeClr>
+                        </a:lnRef>
+                        <a:fillRef idx="1">
+                          <a:schemeClr val="accent1"/>
+                        </a:fillRef>
+                        <a:effectRef idx="0">
+                          <a:schemeClr val="accent1"/>
+                        </a:effectRef>
+                        <a:fontRef idx="minor">
+                          <a:schemeClr val="lt1"/>
+                        </a:fontRef>
+                      </wps:style>
+                      <wps:bodyPr rot="0" spcFirstLastPara="0" vertOverflow="overflow" horzOverflow="overflow" vert="horz" wrap="square" lIns="91440" tIns="45720" rIns="91440" bIns="45720" numCol="1" spcCol="0" rtlCol="0" fromWordArt="0" anchor="ctr" anchorCtr="0" forceAA="0" compatLnSpc="1">
+                        <a:prstTxWarp prst="textNoShape">
+                          <a:avLst/>
+                        </a:prstTxWarp>
+                        <a:noAutofit/>
+                      </wps:bodyPr>
+                    </wps:wsp>
+                  </a:graphicData>
+                </a:graphic>
+                <wp14:sizeRelH relativeFrom="margin">
+                  <wp14:pctWidth>0</wp14:pctWidth>
+                </wp14:sizeRelH>
+                <wp14:sizeRelV relativeFrom="margin">
+                  <wp14:pctHeight>0</wp14:pctHeight>
+                </wp14:sizeRelV>
+              </wp:anchor>
+            </w:drawing>
+          </mc:Choice>
+          <mc:Fallback>
+            <w:pict>
+              <v:rect w14:anchorId="1F8236DD" id="Rettangolo 8" o:spid="_x0000_s1026" style="position:absolute;margin-left:47.7pt;margin-top:423.15pt;width:74.65pt;height:95.8pt;z-index:251661312;visibility:visible;mso-wrap-style:square;mso-width-percent:0;mso-height-percent:0;mso-wrap-distance-left:9pt;mso-wrap-distance-top:0;mso-wrap-distance-right:9pt;mso-wrap-distance-bottom:0;mso-position-horizontal:absolute;mso-position-horizontal-relative:text;mso-position-vertical:absolute;mso-position-vertical-relative:text;mso-width-percent:0;mso-height-percent:0;mso-width-relative:margin;mso-height-relative:margin;v-text-anchor:middle" o:gfxdata="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" filled="f" strokecolor="yellow" strokeweight="1pt"/>
+            </w:pict>
+          </mc:Fallback>
+        </mc:AlternateContent>
+      </w:r>
+    </w:p>
+    <w:p>
+      <w:pPr>
+        <w:jc w:val="both"/>
+        <w:rPr>
+          <w:color w:val="000000" w:themeColor="text1"/>
+          <w:sz w:val="24"/>
+          <w:szCs w:val="24"/>
+          <w:lang w:val="it"/>
+        </w:rPr>
+      </w:pPr>
+      <w:r>
+        <w:rPr>
+          <w:rFonts w:cs="Calibri"/>
+          <w:noProof/>
+          <w:color w:val="000000" w:themeColor="text1"/>
+          <w:sz w:val="24"/>
+          <w:szCs w:val="24"/>
+        </w:rPr>
+        <w:lastRenderedPageBreak/>
+        <mc:AlternateContent>
+          <mc:Choice Requires="wps">
+            <w:drawing>
+              <wp:anchor distT="0" distB="0" distL="114300" distR="114300" simplePos="0" relativeHeight="251663360" behindDoc="0" locked="0" layoutInCell="1" allowOverlap="1" wp14:anchorId="4160C669" wp14:editId="3F26B889">
+                <wp:simplePos x="0" y="0"/>
+                <wp:positionH relativeFrom="column">
+                  <wp:posOffset>775089</wp:posOffset>
+                </wp:positionH>
+                <wp:positionV relativeFrom="paragraph">
+                  <wp:posOffset>6537820</wp:posOffset>
+                </wp:positionV>
+                <wp:extent cx="813490" cy="1119765"/>
+                <wp:effectExtent l="0" t="0" r="24765" b="23495"/>
+                <wp:wrapNone/>
+                <wp:docPr id="11" name="Rettangolo 11"/>
+                <wp:cNvGraphicFramePr/>
+                <a:graphic xmlns:a="http://schemas.openxmlformats.org/drawingml/2006/main">
+                  <a:graphicData uri="http://schemas.microsoft.com/office/word/2010/wordprocessingShape">
+                    <wps:wsp>
+                      <wps:cNvSpPr/>
+                      <wps:spPr>
+                        <a:xfrm>
+                          <a:off x="0" y="0"/>
+                          <a:ext cx="813490" cy="1119765"/>
+                        </a:xfrm>
+                        <a:prstGeom prst="rect">
+                          <a:avLst/>
+                        </a:prstGeom>
+                        <a:noFill/>
+                        <a:ln>
+                          <a:solidFill>
+                            <a:srgbClr val="FFFF00"/>
+                          </a:solidFill>
+                        </a:ln>
+                      </wps:spPr>
+                      <wps:style>
+                        <a:lnRef idx="2">
+                          <a:schemeClr val="accent1">
+                            <a:shade val="50000"/>
+                          </a:schemeClr>
+                        </a:lnRef>
+                        <a:fillRef idx="1">
+                          <a:schemeClr val="accent1"/>
+                        </a:fillRef>
+                        <a:effectRef idx="0">
+                          <a:schemeClr val="accent1"/>
+                        </a:effectRef>
+                        <a:fontRef idx="minor">
+                          <a:schemeClr val="lt1"/>
+                        </a:fontRef>
+                      </wps:style>
+                      <wps:bodyPr rot="0" spcFirstLastPara="0" vertOverflow="overflow" horzOverflow="overflow" vert="horz" wrap="square" lIns="91440" tIns="45720" rIns="91440" bIns="45720" numCol="1" spcCol="0" rtlCol="0" fromWordArt="0" anchor="ctr" anchorCtr="0" forceAA="0" compatLnSpc="1">
+                        <a:prstTxWarp prst="textNoShape">
+                          <a:avLst/>
+                        </a:prstTxWarp>
+                        <a:noAutofit/>
+                      </wps:bodyPr>
+                    </wps:wsp>
+                  </a:graphicData>
+                </a:graphic>
+                <wp14:sizeRelH relativeFrom="margin">
+                  <wp14:pctWidth>0</wp14:pctWidth>
+                </wp14:sizeRelH>
+                <wp14:sizeRelV relativeFrom="margin">
+                  <wp14:pctHeight>0</wp14:pctHeight>
+                </wp14:sizeRelV>
+              </wp:anchor>
+            </w:drawing>
+          </mc:Choice>
+          <mc:Fallback>
+            <w:pict>
+              <v:rect w14:anchorId="19650792" id="Rettangolo 11" o:spid="_x0000_s1026" style="position:absolute;margin-left:61.05pt;margin-top:514.8pt;width:64.05pt;height:88.15pt;z-index:251663360;visibility:visible;mso-wrap-style:square;mso-width-percent:0;mso-height-percent:0;mso-wrap-distance-left:9pt;mso-wrap-distance-top:0;mso-wrap-distance-right:9pt;mso-wrap-distance-bottom:0;mso-position-horizontal:absolute;mso-position-horizontal-relative:text;mso-position-vertical:absolute;mso-position-vertical-relative:text;mso-width-percent:0;mso-height-percent:0;mso-width-relative:margin;mso-height-relative:margin;v-text-anchor:middle" o:gfxdata="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" filled="f" strokecolor="yellow" strokeweight="1pt"/>
+            </w:pict>
+          </mc:Fallback>
+        </mc:AlternateContent>
+      </w:r>
+      <w:r>
+        <w:rPr>
+          <w:rFonts w:cs="Calibri"/>
+          <w:noProof/>
+          <w:color w:val="000000" w:themeColor="text1"/>
+          <w:sz w:val="24"/>
+          <w:szCs w:val="24"/>
+        </w:rPr>
+        <mc:AlternateContent>
+          <mc:Choice Requires="wps">
+            <w:drawing>
+              <wp:anchor distT="0" distB="0" distL="114300" distR="114300" simplePos="0" relativeHeight="251659264" behindDoc="0" locked="0" layoutInCell="1" allowOverlap="1" wp14:anchorId="572FDFD5" wp14:editId="64B14A58">
+                <wp:simplePos x="0" y="0"/>
+                <wp:positionH relativeFrom="column">
+                  <wp:posOffset>1451345</wp:posOffset>
+                </wp:positionH>
+                <wp:positionV relativeFrom="paragraph">
+                  <wp:posOffset>258258</wp:posOffset>
+                </wp:positionV>
+                <wp:extent cx="502127" cy="428255"/>
+                <wp:effectExtent l="0" t="0" r="12700" b="10160"/>
+                <wp:wrapNone/>
+                <wp:docPr id="6" name="Rettangolo 6"/>
+                <wp:cNvGraphicFramePr/>
+                <a:graphic xmlns:a="http://schemas.openxmlformats.org/drawingml/2006/main">
+                  <a:graphicData uri="http://schemas.microsoft.com/office/word/2010/wordprocessingShape">
+                    <wps:wsp>
+                      <wps:cNvSpPr/>
+                      <wps:spPr>
+                        <a:xfrm>
+                          <a:off x="0" y="0"/>
+                          <a:ext cx="502127" cy="428255"/>
+                        </a:xfrm>
+                        <a:prstGeom prst="rect">
+                          <a:avLst/>
+                        </a:prstGeom>
+                        <a:noFill/>
+                      </wps:spPr>
+                      <wps:style>
+                        <a:lnRef idx="2">
+                          <a:schemeClr val="accent1">
+                            <a:shade val="50000"/>
+                          </a:schemeClr>
+                        </a:lnRef>
+                        <a:fillRef idx="1">
+                          <a:schemeClr val="accent1"/>
+                        </a:fillRef>
+                        <a:effectRef idx="0">
+                          <a:schemeClr val="accent1"/>
+                        </a:effectRef>
+                        <a:fontRef idx="minor">
+                          <a:schemeClr val="lt1"/>
+                        </a:fontRef>
+                      </wps:style>
+                      <wps:bodyPr rot="0" spcFirstLastPara="0" vertOverflow="overflow" horzOverflow="overflow" vert="horz" wrap="square" lIns="91440" tIns="45720" rIns="91440" bIns="45720" numCol="1" spcCol="0" rtlCol="0" fromWordArt="0" anchor="ctr" anchorCtr="0" forceAA="0" compatLnSpc="1">
+                        <a:prstTxWarp prst="textNoShape">
+                          <a:avLst/>
+                        </a:prstTxWarp>
+                        <a:noAutofit/>
+                      </wps:bodyPr>
+                    </wps:wsp>
+                  </a:graphicData>
+                </a:graphic>
+                <wp14:sizeRelH relativeFrom="margin">
+                  <wp14:pctWidth>0</wp14:pctWidth>
+                </wp14:sizeRelH>
+                <wp14:sizeRelV relativeFrom="margin">
+                  <wp14:pctHeight>0</wp14:pctHeight>
+                </wp14:sizeRelV>
+              </wp:anchor>
+            </w:drawing>
+          </mc:Choice>
+          <mc:Fallback>
+            <w:pict>
+              <v:rect w14:anchorId="5FA56CF5" id="Rettangolo 6" o:spid="_x0000_s1026" style="position:absolute;margin-left:114.3pt;margin-top:20.35pt;width:39.55pt;height:33.7pt;z-index:251659264;visibility:visible;mso-wrap-style:square;mso-width-percent:0;mso-height-percent:0;mso-wrap-distance-left:9pt;mso-wrap-distance-top:0;mso-wrap-distance-right:9pt;mso-wrap-distance-bottom:0;mso-position-horizontal:absolute;mso-position-horizontal-relative:text;mso-position-vertical:absolute;mso-position-vertical-relative:text;mso-width-percent:0;mso-height-percent:0;mso-width-relative:margin;mso-height-relative:margin;v-text-anchor:middle" o:gfxdata="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" filled="f" strokecolor="#940b0b [1604]" strokeweight="1pt"/>
+            </w:pict>
+          </mc:Fallback>
+        </mc:AlternateContent>
+      </w:r>
+      <w:r>
+        <w:rPr>
+          <w:rFonts w:cs="Calibri"/>
+          <w:noProof/>
+          <w:color w:val="000000" w:themeColor="text1"/>
+          <w:sz w:val="24"/>
+          <w:szCs w:val="24"/>
+        </w:rPr>
+        <mc:AlternateContent>
+          <mc:Choice Requires="wps">
+            <w:drawing>
+              <wp:anchor distT="0" distB="0" distL="114300" distR="114300" simplePos="0" relativeHeight="251660288" behindDoc="0" locked="0" layoutInCell="1" allowOverlap="1" wp14:anchorId="7977D2D0" wp14:editId="7FC3022C">
+                <wp:simplePos x="0" y="0"/>
+                <wp:positionH relativeFrom="column">
+                  <wp:posOffset>1261070</wp:posOffset>
+                </wp:positionH>
+                <wp:positionV relativeFrom="paragraph">
+                  <wp:posOffset>1167258</wp:posOffset>
+                </wp:positionV>
+                <wp:extent cx="776976" cy="520175"/>
+                <wp:effectExtent l="0" t="0" r="23495" b="13335"/>
+                <wp:wrapNone/>
+                <wp:docPr id="7" name="Rettangolo 7"/>
+                <wp:cNvGraphicFramePr/>
+                <a:graphic xmlns:a="http://schemas.openxmlformats.org/drawingml/2006/main">
+                  <a:graphicData uri="http://schemas.microsoft.com/office/word/2010/wordprocessingShape">
+                    <wps:wsp>
+                      <wps:cNvSpPr/>
+                      <wps:spPr>
+                        <a:xfrm>
+                          <a:off x="0" y="0"/>
+                          <a:ext cx="776976" cy="520175"/>
+                        </a:xfrm>
+                        <a:prstGeom prst="rect">
+                          <a:avLst/>
+                        </a:prstGeom>
+                        <a:noFill/>
+                        <a:ln>
+                          <a:solidFill>
+                            <a:schemeClr val="accent2">
+                              <a:lumMod val="75000"/>
+                            </a:schemeClr>
+                          </a:solidFill>
+                        </a:ln>
+                      </wps:spPr>
+                      <wps:style>
+                        <a:lnRef idx="2">
+                          <a:schemeClr val="accent1">
+                            <a:shade val="50000"/>
+                          </a:schemeClr>
+                        </a:lnRef>
+                        <a:fillRef idx="1">
+                          <a:schemeClr val="accent1"/>
+                        </a:fillRef>
+                        <a:effectRef idx="0">
+                          <a:schemeClr val="accent1"/>
+                        </a:effectRef>
+                        <a:fontRef idx="minor">
+                          <a:schemeClr val="lt1"/>
+                        </a:fontRef>
+                      </wps:style>
+                      <wps:bodyPr rot="0" spcFirstLastPara="0" vertOverflow="overflow" horzOverflow="overflow" vert="horz" wrap="square" lIns="91440" tIns="45720" rIns="91440" bIns="45720" numCol="1" spcCol="0" rtlCol="0" fromWordArt="0" anchor="ctr" anchorCtr="0" forceAA="0" compatLnSpc="1">
+                        <a:prstTxWarp prst="textNoShape">
+                          <a:avLst/>
+                        </a:prstTxWarp>
+                        <a:noAutofit/>
+                      </wps:bodyPr>
+                    </wps:wsp>
+                  </a:graphicData>
+                </a:graphic>
+                <wp14:sizeRelH relativeFrom="margin">
+                  <wp14:pctWidth>0</wp14:pctWidth>
+                </wp14:sizeRelH>
+                <wp14:sizeRelV relativeFrom="margin">
+                  <wp14:pctHeight>0</wp14:pctHeight>
+                </wp14:sizeRelV>
+              </wp:anchor>
+            </w:drawing>
+          </mc:Choice>
+          <mc:Fallback>
+            <w:pict>
+              <v:rect w14:anchorId="6423100D" id="Rettangolo 7" o:spid="_x0000_s1026" style="position:absolute;margin-left:99.3pt;margin-top:91.9pt;width:61.2pt;height:40.95pt;z-index:251660288;visibility:visible;mso-wrap-style:square;mso-width-percent:0;mso-height-percent:0;mso-wrap-distance-left:9pt;mso-wrap-distance-top:0;mso-wrap-distance-right:9pt;mso-wrap-distance-bottom:0;mso-position-horizontal:absolute;mso-position-horizontal-relative:text;mso-position-vertical:absolute;mso-position-vertical-relative:text;mso-width-percent:0;mso-height-percent:0;mso-width-relative:margin;mso-height-relative:margin;v-text-anchor:middle" o:gfxdata="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" filled="f" strokecolor="#669748 [2405]" strokeweight="1pt"/>
+            </w:pict>
+          </mc:Fallback>
+        </mc:AlternateContent>
+      </w:r>
+      <w:r>
+        <w:rPr>
+          <w:rFonts w:cs="Calibri"/>
+          <w:noProof/>
+          <w:color w:val="000000" w:themeColor="text1"/>
+          <w:sz w:val="24"/>
+          <w:szCs w:val="24"/>
+        </w:rPr>
+        <mc:AlternateContent>
+          <mc:Choice Requires="wps">
+            <w:drawing>
+              <wp:anchor distT="0" distB="0" distL="114300" distR="114300" simplePos="0" relativeHeight="251662336" behindDoc="0" locked="0" layoutInCell="1" allowOverlap="1" wp14:anchorId="0DAFF0F4" wp14:editId="2204A016">
+                <wp:simplePos x="0" y="0"/>
+                <wp:positionH relativeFrom="column">
+                  <wp:posOffset>2305091</wp:posOffset>
+                </wp:positionH>
+                <wp:positionV relativeFrom="paragraph">
+                  <wp:posOffset>257201</wp:posOffset>
+                </wp:positionV>
+                <wp:extent cx="1562100" cy="613410"/>
+                <wp:effectExtent l="0" t="0" r="0" b="0"/>
+                <wp:wrapNone/>
+                <wp:docPr id="9" name="Casella di testo 9"/>
+                <wp:cNvGraphicFramePr/>
+                <a:graphic xmlns:a="http://schemas.openxmlformats.org/drawingml/2006/main">
+                  <a:graphicData uri="http://schemas.microsoft.com/office/word/2010/wordprocessingShape">
+                    <wps:wsp>
+                      <wps:cNvSpPr txBox="1"/>
+                      <wps:spPr>
+                        <a:xfrm>
+                          <a:off x="0" y="0"/>
+                          <a:ext cx="1562100" cy="613410"/>
+                        </a:xfrm>
+                        <a:prstGeom prst="rect">
+                          <a:avLst/>
+                        </a:prstGeom>
+                        <a:noFill/>
+                        <a:ln w="6350">
+                          <a:noFill/>
+                        </a:ln>
+                      </wps:spPr>
+                      <wps:txbx>
+                        <w:txbxContent>
+                          <w:p>
+                            <w:pPr>
+                              <w:pStyle w:val="Paragrafoelenco"/>
+                              <w:numPr>
+                                <w:ilvl w:val="0"/>
+                                <w:numId w:val="43"/>
+                              </w:numPr>
+                              <w:rPr>
+                                <w:color w:val="00B050"/>
+                                <w:sz w:val="18"/>
+                                <w:szCs w:val="18"/>
+                              </w:rPr>
+                            </w:pPr>
+                            <w:r>
+                              <w:rPr>
+                                <w:color w:val="00B050"/>
+                                <w:sz w:val="18"/>
+                                <w:szCs w:val="18"/>
+                              </w:rPr>
+                              <w:t>Data Mapper</w:t>
+                            </w:r>
+                          </w:p>
+                          <w:p>
+                            <w:pPr>
+                              <w:pStyle w:val="Paragrafoelenco"/>
+                              <w:numPr>
+                                <w:ilvl w:val="0"/>
+                                <w:numId w:val="44"/>
+                              </w:numPr>
+                              <w:rPr>
+                                <w:color w:val="FFFF00"/>
+                                <w:sz w:val="18"/>
+                                <w:szCs w:val="18"/>
+                              </w:rPr>
+                            </w:pPr>
+                            <w:r>
+                              <w:rPr>
+                                <w:color w:val="FFFF00"/>
+                                <w:sz w:val="18"/>
+                                <w:szCs w:val="18"/>
+                              </w:rPr>
+                              <w:t>Observer</w:t>
+                            </w:r>
+                          </w:p>
+                          <w:p>
+                            <w:pPr>
+                              <w:pStyle w:val="Paragrafoelenco"/>
+                              <w:numPr>
+                                <w:ilvl w:val="0"/>
+                                <w:numId w:val="45"/>
+                              </w:numPr>
+                              <w:rPr>
+                                <w:color w:val="F24F4F" w:themeColor="accent1"/>
+                                <w:sz w:val="18"/>
+                                <w:szCs w:val="18"/>
+                                <w14:shadow w14:blurRad="38100" w14:dist="25400" w14:dir="5400000" w14:sx="100000" w14:sy="100000" w14:kx="0" w14:ky="0" w14:algn="ctr">
+                                  <w14:srgbClr w14:val="6E747A">
+                                    <w14:alpha w14:val="57000"/>
+                                  </w14:srgbClr>
+                                </w14:shadow>
+                                <w14:textOutline w14:w="0" w14:cap="flat" w14:cmpd="sng" w14:algn="ctr">
+                                  <w14:noFill/>
+                                  <w14:prstDash w14:val="solid"/>
+                                  <w14:round/>
+                                </w14:textOutline>
+                              </w:rPr>
+                            </w:pPr>
+                            <w:r>
+                              <w:rPr>
+                                <w:color w:val="F24F4F" w:themeColor="accent1"/>
+                                <w:sz w:val="18"/>
+                                <w:szCs w:val="18"/>
+                                <w14:shadow w14:blurRad="38100" w14:dist="25400" w14:dir="5400000" w14:sx="100000" w14:sy="100000" w14:kx="0" w14:ky="0" w14:algn="ctr">
+                                  <w14:srgbClr w14:val="6E747A">
+                                    <w14:alpha w14:val="57000"/>
+                                  </w14:srgbClr>
+                                </w14:shadow>
+                                <w14:textOutline w14:w="0" w14:cap="flat" w14:cmpd="sng" w14:algn="ctr">
+                                  <w14:noFill/>
+                                  <w14:prstDash w14:val="solid"/>
+                                  <w14:round/>
+                                </w14:textOutline>
+                              </w:rPr>
+                              <w:t>Singleton</w:t>
+                            </w:r>
+                          </w:p>
+                        </w:txbxContent>
+                      </wps:txbx>
+                      <wps:bodyPr rot="0" spcFirstLastPara="0" vertOverflow="overflow" horzOverflow="overflow" vert="horz" wrap="square" lIns="91440" tIns="45720" rIns="91440" bIns="45720" numCol="1" spcCol="0" rtlCol="0" fromWordArt="0" anchor="t" anchorCtr="0" forceAA="0" compatLnSpc="1">
+                        <a:prstTxWarp prst="textNoShape">
+                          <a:avLst/>
+                        </a:prstTxWarp>
+                        <a:noAutofit/>
+                      </wps:bodyPr>
+                    </wps:wsp>
+                  </a:graphicData>
+                </a:graphic>
+              </wp:anchor>
+            </w:drawing>
+          </mc:Choice>
+          <mc:Fallback>
+            <w:pict>
+              <v:shape w14:anchorId="0DAFF0F4" id="Casella di testo 9" o:spid="_x0000_s1027" type="#_x0000_t202" style="position:absolute;left:0;text-align:left;margin-left:181.5pt;margin-top:20.25pt;width:123pt;height:48.3pt;z-index:251662336;visibility:visible;mso-wrap-style:square;mso-wrap-distance-left:9pt;mso-wrap-distance-top:0;mso-wrap-distance-right:9pt;mso-wrap-distance-bottom:0;mso-position-horizontal:absolute;mso-position-horizontal-relative:text;mso-position-vertical:absolute;mso-position-vertical-relative:text;v-text-anchor:top" o:gfxdata="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" filled="f" stroked="f" strokeweight=".5pt">
+                <v:textbox>
+                  <w:txbxContent>
+                    <w:p>
+                      <w:pPr>
+                        <w:pStyle w:val="Paragrafoelenco"/>
+                        <w:numPr>
+                          <w:ilvl w:val="0"/>
+                          <w:numId w:val="43"/>
+                        </w:numPr>
+                        <w:rPr>
+                          <w:color w:val="00B050"/>
+                          <w:sz w:val="18"/>
+                          <w:szCs w:val="18"/>
+                        </w:rPr>
+                      </w:pPr>
+                      <w:r>
+                        <w:rPr>
+                          <w:color w:val="00B050"/>
+                          <w:sz w:val="18"/>
+                          <w:szCs w:val="18"/>
+                        </w:rPr>
+                        <w:t>Data Mapper</w:t>
+                      </w:r>
+                    </w:p>
+                    <w:p>
+                      <w:pPr>
+                        <w:pStyle w:val="Paragrafoelenco"/>
+                        <w:numPr>
+                          <w:ilvl w:val="0"/>
+                          <w:numId w:val="44"/>
+                        </w:numPr>
+                        <w:rPr>
+                          <w:color w:val="FFFF00"/>
+                          <w:sz w:val="18"/>
+                          <w:szCs w:val="18"/>
+                        </w:rPr>
+                      </w:pPr>
+                      <w:r>
+                        <w:rPr>
+                          <w:color w:val="FFFF00"/>
+                          <w:sz w:val="18"/>
+                          <w:szCs w:val="18"/>
+                        </w:rPr>
+                        <w:t>Observer</w:t>
+                      </w:r>
+                    </w:p>
+                    <w:p>
+                      <w:pPr>
+                        <w:pStyle w:val="Paragrafoelenco"/>
+                        <w:numPr>
+                          <w:ilvl w:val="0"/>
+                          <w:numId w:val="45"/>
+                        </w:numPr>
+                        <w:rPr>
+                          <w:color w:val="F24F4F" w:themeColor="accent1"/>
+                          <w:sz w:val="18"/>
+                          <w:szCs w:val="18"/>
+                          <w14:shadow w14:blurRad="38100" w14:dist="25400" w14:dir="5400000" w14:sx="100000" w14:sy="100000" w14:kx="0" w14:ky="0" w14:algn="ctr">
+                            <w14:srgbClr w14:val="6E747A">
+                              <w14:alpha w14:val="57000"/>
+                            </w14:srgbClr>
+                          </w14:shadow>
+                          <w14:textOutline w14:w="0" w14:cap="flat" w14:cmpd="sng" w14:algn="ctr">
+                            <w14:noFill/>
+                            <w14:prstDash w14:val="solid"/>
+                            <w14:round/>
+                          </w14:textOutline>
+                        </w:rPr>
+                      </w:pPr>
+                      <w:r>
+                        <w:rPr>
+                          <w:color w:val="F24F4F" w:themeColor="accent1"/>
+                          <w:sz w:val="18"/>
+                          <w:szCs w:val="18"/>
+                          <w14:shadow w14:blurRad="38100" w14:dist="25400" w14:dir="5400000" w14:sx="100000" w14:sy="100000" w14:kx="0" w14:ky="0" w14:algn="ctr">
+                            <w14:srgbClr w14:val="6E747A">
+                              <w14:alpha w14:val="57000"/>
+                            </w14:srgbClr>
+                          </w14:shadow>
+                          <w14:textOutline w14:w="0" w14:cap="flat" w14:cmpd="sng" w14:algn="ctr">
+                            <w14:noFill/>
+                            <w14:prstDash w14:val="solid"/>
+                            <w14:round/>
+                          </w14:textOutline>
+                        </w:rPr>
+                        <w:t>Singleton</w:t>
+                      </w:r>
+                    </w:p>
+                  </w:txbxContent>
+                </v:textbox>
+              </v:shape>
+            </w:pict>
+          </mc:Fallback>
+        </mc:AlternateContent>
+      </w:r>
+      <w:r>
+        <w:rPr>
+          <w:noProof/>
+          <w:color w:val="000000" w:themeColor="text1"/>
+          <w:sz w:val="24"/>
+          <w:szCs w:val="24"/>
+          <w:lang w:val="it"/>
+        </w:rPr>
+        <w:drawing>
+          <wp:inline distT="0" distB="0" distL="0" distR="0" wp14:anchorId="2A532635" wp14:editId="66B32F3F">
+            <wp:extent cx="3826738" cy="8505617"/>
+            <wp:effectExtent l="0" t="0" r="2540" b="0"/>
+            <wp:docPr id="10" name="Elemento grafico 10"/>
+            <wp:cNvGraphicFramePr>
+              <a:graphicFrameLocks xmlns:a="http://schemas.openxmlformats.org/drawingml/2006/main" noChangeAspect="1"/>
+            </wp:cNvGraphicFramePr>
+            <a:graphic xmlns:a="http://schemas.openxmlformats.org/drawingml/2006/main">
+              <a:graphicData uri="http://schemas.openxmlformats.org/drawingml/2006/picture">
+                <pic:pic xmlns:pic="http://schemas.openxmlformats.org/drawingml/2006/picture">
+                  <pic:nvPicPr>
+                    <pic:cNvPr id="10" name="Elemento grafico 10"/>
+                    <pic:cNvPicPr/>
+                  </pic:nvPicPr>
+                  <pic:blipFill>
+                    <a:blip r:embed="rId16">
+                      <a:extLst>
+                        <a:ext uri="{96DAC541-7B7A-43D3-8B79-37D633B846F1}">
+                          <asvg:svgBlip xmlns:asvg="http://schemas.microsoft.com/office/drawing/2016/SVG/main" r:embed="rId17"/>
+                        </a:ext>
+                      </a:extLst>
+                    </a:blip>
+                    <a:stretch>
+                      <a:fillRect/>
+                    </a:stretch>
+                  </pic:blipFill>
+                  <pic:spPr>
+                    <a:xfrm>
+                      <a:off x="0" y="0"/>
+                      <a:ext cx="3827692" cy="8507738"/>
+                    </a:xfrm>
+                    <a:prstGeom prst="rect">
+                      <a:avLst/>
+                    </a:prstGeom>
+                  </pic:spPr>
+                </pic:pic>
+              </a:graphicData>
+            </a:graphic>
+          </wp:inline>
+        </w:drawing>
+      </w:r>
+    </w:p>
+    <w:p>
+      <w:pPr>
+        <w:jc w:val="both"/>
+        <w:rPr>
+          <w:color w:val="000000" w:themeColor="text1"/>
+          <w:sz w:val="24"/>
+          <w:szCs w:val="24"/>
+          <w:lang w:val="it"/>
+        </w:rPr>
+      </w:pPr>
+    </w:p>
+    <w:p>
+      <w:pPr>
+        <w:jc w:val="both"/>
+        <w:rPr>
+          <w:color w:val="000000" w:themeColor="text1"/>
+          <w:sz w:val="24"/>
+          <w:szCs w:val="24"/>
+          <w:lang w:val="it"/>
+        </w:rPr>
+      </w:pPr>
+    </w:p>
+    <w:p>
+      <w:pPr>
+        <w:jc w:val="both"/>
+        <w:rPr>
+          <w:color w:val="000000" w:themeColor="text1"/>
+          <w:sz w:val="24"/>
+          <w:szCs w:val="24"/>
+          <w:lang w:val="it"/>
+        </w:rPr>
+      </w:pPr>
     </w:p>
     <w:p>
       <w:pPr>
@@ -3868,7 +4489,6 @@
           <w:szCs w:val="24"/>
           <w:lang w:val="it"/>
         </w:rPr>
-        <w:lastRenderedPageBreak/>
         <w:t xml:space="preserve">Ogni metodo deve avere nome in </w:t>
       </w:r>
       <w:proofErr w:type="spellStart"/>
@@ -4316,6 +4936,7 @@
           <w:szCs w:val="24"/>
           <w:lang w:val="it"/>
         </w:rPr>
+        <w:lastRenderedPageBreak/>
         <w:t>La parentesi di apertura del blocco deve trovarsi alla fine della riga dell’istruzione composta</w:t>
       </w:r>
     </w:p>
@@ -4658,8 +5279,18 @@
           <w:sz w:val="24"/>
           <w:szCs w:val="24"/>
         </w:rPr>
-        <w:t>Link Google Java: https://google.github.io/styleguide/javaguide.html#s4.6-whitespace</w:t>
-      </w:r>
+        <w:t xml:space="preserve">Link Google Java: </w:t>
+      </w:r>
+      <w:hyperlink r:id="rId18" w:history="1">
+        <w:r>
+          <w:rPr>
+            <w:rStyle w:val="Collegamentoipertestuale"/>
+            <w:sz w:val="24"/>
+            <w:szCs w:val="24"/>
+          </w:rPr>
+          <w:t>https://google.github.io/styleguide/javaguide.html#s4.6-whitespace</w:t>
+        </w:r>
+      </w:hyperlink>
     </w:p>
     <w:p>
       <w:pPr>
@@ -4718,7 +5349,6 @@
         <w:rPr>
           <w:lang w:val="it"/>
         </w:rPr>
-        <w:lastRenderedPageBreak/>
         <w:t xml:space="preserve">2. </w:t>
       </w:r>
       <w:r>
@@ -5180,6 +5810,7 @@
                 <w:sz w:val="24"/>
                 <w:szCs w:val="24"/>
               </w:rPr>
+              <w:lastRenderedPageBreak/>
               <w:t>Nome pacchetto</w:t>
             </w:r>
           </w:p>
@@ -6098,7 +6729,6 @@
           <w:szCs w:val="24"/>
           <w:shd w:val="clear" w:color="auto" w:fill="FFFFFF"/>
         </w:rPr>
-        <w:lastRenderedPageBreak/>
         <w:t xml:space="preserve">Le classi contenenti gli oggetti utili alla logica di business sono contenute nel pacchetto </w:t>
       </w:r>
       <w:r>
@@ -7466,7 +8096,6 @@
           <w:szCs w:val="24"/>
           <w:shd w:val="clear" w:color="auto" w:fill="FFFFFF"/>
         </w:rPr>
-        <w:lastRenderedPageBreak/>
         <w:t>2.2 Organizzazione del codice in file</w:t>
       </w:r>
       <w:bookmarkEnd w:id="15"/>
@@ -7814,6 +8443,7 @@
         <w:rPr>
           <w:lang w:val="it"/>
         </w:rPr>
+        <w:lastRenderedPageBreak/>
         <w:t>4.</w:t>
       </w:r>
       <w:r>
@@ -7966,36 +8596,20 @@
           <w:lang w:val="it"/>
         </w:rPr>
       </w:pPr>
-    </w:p>
-    <w:p>
-      <w:pPr>
-        <w:pStyle w:val="Nessunaspaziatura"/>
-        <w:jc w:val="both"/>
-        <w:rPr>
-          <w:rFonts w:cs="Calibri"/>
+      <w:r>
+        <w:rPr>
+          <w:noProof/>
           <w:color w:val="000000" w:themeColor="text1"/>
           <w:sz w:val="24"/>
           <w:szCs w:val="24"/>
           <w:shd w:val="clear" w:color="auto" w:fill="FFFFFF"/>
-          <w:lang w:val="it-IT"/>
-        </w:rPr>
-      </w:pPr>
-      <w:r>
-        <w:rPr>
-          <w:rFonts w:cs="Calibri"/>
-          <w:noProof/>
-          <w:color w:val="000000" w:themeColor="text1"/>
-          <w:sz w:val="24"/>
-          <w:szCs w:val="24"/>
-          <w:shd w:val="clear" w:color="auto" w:fill="FFFFFF"/>
-          <w:lang w:val="it-IT"/>
-        </w:rPr>
-        <w:lastRenderedPageBreak/>
+          <w:lang w:val="it"/>
+        </w:rPr>
         <w:drawing>
-          <wp:inline distT="0" distB="0" distL="0" distR="0" wp14:anchorId="611F2786" wp14:editId="3E84AE5A">
-            <wp:extent cx="5880100" cy="8000364"/>
-            <wp:effectExtent l="0" t="0" r="6350" b="1270"/>
-            <wp:docPr id="1" name="Immagine 1" descr="Immagine che contiene testo, computer, cielo notturno&#10;&#10;Descrizione generata automaticamente"/>
+          <wp:inline distT="0" distB="0" distL="0" distR="0" wp14:anchorId="58982FBC" wp14:editId="76AF1493">
+            <wp:extent cx="3499034" cy="7777235"/>
+            <wp:effectExtent l="0" t="0" r="6350" b="0"/>
+            <wp:docPr id="12" name="Elemento grafico 12"/>
             <wp:cNvGraphicFramePr>
               <a:graphicFrameLocks xmlns:a="http://schemas.openxmlformats.org/drawingml/2006/main" noChangeAspect="1"/>
             </wp:cNvGraphicFramePr>
@@ -8003,11 +8617,17 @@
               <a:graphicData uri="http://schemas.openxmlformats.org/drawingml/2006/picture">
                 <pic:pic xmlns:pic="http://schemas.openxmlformats.org/drawingml/2006/picture">
                   <pic:nvPicPr>
-                    <pic:cNvPr id="1" name="Immagine 1" descr="Immagine che contiene testo, computer, cielo notturno&#10;&#10;Descrizione generata automaticamente"/>
+                    <pic:cNvPr id="12" name="Elemento grafico 12"/>
                     <pic:cNvPicPr/>
                   </pic:nvPicPr>
                   <pic:blipFill>
-                    <a:blip r:embed="rId16"/>
+                    <a:blip r:embed="rId16">
+                      <a:extLst>
+                        <a:ext uri="{96DAC541-7B7A-43D3-8B79-37D633B846F1}">
+                          <asvg:svgBlip xmlns:asvg="http://schemas.microsoft.com/office/drawing/2016/SVG/main" r:embed="rId17"/>
+                        </a:ext>
+                      </a:extLst>
+                    </a:blip>
                     <a:stretch>
                       <a:fillRect/>
                     </a:stretch>
@@ -8015,7 +8635,7 @@
                   <pic:spPr>
                     <a:xfrm>
                       <a:off x="0" y="0"/>
-                      <a:ext cx="5886829" cy="8009520"/>
+                      <a:ext cx="3499874" cy="7779102"/>
                     </a:xfrm>
                     <a:prstGeom prst="rect">
                       <a:avLst/>
@@ -8033,6 +8653,34 @@
         <w:pStyle w:val="Nessunaspaziatura"/>
         <w:jc w:val="both"/>
         <w:rPr>
+          <w:rStyle w:val="eop"/>
+          <w:color w:val="000000" w:themeColor="text1"/>
+          <w:sz w:val="24"/>
+          <w:szCs w:val="24"/>
+          <w:shd w:val="clear" w:color="auto" w:fill="FFFFFF"/>
+          <w:lang w:val="it"/>
+        </w:rPr>
+      </w:pPr>
+    </w:p>
+    <w:p>
+      <w:pPr>
+        <w:pStyle w:val="Nessunaspaziatura"/>
+        <w:jc w:val="both"/>
+        <w:rPr>
+          <w:rFonts w:cs="Calibri"/>
+          <w:color w:val="000000" w:themeColor="text1"/>
+          <w:sz w:val="24"/>
+          <w:szCs w:val="24"/>
+          <w:shd w:val="clear" w:color="auto" w:fill="FFFFFF"/>
+          <w:lang w:val="it-IT"/>
+        </w:rPr>
+      </w:pPr>
+    </w:p>
+    <w:p>
+      <w:pPr>
+        <w:pStyle w:val="Nessunaspaziatura"/>
+        <w:jc w:val="both"/>
+        <w:rPr>
           <w:rFonts w:cs="Calibri"/>
           <w:color w:val="000000" w:themeColor="text1"/>
           <w:sz w:val="24"/>
@@ -8071,7 +8719,6 @@
         <w:rPr>
           <w:lang w:val="it"/>
         </w:rPr>
-        <w:lastRenderedPageBreak/>
         <w:t>5.</w:t>
       </w:r>
       <w:r>
@@ -8202,7 +8849,7 @@
       </w:r>
     </w:p>
     <w:sectPr>
-      <w:footerReference w:type="default" r:id="rId17"/>
+      <w:footerReference w:type="default" r:id="rId19"/>
       <w:pgSz w:w="11907" w:h="16839" w:code="1"/>
       <w:pgMar w:top="1148" w:right="1418" w:bottom="1148" w:left="1418" w:header="709" w:footer="709" w:gutter="0"/>
       <w:cols w:space="720"/>
@@ -8470,7 +9117,7 @@
             <w:r>
               <w:rPr>
                 <w:color w:val="0070C0"/>
-                <w:lang w:val="it"/>
+                <w:lang w:val="en-US"/>
               </w:rPr>
               <w:t xml:space="preserve">Pag. </w:t>
             </w:r>
@@ -8490,7 +9137,7 @@
                 <w:b/>
                 <w:bCs/>
                 <w:color w:val="0070C0"/>
-                <w:lang w:val="it"/>
+                <w:lang w:val="en-US"/>
               </w:rPr>
               <w:instrText>PAGE</w:instrText>
             </w:r>
@@ -8511,7 +9158,7 @@
                 <w:bCs/>
                 <w:noProof/>
                 <w:color w:val="0070C0"/>
-                <w:lang w:val="it"/>
+                <w:lang w:val="en-US"/>
               </w:rPr>
               <w:t>4</w:t>
             </w:r>
@@ -8529,7 +9176,7 @@
             <w:r>
               <w:rPr>
                 <w:color w:val="0070C0"/>
-                <w:lang w:val="it"/>
+                <w:lang w:val="en-US"/>
               </w:rPr>
               <w:t xml:space="preserve"> a </w:t>
             </w:r>
@@ -8549,7 +9196,7 @@
                 <w:b/>
                 <w:bCs/>
                 <w:color w:val="0070C0"/>
-                <w:lang w:val="it"/>
+                <w:lang w:val="en-US"/>
               </w:rPr>
               <w:instrText>NUMPAGES</w:instrText>
             </w:r>
@@ -8570,7 +9217,7 @@
                 <w:bCs/>
                 <w:noProof/>
                 <w:color w:val="0070C0"/>
-                <w:lang w:val="it"/>
+                <w:lang w:val="en-US"/>
               </w:rPr>
               <w:t>57</w:t>
             </w:r>
@@ -9171,6 +9818,120 @@
     </w:lvl>
   </w:abstractNum>
   <w:abstractNum w:abstractNumId="1" w15:restartNumberingAfterBreak="0">
+    <w:nsid w:val="02FA64AA"/>
+    <w:multiLevelType w:val="hybridMultilevel"/>
+    <w:tmpl w:val="1B9CA8F0"/>
+    <w:lvl w:ilvl="0" w:tplc="9A425F4A">
+      <w:start w:val="1"/>
+      <w:numFmt w:val="bullet"/>
+      <w:lvlText w:val=""/>
+      <w:lvlJc w:val="left"/>
+      <w:pPr>
+        <w:ind w:left="720" w:hanging="360"/>
+      </w:pPr>
+      <w:rPr>
+        <w:rFonts w:ascii="Symbol" w:hAnsi="Symbol" w:hint="default"/>
+        <w:color w:val="FFFF00"/>
+      </w:rPr>
+    </w:lvl>
+    <w:lvl w:ilvl="1" w:tplc="04100003" w:tentative="1">
+      <w:start w:val="1"/>
+      <w:numFmt w:val="bullet"/>
+      <w:lvlText w:val="o"/>
+      <w:lvlJc w:val="left"/>
+      <w:pPr>
+        <w:ind w:left="1440" w:hanging="360"/>
+      </w:pPr>
+      <w:rPr>
+        <w:rFonts w:ascii="Courier New" w:hAnsi="Courier New" w:cs="Courier New" w:hint="default"/>
+      </w:rPr>
+    </w:lvl>
+    <w:lvl w:ilvl="2" w:tplc="04100005" w:tentative="1">
+      <w:start w:val="1"/>
+      <w:numFmt w:val="bullet"/>
+      <w:lvlText w:val=""/>
+      <w:lvlJc w:val="left"/>
+      <w:pPr>
+        <w:ind w:left="2160" w:hanging="360"/>
+      </w:pPr>
+      <w:rPr>
+        <w:rFonts w:ascii="Wingdings" w:hAnsi="Wingdings" w:hint="default"/>
+      </w:rPr>
+    </w:lvl>
+    <w:lvl w:ilvl="3" w:tplc="04100001" w:tentative="1">
+      <w:start w:val="1"/>
+      <w:numFmt w:val="bullet"/>
+      <w:lvlText w:val=""/>
+      <w:lvlJc w:val="left"/>
+      <w:pPr>
+        <w:ind w:left="2880" w:hanging="360"/>
+      </w:pPr>
+      <w:rPr>
+        <w:rFonts w:ascii="Symbol" w:hAnsi="Symbol" w:hint="default"/>
+      </w:rPr>
+    </w:lvl>
+    <w:lvl w:ilvl="4" w:tplc="04100003" w:tentative="1">
+      <w:start w:val="1"/>
+      <w:numFmt w:val="bullet"/>
+      <w:lvlText w:val="o"/>
+      <w:lvlJc w:val="left"/>
+      <w:pPr>
+        <w:ind w:left="3600" w:hanging="360"/>
+      </w:pPr>
+      <w:rPr>
+        <w:rFonts w:ascii="Courier New" w:hAnsi="Courier New" w:cs="Courier New" w:hint="default"/>
+      </w:rPr>
+    </w:lvl>
+    <w:lvl w:ilvl="5" w:tplc="04100005" w:tentative="1">
+      <w:start w:val="1"/>
+      <w:numFmt w:val="bullet"/>
+      <w:lvlText w:val=""/>
+      <w:lvlJc w:val="left"/>
+      <w:pPr>
+        <w:ind w:left="4320" w:hanging="360"/>
+      </w:pPr>
+      <w:rPr>
+        <w:rFonts w:ascii="Wingdings" w:hAnsi="Wingdings" w:hint="default"/>
+      </w:rPr>
+    </w:lvl>
+    <w:lvl w:ilvl="6" w:tplc="04100001" w:tentative="1">
+      <w:start w:val="1"/>
+      <w:numFmt w:val="bullet"/>
+      <w:lvlText w:val=""/>
+      <w:lvlJc w:val="left"/>
+      <w:pPr>
+        <w:ind w:left="5040" w:hanging="360"/>
+      </w:pPr>
+      <w:rPr>
+        <w:rFonts w:ascii="Symbol" w:hAnsi="Symbol" w:hint="default"/>
+      </w:rPr>
+    </w:lvl>
+    <w:lvl w:ilvl="7" w:tplc="04100003" w:tentative="1">
+      <w:start w:val="1"/>
+      <w:numFmt w:val="bullet"/>
+      <w:lvlText w:val="o"/>
+      <w:lvlJc w:val="left"/>
+      <w:pPr>
+        <w:ind w:left="5760" w:hanging="360"/>
+      </w:pPr>
+      <w:rPr>
+        <w:rFonts w:ascii="Courier New" w:hAnsi="Courier New" w:cs="Courier New" w:hint="default"/>
+      </w:rPr>
+    </w:lvl>
+    <w:lvl w:ilvl="8" w:tplc="04100005" w:tentative="1">
+      <w:start w:val="1"/>
+      <w:numFmt w:val="bullet"/>
+      <w:lvlText w:val=""/>
+      <w:lvlJc w:val="left"/>
+      <w:pPr>
+        <w:ind w:left="6480" w:hanging="360"/>
+      </w:pPr>
+      <w:rPr>
+        <w:rFonts w:ascii="Wingdings" w:hAnsi="Wingdings" w:hint="default"/>
+      </w:rPr>
+    </w:lvl>
+  </w:abstractNum>
+  <w:abstractNum w:abstractNumId="2" w15:restartNumberingAfterBreak="0">
     <w:nsid w:val="02FD657B"/>
     <w:multiLevelType w:val="hybridMultilevel"/>
     <w:tmpl w:val="BF70CBF2"/>
@@ -9283,7 +10044,7 @@
       </w:rPr>
     </w:lvl>
   </w:abstractNum>
-  <w:abstractNum w:abstractNumId="2" w15:restartNumberingAfterBreak="0">
+  <w:abstractNum w:abstractNumId="3" w15:restartNumberingAfterBreak="0">
     <w:nsid w:val="075327AB"/>
     <w:multiLevelType w:val="hybridMultilevel"/>
     <w:tmpl w:val="E7E6075A"/>
@@ -9396,7 +10157,7 @@
       </w:rPr>
     </w:lvl>
   </w:abstractNum>
-  <w:abstractNum w:abstractNumId="3" w15:restartNumberingAfterBreak="0">
+  <w:abstractNum w:abstractNumId="4" w15:restartNumberingAfterBreak="0">
     <w:nsid w:val="0EBA1E90"/>
     <w:multiLevelType w:val="hybridMultilevel"/>
     <w:tmpl w:val="6ABE8EC0"/>
@@ -9509,7 +10270,7 @@
       </w:rPr>
     </w:lvl>
   </w:abstractNum>
-  <w:abstractNum w:abstractNumId="4" w15:restartNumberingAfterBreak="0">
+  <w:abstractNum w:abstractNumId="5" w15:restartNumberingAfterBreak="0">
     <w:nsid w:val="1154649C"/>
     <w:multiLevelType w:val="hybridMultilevel"/>
     <w:tmpl w:val="F2CAF52E"/>
@@ -9622,7 +10383,7 @@
       </w:rPr>
     </w:lvl>
   </w:abstractNum>
-  <w:abstractNum w:abstractNumId="5" w15:restartNumberingAfterBreak="0">
+  <w:abstractNum w:abstractNumId="6" w15:restartNumberingAfterBreak="0">
     <w:nsid w:val="13037B54"/>
     <w:multiLevelType w:val="hybridMultilevel"/>
     <w:tmpl w:val="2BA83AE6"/>
@@ -9735,7 +10496,7 @@
       </w:rPr>
     </w:lvl>
   </w:abstractNum>
-  <w:abstractNum w:abstractNumId="6" w15:restartNumberingAfterBreak="0">
+  <w:abstractNum w:abstractNumId="7" w15:restartNumberingAfterBreak="0">
     <w:nsid w:val="130E2F75"/>
     <w:multiLevelType w:val="hybridMultilevel"/>
     <w:tmpl w:val="8154FBC2"/>
@@ -9821,7 +10582,7 @@
       </w:pPr>
     </w:lvl>
   </w:abstractNum>
-  <w:abstractNum w:abstractNumId="7" w15:restartNumberingAfterBreak="0">
+  <w:abstractNum w:abstractNumId="8" w15:restartNumberingAfterBreak="0">
     <w:nsid w:val="1AFC71E0"/>
     <w:multiLevelType w:val="hybridMultilevel"/>
     <w:tmpl w:val="EBF4AC50"/>
@@ -9934,7 +10695,7 @@
       </w:rPr>
     </w:lvl>
   </w:abstractNum>
-  <w:abstractNum w:abstractNumId="8" w15:restartNumberingAfterBreak="0">
+  <w:abstractNum w:abstractNumId="9" w15:restartNumberingAfterBreak="0">
     <w:nsid w:val="1D835B5A"/>
     <w:multiLevelType w:val="hybridMultilevel"/>
     <w:tmpl w:val="1C0C43EA"/>
@@ -10047,7 +10808,7 @@
       </w:rPr>
     </w:lvl>
   </w:abstractNum>
-  <w:abstractNum w:abstractNumId="9" w15:restartNumberingAfterBreak="0">
+  <w:abstractNum w:abstractNumId="10" w15:restartNumberingAfterBreak="0">
     <w:nsid w:val="1E7C2B6B"/>
     <w:multiLevelType w:val="hybridMultilevel"/>
     <w:tmpl w:val="B2528A28"/>
@@ -10160,7 +10921,7 @@
       </w:rPr>
     </w:lvl>
   </w:abstractNum>
-  <w:abstractNum w:abstractNumId="10" w15:restartNumberingAfterBreak="0">
+  <w:abstractNum w:abstractNumId="11" w15:restartNumberingAfterBreak="0">
     <w:nsid w:val="2173727C"/>
     <w:multiLevelType w:val="hybridMultilevel"/>
     <w:tmpl w:val="B5ECBB1E"/>
@@ -10273,7 +11034,7 @@
       </w:rPr>
     </w:lvl>
   </w:abstractNum>
-  <w:abstractNum w:abstractNumId="11" w15:restartNumberingAfterBreak="0">
+  <w:abstractNum w:abstractNumId="12" w15:restartNumberingAfterBreak="0">
     <w:nsid w:val="2747050D"/>
     <w:multiLevelType w:val="hybridMultilevel"/>
     <w:tmpl w:val="EFCC254C"/>
@@ -10386,7 +11147,7 @@
       </w:rPr>
     </w:lvl>
   </w:abstractNum>
-  <w:abstractNum w:abstractNumId="12" w15:restartNumberingAfterBreak="0">
+  <w:abstractNum w:abstractNumId="13" w15:restartNumberingAfterBreak="0">
     <w:nsid w:val="2D6C525A"/>
     <w:multiLevelType w:val="multilevel"/>
     <w:tmpl w:val="30906BA4"/>
@@ -10499,7 +11260,7 @@
       </w:rPr>
     </w:lvl>
   </w:abstractNum>
-  <w:abstractNum w:abstractNumId="13" w15:restartNumberingAfterBreak="0">
+  <w:abstractNum w:abstractNumId="14" w15:restartNumberingAfterBreak="0">
     <w:nsid w:val="2D98689B"/>
     <w:multiLevelType w:val="hybridMultilevel"/>
     <w:tmpl w:val="3076A67E"/>
@@ -10588,7 +11349,7 @@
       </w:pPr>
     </w:lvl>
   </w:abstractNum>
-  <w:abstractNum w:abstractNumId="14" w15:restartNumberingAfterBreak="0">
+  <w:abstractNum w:abstractNumId="15" w15:restartNumberingAfterBreak="0">
     <w:nsid w:val="2FEA500A"/>
     <w:multiLevelType w:val="hybridMultilevel"/>
     <w:tmpl w:val="B5341C8A"/>
@@ -10674,7 +11435,121 @@
       </w:pPr>
     </w:lvl>
   </w:abstractNum>
-  <w:abstractNum w:abstractNumId="15" w15:restartNumberingAfterBreak="0">
+  <w:abstractNum w:abstractNumId="16" w15:restartNumberingAfterBreak="0">
+    <w:nsid w:val="31554A72"/>
+    <w:multiLevelType w:val="hybridMultilevel"/>
+    <w:tmpl w:val="17A44358"/>
+    <w:lvl w:ilvl="0" w:tplc="7B2222D2">
+      <w:start w:val="1"/>
+      <w:numFmt w:val="bullet"/>
+      <w:lvlText w:val=""/>
+      <w:lvlJc w:val="left"/>
+      <w:pPr>
+        <w:ind w:left="720" w:hanging="360"/>
+      </w:pPr>
+      <w:rPr>
+        <w:rFonts w:ascii="Symbol" w:hAnsi="Symbol" w:hint="default"/>
+        <w:color w:val="00B050"/>
+      </w:rPr>
+    </w:lvl>
+    <w:lvl w:ilvl="1" w:tplc="04100003" w:tentative="1">
+      <w:start w:val="1"/>
+      <w:numFmt w:val="bullet"/>
+      <w:lvlText w:val="o"/>
+      <w:lvlJc w:val="left"/>
+      <w:pPr>
+        <w:ind w:left="1440" w:hanging="360"/>
+      </w:pPr>
+      <w:rPr>
+        <w:rFonts w:ascii="Courier New" w:hAnsi="Courier New" w:cs="Courier New" w:hint="default"/>
+      </w:rPr>
+    </w:lvl>
+    <w:lvl w:ilvl="2" w:tplc="04100005" w:tentative="1">
+      <w:start w:val="1"/>
+      <w:numFmt w:val="bullet"/>
+      <w:lvlText w:val=""/>
+      <w:lvlJc w:val="left"/>
+      <w:pPr>
+        <w:ind w:left="2160" w:hanging="360"/>
+      </w:pPr>
+      <w:rPr>
+        <w:rFonts w:ascii="Wingdings" w:hAnsi="Wingdings" w:hint="default"/>
+      </w:rPr>
+    </w:lvl>
+    <w:lvl w:ilvl="3" w:tplc="04100001" w:tentative="1">
+      <w:start w:val="1"/>
+      <w:numFmt w:val="bullet"/>
+      <w:lvlText w:val=""/>
+      <w:lvlJc w:val="left"/>
+      <w:pPr>
+        <w:ind w:left="2880" w:hanging="360"/>
+      </w:pPr>
+      <w:rPr>
+        <w:rFonts w:ascii="Symbol" w:hAnsi="Symbol" w:hint="default"/>
+      </w:rPr>
+    </w:lvl>
+    <w:lvl w:ilvl="4" w:tplc="04100003" w:tentative="1">
+      <w:start w:val="1"/>
+      <w:numFmt w:val="bullet"/>
+      <w:lvlText w:val="o"/>
+      <w:lvlJc w:val="left"/>
+      <w:pPr>
+        <w:ind w:left="3600" w:hanging="360"/>
+      </w:pPr>
+      <w:rPr>
+        <w:rFonts w:ascii="Courier New" w:hAnsi="Courier New" w:cs="Courier New" w:hint="default"/>
+      </w:rPr>
+    </w:lvl>
+    <w:lvl w:ilvl="5" w:tplc="04100005" w:tentative="1">
+      <w:start w:val="1"/>
+      <w:numFmt w:val="bullet"/>
+      <w:lvlText w:val=""/>
+      <w:lvlJc w:val="left"/>
+      <w:pPr>
+        <w:ind w:left="4320" w:hanging="360"/>
+      </w:pPr>
+      <w:rPr>
+        <w:rFonts w:ascii="Wingdings" w:hAnsi="Wingdings" w:hint="default"/>
+      </w:rPr>
+    </w:lvl>
+    <w:lvl w:ilvl="6" w:tplc="04100001" w:tentative="1">
+      <w:start w:val="1"/>
+      <w:numFmt w:val="bullet"/>
+      <w:lvlText w:val=""/>
+      <w:lvlJc w:val="left"/>
+      <w:pPr>
+        <w:ind w:left="5040" w:hanging="360"/>
+      </w:pPr>
+      <w:rPr>
+        <w:rFonts w:ascii="Symbol" w:hAnsi="Symbol" w:hint="default"/>
+      </w:rPr>
+    </w:lvl>
+    <w:lvl w:ilvl="7" w:tplc="04100003" w:tentative="1">
+      <w:start w:val="1"/>
+      <w:numFmt w:val="bullet"/>
+      <w:lvlText w:val="o"/>
+      <w:lvlJc w:val="left"/>
+      <w:pPr>
+        <w:ind w:left="5760" w:hanging="360"/>
+      </w:pPr>
+      <w:rPr>
+        <w:rFonts w:ascii="Courier New" w:hAnsi="Courier New" w:cs="Courier New" w:hint="default"/>
+      </w:rPr>
+    </w:lvl>
+    <w:lvl w:ilvl="8" w:tplc="04100005" w:tentative="1">
+      <w:start w:val="1"/>
+      <w:numFmt w:val="bullet"/>
+      <w:lvlText w:val=""/>
+      <w:lvlJc w:val="left"/>
+      <w:pPr>
+        <w:ind w:left="6480" w:hanging="360"/>
+      </w:pPr>
+      <w:rPr>
+        <w:rFonts w:ascii="Wingdings" w:hAnsi="Wingdings" w:hint="default"/>
+      </w:rPr>
+    </w:lvl>
+  </w:abstractNum>
+  <w:abstractNum w:abstractNumId="17" w15:restartNumberingAfterBreak="0">
     <w:nsid w:val="383C25B7"/>
     <w:multiLevelType w:val="hybridMultilevel"/>
     <w:tmpl w:val="529817DC"/>
@@ -10760,7 +11635,7 @@
       </w:pPr>
     </w:lvl>
   </w:abstractNum>
-  <w:abstractNum w:abstractNumId="16" w15:restartNumberingAfterBreak="0">
+  <w:abstractNum w:abstractNumId="18" w15:restartNumberingAfterBreak="0">
     <w:nsid w:val="38B125AD"/>
     <w:multiLevelType w:val="hybridMultilevel"/>
     <w:tmpl w:val="F704E966"/>
@@ -10873,7 +11748,7 @@
       </w:rPr>
     </w:lvl>
   </w:abstractNum>
-  <w:abstractNum w:abstractNumId="17" w15:restartNumberingAfterBreak="0">
+  <w:abstractNum w:abstractNumId="19" w15:restartNumberingAfterBreak="0">
     <w:nsid w:val="3AF33379"/>
     <w:multiLevelType w:val="hybridMultilevel"/>
     <w:tmpl w:val="AFE46A6A"/>
@@ -10959,7 +11834,7 @@
       </w:pPr>
     </w:lvl>
   </w:abstractNum>
-  <w:abstractNum w:abstractNumId="18" w15:restartNumberingAfterBreak="0">
+  <w:abstractNum w:abstractNumId="20" w15:restartNumberingAfterBreak="0">
     <w:nsid w:val="3B5C040C"/>
     <w:multiLevelType w:val="hybridMultilevel"/>
     <w:tmpl w:val="DF38F9AC"/>
@@ -11072,7 +11947,7 @@
       </w:rPr>
     </w:lvl>
   </w:abstractNum>
-  <w:abstractNum w:abstractNumId="19" w15:restartNumberingAfterBreak="0">
+  <w:abstractNum w:abstractNumId="21" w15:restartNumberingAfterBreak="0">
     <w:nsid w:val="3BC11D3D"/>
     <w:multiLevelType w:val="hybridMultilevel"/>
     <w:tmpl w:val="C6624824"/>
@@ -11185,7 +12060,7 @@
       </w:rPr>
     </w:lvl>
   </w:abstractNum>
-  <w:abstractNum w:abstractNumId="20" w15:restartNumberingAfterBreak="0">
+  <w:abstractNum w:abstractNumId="22" w15:restartNumberingAfterBreak="0">
     <w:nsid w:val="3BC41D8D"/>
     <w:multiLevelType w:val="hybridMultilevel"/>
     <w:tmpl w:val="9F341C0C"/>
@@ -11298,7 +12173,7 @@
       </w:rPr>
     </w:lvl>
   </w:abstractNum>
-  <w:abstractNum w:abstractNumId="21" w15:restartNumberingAfterBreak="0">
+  <w:abstractNum w:abstractNumId="23" w15:restartNumberingAfterBreak="0">
     <w:nsid w:val="3DE66D4E"/>
     <w:multiLevelType w:val="hybridMultilevel"/>
     <w:tmpl w:val="1EC4B226"/>
@@ -11411,7 +12286,7 @@
       </w:rPr>
     </w:lvl>
   </w:abstractNum>
-  <w:abstractNum w:abstractNumId="22" w15:restartNumberingAfterBreak="0">
+  <w:abstractNum w:abstractNumId="24" w15:restartNumberingAfterBreak="0">
     <w:nsid w:val="3E266F43"/>
     <w:multiLevelType w:val="hybridMultilevel"/>
     <w:tmpl w:val="6B5881E2"/>
@@ -11524,7 +12399,7 @@
       </w:rPr>
     </w:lvl>
   </w:abstractNum>
-  <w:abstractNum w:abstractNumId="23" w15:restartNumberingAfterBreak="0">
+  <w:abstractNum w:abstractNumId="25" w15:restartNumberingAfterBreak="0">
     <w:nsid w:val="417912D8"/>
     <w:multiLevelType w:val="hybridMultilevel"/>
     <w:tmpl w:val="31A03A72"/>
@@ -11637,7 +12512,121 @@
       </w:rPr>
     </w:lvl>
   </w:abstractNum>
-  <w:abstractNum w:abstractNumId="24" w15:restartNumberingAfterBreak="0">
+  <w:abstractNum w:abstractNumId="26" w15:restartNumberingAfterBreak="0">
+    <w:nsid w:val="43B401DD"/>
+    <w:multiLevelType w:val="hybridMultilevel"/>
+    <w:tmpl w:val="D2FA6670"/>
+    <w:lvl w:ilvl="0" w:tplc="722429AC">
+      <w:start w:val="1"/>
+      <w:numFmt w:val="bullet"/>
+      <w:lvlText w:val=""/>
+      <w:lvlJc w:val="left"/>
+      <w:pPr>
+        <w:ind w:left="720" w:hanging="360"/>
+      </w:pPr>
+      <w:rPr>
+        <w:rFonts w:ascii="Symbol" w:hAnsi="Symbol" w:hint="default"/>
+        <w:color w:val="F24F4F" w:themeColor="accent1"/>
+      </w:rPr>
+    </w:lvl>
+    <w:lvl w:ilvl="1" w:tplc="04100003" w:tentative="1">
+      <w:start w:val="1"/>
+      <w:numFmt w:val="bullet"/>
+      <w:lvlText w:val="o"/>
+      <w:lvlJc w:val="left"/>
+      <w:pPr>
+        <w:ind w:left="1440" w:hanging="360"/>
+      </w:pPr>
+      <w:rPr>
+        <w:rFonts w:ascii="Courier New" w:hAnsi="Courier New" w:cs="Courier New" w:hint="default"/>
+      </w:rPr>
+    </w:lvl>
+    <w:lvl w:ilvl="2" w:tplc="04100005" w:tentative="1">
+      <w:start w:val="1"/>
+      <w:numFmt w:val="bullet"/>
+      <w:lvlText w:val=""/>
+      <w:lvlJc w:val="left"/>
+      <w:pPr>
+        <w:ind w:left="2160" w:hanging="360"/>
+      </w:pPr>
+      <w:rPr>
+        <w:rFonts w:ascii="Wingdings" w:hAnsi="Wingdings" w:hint="default"/>
+      </w:rPr>
+    </w:lvl>
+    <w:lvl w:ilvl="3" w:tplc="04100001" w:tentative="1">
+      <w:start w:val="1"/>
+      <w:numFmt w:val="bullet"/>
+      <w:lvlText w:val=""/>
+      <w:lvlJc w:val="left"/>
+      <w:pPr>
+        <w:ind w:left="2880" w:hanging="360"/>
+      </w:pPr>
+      <w:rPr>
+        <w:rFonts w:ascii="Symbol" w:hAnsi="Symbol" w:hint="default"/>
+      </w:rPr>
+    </w:lvl>
+    <w:lvl w:ilvl="4" w:tplc="04100003" w:tentative="1">
+      <w:start w:val="1"/>
+      <w:numFmt w:val="bullet"/>
+      <w:lvlText w:val="o"/>
+      <w:lvlJc w:val="left"/>
+      <w:pPr>
+        <w:ind w:left="3600" w:hanging="360"/>
+      </w:pPr>
+      <w:rPr>
+        <w:rFonts w:ascii="Courier New" w:hAnsi="Courier New" w:cs="Courier New" w:hint="default"/>
+      </w:rPr>
+    </w:lvl>
+    <w:lvl w:ilvl="5" w:tplc="04100005" w:tentative="1">
+      <w:start w:val="1"/>
+      <w:numFmt w:val="bullet"/>
+      <w:lvlText w:val=""/>
+      <w:lvlJc w:val="left"/>
+      <w:pPr>
+        <w:ind w:left="4320" w:hanging="360"/>
+      </w:pPr>
+      <w:rPr>
+        <w:rFonts w:ascii="Wingdings" w:hAnsi="Wingdings" w:hint="default"/>
+      </w:rPr>
+    </w:lvl>
+    <w:lvl w:ilvl="6" w:tplc="04100001" w:tentative="1">
+      <w:start w:val="1"/>
+      <w:numFmt w:val="bullet"/>
+      <w:lvlText w:val=""/>
+      <w:lvlJc w:val="left"/>
+      <w:pPr>
+        <w:ind w:left="5040" w:hanging="360"/>
+      </w:pPr>
+      <w:rPr>
+        <w:rFonts w:ascii="Symbol" w:hAnsi="Symbol" w:hint="default"/>
+      </w:rPr>
+    </w:lvl>
+    <w:lvl w:ilvl="7" w:tplc="04100003" w:tentative="1">
+      <w:start w:val="1"/>
+      <w:numFmt w:val="bullet"/>
+      <w:lvlText w:val="o"/>
+      <w:lvlJc w:val="left"/>
+      <w:pPr>
+        <w:ind w:left="5760" w:hanging="360"/>
+      </w:pPr>
+      <w:rPr>
+        <w:rFonts w:ascii="Courier New" w:hAnsi="Courier New" w:cs="Courier New" w:hint="default"/>
+      </w:rPr>
+    </w:lvl>
+    <w:lvl w:ilvl="8" w:tplc="04100005" w:tentative="1">
+      <w:start w:val="1"/>
+      <w:numFmt w:val="bullet"/>
+      <w:lvlText w:val=""/>
+      <w:lvlJc w:val="left"/>
+      <w:pPr>
+        <w:ind w:left="6480" w:hanging="360"/>
+      </w:pPr>
+      <w:rPr>
+        <w:rFonts w:ascii="Wingdings" w:hAnsi="Wingdings" w:hint="default"/>
+      </w:rPr>
+    </w:lvl>
+  </w:abstractNum>
+  <w:abstractNum w:abstractNumId="27" w15:restartNumberingAfterBreak="0">
     <w:nsid w:val="45866824"/>
     <w:multiLevelType w:val="hybridMultilevel"/>
     <w:tmpl w:val="E4309460"/>
@@ -11750,7 +12739,7 @@
       </w:rPr>
     </w:lvl>
   </w:abstractNum>
-  <w:abstractNum w:abstractNumId="25" w15:restartNumberingAfterBreak="0">
+  <w:abstractNum w:abstractNumId="28" w15:restartNumberingAfterBreak="0">
     <w:nsid w:val="485D66E3"/>
     <w:multiLevelType w:val="hybridMultilevel"/>
     <w:tmpl w:val="D9644B26"/>
@@ -11863,7 +12852,7 @@
       </w:rPr>
     </w:lvl>
   </w:abstractNum>
-  <w:abstractNum w:abstractNumId="26" w15:restartNumberingAfterBreak="0">
+  <w:abstractNum w:abstractNumId="29" w15:restartNumberingAfterBreak="0">
     <w:nsid w:val="4AE56C24"/>
     <w:multiLevelType w:val="hybridMultilevel"/>
     <w:tmpl w:val="B680F83C"/>
@@ -11953,7 +12942,7 @@
       </w:pPr>
     </w:lvl>
   </w:abstractNum>
-  <w:abstractNum w:abstractNumId="27" w15:restartNumberingAfterBreak="0">
+  <w:abstractNum w:abstractNumId="30" w15:restartNumberingAfterBreak="0">
     <w:nsid w:val="4C1745D1"/>
     <w:multiLevelType w:val="multilevel"/>
     <w:tmpl w:val="475E3DCA"/>
@@ -12102,7 +13091,7 @@
       </w:rPr>
     </w:lvl>
   </w:abstractNum>
-  <w:abstractNum w:abstractNumId="28" w15:restartNumberingAfterBreak="0">
+  <w:abstractNum w:abstractNumId="31" w15:restartNumberingAfterBreak="0">
     <w:nsid w:val="50132AE6"/>
     <w:multiLevelType w:val="multilevel"/>
     <w:tmpl w:val="CA941E60"/>
@@ -12251,7 +13240,7 @@
       </w:rPr>
     </w:lvl>
   </w:abstractNum>
-  <w:abstractNum w:abstractNumId="29" w15:restartNumberingAfterBreak="0">
+  <w:abstractNum w:abstractNumId="32" w15:restartNumberingAfterBreak="0">
     <w:nsid w:val="5709353D"/>
     <w:multiLevelType w:val="hybridMultilevel"/>
     <w:tmpl w:val="24C26AB0"/>
@@ -12364,7 +13353,7 @@
       </w:rPr>
     </w:lvl>
   </w:abstractNum>
-  <w:abstractNum w:abstractNumId="30" w15:restartNumberingAfterBreak="0">
+  <w:abstractNum w:abstractNumId="33" w15:restartNumberingAfterBreak="0">
     <w:nsid w:val="588F4094"/>
     <w:multiLevelType w:val="hybridMultilevel"/>
     <w:tmpl w:val="BE900E8E"/>
@@ -12477,7 +13466,7 @@
       </w:rPr>
     </w:lvl>
   </w:abstractNum>
-  <w:abstractNum w:abstractNumId="31" w15:restartNumberingAfterBreak="0">
+  <w:abstractNum w:abstractNumId="34" w15:restartNumberingAfterBreak="0">
     <w:nsid w:val="58F205CB"/>
     <w:multiLevelType w:val="hybridMultilevel"/>
     <w:tmpl w:val="E9003846"/>
@@ -12590,7 +13579,7 @@
       </w:rPr>
     </w:lvl>
   </w:abstractNum>
-  <w:abstractNum w:abstractNumId="32" w15:restartNumberingAfterBreak="0">
+  <w:abstractNum w:abstractNumId="35" w15:restartNumberingAfterBreak="0">
     <w:nsid w:val="5A4D0213"/>
     <w:multiLevelType w:val="hybridMultilevel"/>
     <w:tmpl w:val="6C241E64"/>
@@ -12703,7 +13692,7 @@
       </w:rPr>
     </w:lvl>
   </w:abstractNum>
-  <w:abstractNum w:abstractNumId="33" w15:restartNumberingAfterBreak="0">
+  <w:abstractNum w:abstractNumId="36" w15:restartNumberingAfterBreak="0">
     <w:nsid w:val="5CC83E04"/>
     <w:multiLevelType w:val="hybridMultilevel"/>
     <w:tmpl w:val="D9EE27F6"/>
@@ -12816,7 +13805,7 @@
       </w:rPr>
     </w:lvl>
   </w:abstractNum>
-  <w:abstractNum w:abstractNumId="34" w15:restartNumberingAfterBreak="0">
+  <w:abstractNum w:abstractNumId="37" w15:restartNumberingAfterBreak="0">
     <w:nsid w:val="67421BE4"/>
     <w:multiLevelType w:val="hybridMultilevel"/>
     <w:tmpl w:val="519E9476"/>
@@ -12902,7 +13891,7 @@
       </w:pPr>
     </w:lvl>
   </w:abstractNum>
-  <w:abstractNum w:abstractNumId="35" w15:restartNumberingAfterBreak="0">
+  <w:abstractNum w:abstractNumId="38" w15:restartNumberingAfterBreak="0">
     <w:nsid w:val="6AE525CC"/>
     <w:multiLevelType w:val="hybridMultilevel"/>
     <w:tmpl w:val="9398A144"/>
@@ -12988,7 +13977,7 @@
       </w:pPr>
     </w:lvl>
   </w:abstractNum>
-  <w:abstractNum w:abstractNumId="36" w15:restartNumberingAfterBreak="0">
+  <w:abstractNum w:abstractNumId="39" w15:restartNumberingAfterBreak="0">
     <w:nsid w:val="72DB09D6"/>
     <w:multiLevelType w:val="hybridMultilevel"/>
     <w:tmpl w:val="1FAC5748"/>
@@ -13074,7 +14063,7 @@
       </w:pPr>
     </w:lvl>
   </w:abstractNum>
-  <w:abstractNum w:abstractNumId="37" w15:restartNumberingAfterBreak="0">
+  <w:abstractNum w:abstractNumId="40" w15:restartNumberingAfterBreak="0">
     <w:nsid w:val="73EB5D43"/>
     <w:multiLevelType w:val="hybridMultilevel"/>
     <w:tmpl w:val="82546BE2"/>
@@ -13187,7 +14176,7 @@
       </w:rPr>
     </w:lvl>
   </w:abstractNum>
-  <w:abstractNum w:abstractNumId="38" w15:restartNumberingAfterBreak="0">
+  <w:abstractNum w:abstractNumId="41" w15:restartNumberingAfterBreak="0">
     <w:nsid w:val="7C63320B"/>
     <w:multiLevelType w:val="hybridMultilevel"/>
     <w:tmpl w:val="4EAC88BE"/>
@@ -13300,7 +14289,7 @@
       </w:rPr>
     </w:lvl>
   </w:abstractNum>
-  <w:abstractNum w:abstractNumId="39" w15:restartNumberingAfterBreak="0">
+  <w:abstractNum w:abstractNumId="42" w15:restartNumberingAfterBreak="0">
     <w:nsid w:val="7EB415D0"/>
     <w:multiLevelType w:val="multilevel"/>
     <w:tmpl w:val="03EE1634"/>
@@ -13413,7 +14402,7 @@
       </w:rPr>
     </w:lvl>
   </w:abstractNum>
-  <w:abstractNum w:abstractNumId="40" w15:restartNumberingAfterBreak="0">
+  <w:abstractNum w:abstractNumId="43" w15:restartNumberingAfterBreak="0">
     <w:nsid w:val="7FB109AD"/>
     <w:multiLevelType w:val="hybridMultilevel"/>
     <w:tmpl w:val="A9944706"/>
@@ -13526,7 +14515,7 @@
       </w:rPr>
     </w:lvl>
   </w:abstractNum>
-  <w:abstractNum w:abstractNumId="41" w15:restartNumberingAfterBreak="0">
+  <w:abstractNum w:abstractNumId="44" w15:restartNumberingAfterBreak="0">
     <w:nsid w:val="7FDC64FC"/>
     <w:multiLevelType w:val="hybridMultilevel"/>
     <w:tmpl w:val="C59A5514"/>
@@ -13640,130 +14629,139 @@
     </w:lvl>
   </w:abstractNum>
   <w:num w:numId="1">
-    <w:abstractNumId w:val="26"/>
+    <w:abstractNumId w:val="29"/>
   </w:num>
   <w:num w:numId="2">
+    <w:abstractNumId w:val="9"/>
+  </w:num>
+  <w:num w:numId="3">
+    <w:abstractNumId w:val="14"/>
+  </w:num>
+  <w:num w:numId="4">
+    <w:abstractNumId w:val="30"/>
+  </w:num>
+  <w:num w:numId="5">
     <w:abstractNumId w:val="8"/>
   </w:num>
-  <w:num w:numId="3">
+  <w:num w:numId="6">
+    <w:abstractNumId w:val="3"/>
+  </w:num>
+  <w:num w:numId="7">
+    <w:abstractNumId w:val="31"/>
+  </w:num>
+  <w:num w:numId="8">
+    <w:abstractNumId w:val="18"/>
+  </w:num>
+  <w:num w:numId="9">
+    <w:abstractNumId w:val="37"/>
+  </w:num>
+  <w:num w:numId="10">
+    <w:abstractNumId w:val="19"/>
+  </w:num>
+  <w:num w:numId="11">
+    <w:abstractNumId w:val="23"/>
+  </w:num>
+  <w:num w:numId="12">
+    <w:abstractNumId w:val="27"/>
+  </w:num>
+  <w:num w:numId="13">
+    <w:abstractNumId w:val="12"/>
+  </w:num>
+  <w:num w:numId="14">
+    <w:abstractNumId w:val="11"/>
+  </w:num>
+  <w:num w:numId="15">
+    <w:abstractNumId w:val="24"/>
+  </w:num>
+  <w:num w:numId="16">
+    <w:abstractNumId w:val="41"/>
+  </w:num>
+  <w:num w:numId="17">
     <w:abstractNumId w:val="13"/>
   </w:num>
-  <w:num w:numId="4">
-    <w:abstractNumId w:val="27"/>
-  </w:num>
-  <w:num w:numId="5">
-    <w:abstractNumId w:val="7"/>
-  </w:num>
-  <w:num w:numId="6">
-    <w:abstractNumId w:val="2"/>
-  </w:num>
-  <w:num w:numId="7">
-    <w:abstractNumId w:val="28"/>
-  </w:num>
-  <w:num w:numId="8">
-    <w:abstractNumId w:val="16"/>
-  </w:num>
-  <w:num w:numId="9">
-    <w:abstractNumId w:val="34"/>
-  </w:num>
-  <w:num w:numId="10">
-    <w:abstractNumId w:val="17"/>
-  </w:num>
-  <w:num w:numId="11">
-    <w:abstractNumId w:val="21"/>
-  </w:num>
-  <w:num w:numId="12">
-    <w:abstractNumId w:val="24"/>
-  </w:num>
-  <w:num w:numId="13">
-    <w:abstractNumId w:val="11"/>
-  </w:num>
-  <w:num w:numId="14">
-    <w:abstractNumId w:val="10"/>
-  </w:num>
-  <w:num w:numId="15">
-    <w:abstractNumId w:val="22"/>
-  </w:num>
-  <w:num w:numId="16">
-    <w:abstractNumId w:val="38"/>
-  </w:num>
-  <w:num w:numId="17">
-    <w:abstractNumId w:val="12"/>
-  </w:num>
   <w:num w:numId="18">
-    <w:abstractNumId w:val="33"/>
+    <w:abstractNumId w:val="36"/>
   </w:num>
   <w:num w:numId="19">
     <w:abstractNumId w:val="0"/>
   </w:num>
   <w:num w:numId="20">
-    <w:abstractNumId w:val="18"/>
+    <w:abstractNumId w:val="20"/>
   </w:num>
   <w:num w:numId="21">
+    <w:abstractNumId w:val="28"/>
+  </w:num>
+  <w:num w:numId="22">
+    <w:abstractNumId w:val="35"/>
+  </w:num>
+  <w:num w:numId="23">
+    <w:abstractNumId w:val="7"/>
+  </w:num>
+  <w:num w:numId="24">
+    <w:abstractNumId w:val="17"/>
+  </w:num>
+  <w:num w:numId="25">
+    <w:abstractNumId w:val="39"/>
+  </w:num>
+  <w:num w:numId="26">
+    <w:abstractNumId w:val="38"/>
+  </w:num>
+  <w:num w:numId="27">
+    <w:abstractNumId w:val="6"/>
+  </w:num>
+  <w:num w:numId="28">
+    <w:abstractNumId w:val="43"/>
+  </w:num>
+  <w:num w:numId="29">
+    <w:abstractNumId w:val="40"/>
+  </w:num>
+  <w:num w:numId="30">
+    <w:abstractNumId w:val="15"/>
+  </w:num>
+  <w:num w:numId="31">
+    <w:abstractNumId w:val="4"/>
+  </w:num>
+  <w:num w:numId="32">
+    <w:abstractNumId w:val="5"/>
+  </w:num>
+  <w:num w:numId="33">
+    <w:abstractNumId w:val="32"/>
+  </w:num>
+  <w:num w:numId="34">
+    <w:abstractNumId w:val="44"/>
+  </w:num>
+  <w:num w:numId="35">
+    <w:abstractNumId w:val="10"/>
+  </w:num>
+  <w:num w:numId="36">
+    <w:abstractNumId w:val="22"/>
+  </w:num>
+  <w:num w:numId="37">
+    <w:abstractNumId w:val="21"/>
+  </w:num>
+  <w:num w:numId="38">
+    <w:abstractNumId w:val="42"/>
+  </w:num>
+  <w:num w:numId="39">
+    <w:abstractNumId w:val="2"/>
+  </w:num>
+  <w:num w:numId="40">
     <w:abstractNumId w:val="25"/>
   </w:num>
-  <w:num w:numId="22">
-    <w:abstractNumId w:val="32"/>
+  <w:num w:numId="41">
+    <w:abstractNumId w:val="34"/>
   </w:num>
-  <w:num w:numId="23">
-    <w:abstractNumId w:val="6"/>
+  <w:num w:numId="42">
+    <w:abstractNumId w:val="33"/>
   </w:num>
-  <w:num w:numId="24">
-    <w:abstractNumId w:val="15"/>
+  <w:num w:numId="43">
+    <w:abstractNumId w:val="16"/>
   </w:num>
-  <w:num w:numId="25">
-    <w:abstractNumId w:val="36"/>
-  </w:num>
-  <w:num w:numId="26">
-    <w:abstractNumId w:val="35"/>
-  </w:num>
-  <w:num w:numId="27">
-    <w:abstractNumId w:val="5"/>
-  </w:num>
-  <w:num w:numId="28">
-    <w:abstractNumId w:val="40"/>
-  </w:num>
-  <w:num w:numId="29">
-    <w:abstractNumId w:val="37"/>
-  </w:num>
-  <w:num w:numId="30">
-    <w:abstractNumId w:val="14"/>
-  </w:num>
-  <w:num w:numId="31">
-    <w:abstractNumId w:val="3"/>
-  </w:num>
-  <w:num w:numId="32">
-    <w:abstractNumId w:val="4"/>
-  </w:num>
-  <w:num w:numId="33">
-    <w:abstractNumId w:val="29"/>
-  </w:num>
-  <w:num w:numId="34">
-    <w:abstractNumId w:val="41"/>
-  </w:num>
-  <w:num w:numId="35">
-    <w:abstractNumId w:val="9"/>
-  </w:num>
-  <w:num w:numId="36">
-    <w:abstractNumId w:val="20"/>
-  </w:num>
-  <w:num w:numId="37">
-    <w:abstractNumId w:val="19"/>
-  </w:num>
-  <w:num w:numId="38">
-    <w:abstractNumId w:val="39"/>
-  </w:num>
-  <w:num w:numId="39">
+  <w:num w:numId="44">
     <w:abstractNumId w:val="1"/>
   </w:num>
-  <w:num w:numId="40">
-    <w:abstractNumId w:val="23"/>
-  </w:num>
-  <w:num w:numId="41">
-    <w:abstractNumId w:val="31"/>
-  </w:num>
-  <w:num w:numId="42">
-    <w:abstractNumId w:val="30"/>
+  <w:num w:numId="45">
+    <w:abstractNumId w:val="26"/>
   </w:num>
 </w:numbering>
 </file>
@@ -14885,6 +15883,18 @@
       <w:lang w:eastAsia="en-US"/>
     </w:rPr>
   </w:style>
+  <w:style w:type="character" w:styleId="Menzionenonrisolta">
+    <w:name w:val="Unresolved Mention"/>
+    <w:basedOn w:val="Carpredefinitoparagrafo"/>
+    <w:uiPriority w:val="99"/>
+    <w:semiHidden/>
+    <w:unhideWhenUsed/>
+    <w:rsid w:val="00B175E2"/>
+    <w:rPr>
+      <w:color w:val="605E5C"/>
+      <w:shd w:val="clear" w:color="auto" w:fill="E1DFDD"/>
+    </w:rPr>
+  </w:style>
 </w:styles>
 </file>
 
@@ -15259,13 +16269,13 @@
 </file>
 
 <file path=customXml/item3.xml><?xml version="1.0" encoding="utf-8"?>
-<b:Sources xmlns:b="http://schemas.openxmlformats.org/officeDocument/2006/bibliography" SelectedStyle="\apasixtheditionofficeonline.xsl" StyleName="APA" Version="6"/>
+<p:properties xmlns:p="http://schemas.microsoft.com/office/2006/metadata/properties" xmlns:xsi="http://www.w3.org/2001/XMLSchema-instance" xmlns:pc="http://schemas.microsoft.com/office/infopath/2007/PartnerControls">
+  <documentManagement/>
+</p:properties>
 </file>
 
 <file path=customXml/item4.xml><?xml version="1.0" encoding="utf-8"?>
-<p:properties xmlns:p="http://schemas.microsoft.com/office/2006/metadata/properties" xmlns:xsi="http://www.w3.org/2001/XMLSchema-instance" xmlns:pc="http://schemas.microsoft.com/office/infopath/2007/PartnerControls">
-  <documentManagement/>
-</p:properties>
+<b:Sources xmlns:b="http://schemas.openxmlformats.org/officeDocument/2006/bibliography" SelectedStyle="\apasixtheditionofficeonline.xsl" StyleName="APA" Version="6"/>
 </file>
 
 <file path=customXml/item5.xml><?xml version="1.0" encoding="utf-8"?>
@@ -15304,18 +16314,18 @@
 </file>
 
 <file path=customXml/itemProps3.xml><?xml version="1.0" encoding="utf-8"?>
-<ds:datastoreItem xmlns:ds="http://schemas.openxmlformats.org/officeDocument/2006/customXml" ds:itemID="{54AD49FC-D98C-4F9E-AAC5-45C685F40CDF}">
+<ds:datastoreItem xmlns:ds="http://schemas.openxmlformats.org/officeDocument/2006/customXml" ds:itemID="{F5E16F7D-B6E2-4FD1-9F73-053F941DA89E}">
   <ds:schemaRefs>
-    <ds:schemaRef ds:uri="http://schemas.openxmlformats.org/officeDocument/2006/bibliography"/>
+    <ds:schemaRef ds:uri="http://schemas.microsoft.com/office/2006/metadata/properties"/>
+    <ds:schemaRef ds:uri="http://schemas.microsoft.com/office/infopath/2007/PartnerControls"/>
   </ds:schemaRefs>
 </ds:datastoreItem>
 </file>
 
 <file path=customXml/itemProps4.xml><?xml version="1.0" encoding="utf-8"?>
-<ds:datastoreItem xmlns:ds="http://schemas.openxmlformats.org/officeDocument/2006/customXml" ds:itemID="{F5E16F7D-B6E2-4FD1-9F73-053F941DA89E}">
+<ds:datastoreItem xmlns:ds="http://schemas.openxmlformats.org/officeDocument/2006/customXml" ds:itemID="{54AD49FC-D98C-4F9E-AAC5-45C685F40CDF}">
   <ds:schemaRefs>
-    <ds:schemaRef ds:uri="http://schemas.microsoft.com/office/2006/metadata/properties"/>
-    <ds:schemaRef ds:uri="http://schemas.microsoft.com/office/infopath/2007/PartnerControls"/>
+    <ds:schemaRef ds:uri="http://schemas.openxmlformats.org/officeDocument/2006/bibliography"/>
   </ds:schemaRefs>
 </ds:datastoreItem>
 </file>

</xml_diff>

<commit_message>
Revisione documenti di test e ODD
</commit_message>
<xml_diff>
--- a/DocumentazioneODD/ODD.docx
+++ b/DocumentazioneODD/ODD.docx
@@ -88,7 +88,21 @@
                                         <w:color w:val="1F4E79"/>
                                         <w:lang w:val="en-US"/>
                                       </w:rPr>
-                                      <w:t>ODD OBJECT DESIGN DOCUMENT</w:t>
+                                      <w:t xml:space="preserve">ODD </w:t>
+                                    </w:r>
+                                    <w:r>
+                                      <w:rPr>
+                                        <w:color w:val="1F4E79"/>
+                                        <w:lang w:val="en-US"/>
+                                      </w:rPr>
+                                      <w:t xml:space="preserve">         </w:t>
+                                    </w:r>
+                                    <w:r>
+                                      <w:rPr>
+                                        <w:color w:val="1F4E79"/>
+                                        <w:lang w:val="en-US"/>
+                                      </w:rPr>
+                                      <w:t>OBJECT DESIGN DOCUMENT</w:t>
                                     </w:r>
                                   </w:sdtContent>
                                 </w:sdt>
@@ -277,7 +291,21 @@
                                   <w:color w:val="1F4E79"/>
                                   <w:lang w:val="en-US"/>
                                 </w:rPr>
-                                <w:t>ODD OBJECT DESIGN DOCUMENT</w:t>
+                                <w:t xml:space="preserve">ODD </w:t>
+                              </w:r>
+                              <w:r>
+                                <w:rPr>
+                                  <w:color w:val="1F4E79"/>
+                                  <w:lang w:val="en-US"/>
+                                </w:rPr>
+                                <w:t xml:space="preserve">         </w:t>
+                              </w:r>
+                              <w:r>
+                                <w:rPr>
+                                  <w:color w:val="1F4E79"/>
+                                  <w:lang w:val="en-US"/>
+                                </w:rPr>
+                                <w:t>OBJECT DESIGN DOCUMENT</w:t>
                               </w:r>
                             </w:sdtContent>
                           </w:sdt>
@@ -1203,7 +1231,21 @@
                     <w:sz w:val="24"/>
                     <w:lang w:val="it"/>
                   </w:rPr>
-                  <w:t>0.1</w:t>
+                  <w:t>1</w:t>
+                </w:r>
+                <w:r>
+                  <w:rPr>
+                    <w:sz w:val="24"/>
+                    <w:lang w:val="it"/>
+                  </w:rPr>
+                  <w:t>.</w:t>
+                </w:r>
+                <w:r>
+                  <w:rPr>
+                    <w:sz w:val="24"/>
+                    <w:lang w:val="it"/>
+                  </w:rPr>
+                  <w:t>0</w:t>
                 </w:r>
               </w:p>
             </w:tc>
@@ -1334,9 +1376,8 @@
                 <w:r>
                   <w:rPr>
                     <w:sz w:val="24"/>
-                    <w:lang w:val="it"/>
                   </w:rPr>
-                  <w:t>0.2</w:t>
+                  <w:t>1.1</w:t>
                 </w:r>
               </w:p>
             </w:tc>
@@ -1431,6 +1472,12 @@
                     <w:sz w:val="24"/>
                   </w:rPr>
                 </w:pPr>
+                <w:r>
+                  <w:rPr>
+                    <w:sz w:val="24"/>
+                  </w:rPr>
+                  <w:t>Tutti</w:t>
+                </w:r>
               </w:p>
             </w:tc>
           </w:tr>
@@ -1794,78 +1841,6 @@
             </w:rPr>
             <w:fldChar w:fldCharType="separate"/>
           </w:r>
-          <w:hyperlink w:anchor="_Toc63067405" w:history="1">
-            <w:r>
-              <w:rPr>
-                <w:rStyle w:val="Collegamentoipertestuale"/>
-                <w:noProof/>
-                <w:lang w:val="it" w:eastAsia="en-US"/>
-              </w:rPr>
-              <w:t>Revision History</w:t>
-            </w:r>
-            <w:r>
-              <w:rPr>
-                <w:noProof/>
-                <w:webHidden/>
-              </w:rPr>
-              <w:tab/>
-            </w:r>
-            <w:r>
-              <w:rPr>
-                <w:noProof/>
-                <w:webHidden/>
-              </w:rPr>
-              <w:fldChar w:fldCharType="begin"/>
-            </w:r>
-            <w:r>
-              <w:rPr>
-                <w:noProof/>
-                <w:webHidden/>
-              </w:rPr>
-              <w:instrText xml:space="preserve"> PAGEREF _Toc63067405 \h </w:instrText>
-            </w:r>
-            <w:r>
-              <w:rPr>
-                <w:noProof/>
-                <w:webHidden/>
-              </w:rPr>
-            </w:r>
-            <w:r>
-              <w:rPr>
-                <w:noProof/>
-                <w:webHidden/>
-              </w:rPr>
-              <w:fldChar w:fldCharType="separate"/>
-            </w:r>
-            <w:r>
-              <w:rPr>
-                <w:noProof/>
-                <w:webHidden/>
-              </w:rPr>
-              <w:t>2</w:t>
-            </w:r>
-            <w:r>
-              <w:rPr>
-                <w:noProof/>
-                <w:webHidden/>
-              </w:rPr>
-              <w:fldChar w:fldCharType="end"/>
-            </w:r>
-          </w:hyperlink>
-        </w:p>
-        <w:p>
-          <w:pPr>
-            <w:pStyle w:val="Sommario1"/>
-            <w:rPr>
-              <w:b w:val="0"/>
-              <w:bCs w:val="0"/>
-              <w:noProof/>
-              <w:color w:val="auto"/>
-              <w:sz w:val="22"/>
-              <w:szCs w:val="22"/>
-              <w:lang w:eastAsia="it-IT"/>
-            </w:rPr>
-          </w:pPr>
           <w:hyperlink w:anchor="_Toc63067406" w:history="1">
             <w:r>
               <w:rPr>
@@ -2154,7 +2129,7 @@
                 <w:noProof/>
                 <w:webHidden/>
               </w:rPr>
-              <w:t>4</w:t>
+              <w:t>5</w:t>
             </w:r>
             <w:r>
               <w:rPr>
@@ -2240,7 +2215,7 @@
                 <w:noProof/>
                 <w:webHidden/>
               </w:rPr>
-              <w:t>5</w:t>
+              <w:t>7</w:t>
             </w:r>
             <w:r>
               <w:rPr>
@@ -2312,7 +2287,7 @@
                 <w:noProof/>
                 <w:webHidden/>
               </w:rPr>
-              <w:t>7</w:t>
+              <w:t>8</w:t>
             </w:r>
             <w:r>
               <w:rPr>
@@ -2381,7 +2356,7 @@
                 <w:noProof/>
                 <w:webHidden/>
               </w:rPr>
-              <w:t>7</w:t>
+              <w:t>8</w:t>
             </w:r>
             <w:r>
               <w:rPr>
@@ -2450,7 +2425,7 @@
                 <w:noProof/>
                 <w:webHidden/>
               </w:rPr>
-              <w:t>9</w:t>
+              <w:t>10</w:t>
             </w:r>
             <w:r>
               <w:rPr>
@@ -2522,7 +2497,7 @@
                 <w:noProof/>
                 <w:webHidden/>
               </w:rPr>
-              <w:t>9</w:t>
+              <w:t>10</w:t>
             </w:r>
             <w:r>
               <w:rPr>
@@ -2594,7 +2569,7 @@
                 <w:noProof/>
                 <w:webHidden/>
               </w:rPr>
-              <w:t>9</w:t>
+              <w:t>11</w:t>
             </w:r>
             <w:r>
               <w:rPr>
@@ -2666,7 +2641,7 @@
                 <w:noProof/>
                 <w:webHidden/>
               </w:rPr>
-              <w:t>11</w:t>
+              <w:t>12</w:t>
             </w:r>
             <w:r>
               <w:rPr>
@@ -2783,6 +2758,15 @@
         </w:rPr>
         <w:t>: Il sistema deve permettere l’estensibilità così da dare la possibilità al cliente di richiedere lo sviluppo di nuove funzionalità, a discapito dei costi in termini di ore lavoro. Questa scelta è dettata dalla previsione che il prodotto software in oggetto avrà successive release.</w:t>
       </w:r>
+      <w:r>
+        <w:rPr>
+          <w:color w:val="000000" w:themeColor="text1"/>
+          <w:sz w:val="24"/>
+          <w:szCs w:val="24"/>
+          <w:lang w:val="it"/>
+        </w:rPr>
+        <w:t xml:space="preserve"> (Scegliamo l’estensibilità)</w:t>
+      </w:r>
     </w:p>
     <w:p>
       <w:pPr>
@@ -2811,7 +2795,16 @@
           <w:szCs w:val="24"/>
           <w:lang w:val="it"/>
         </w:rPr>
-        <w:t>: Uno degli obiettivi dell’implementazione sarà quello di scrivere del codice che rispetti lo standard proposto da Google per la programmazione nel linguaggio Java, oltre all’uso di commenti sui metodi non usuali. Ciò favorisce anche la comprensibilità, agevolando il processo di mantenimento e di modifica del progetto anche per futuri sviluppatori che non hanno lavorato dall’inizio al progetto stesso. Questo vantaggio, tuttavia, comporta un incremento del tempo per lo sviluppo e la realizzazione dell’intero sistema, che però è ripagato da una maggiore manutenibilità e chiarezza dei contenuti implementativi.</w:t>
+        <w:t>: Uno degli obiettivi dell’implementazione sarà quello di scrivere del codice che rispetti lo standard proposto da Google per la programmazione nel linguaggio Java, oltre all’uso di commenti sui metodi. Ciò favorisce anche la comprensibilità, agevolando il processo di mantenimento e di modifica del progetto anche per futuri sviluppatori che non hanno lavorato dall’inizio al progetto stesso. Questo vantaggio, tuttavia, comporta un incremento del tempo per lo sviluppo e la realizzazione dell’intero sistema, che però è ripagato da una maggiore manutenibilità e chiarezza dei contenuti implementativi.</w:t>
+      </w:r>
+      <w:r>
+        <w:rPr>
+          <w:color w:val="000000" w:themeColor="text1"/>
+          <w:sz w:val="24"/>
+          <w:szCs w:val="24"/>
+          <w:lang w:val="it"/>
+        </w:rPr>
+        <w:t xml:space="preserve"> (Scegliamo Comprensibilità)</w:t>
       </w:r>
     </w:p>
     <w:p>
@@ -2842,6 +2835,15 @@
           <w:lang w:val="it"/>
         </w:rPr>
         <w:t>: Il sistema sarà implementato in modo tale da preferire l’affidabilità al tempo di risposta, garantendo un controllo più accurato dei dati in input a discapito del tempo di risposta del sistema.</w:t>
+      </w:r>
+      <w:r>
+        <w:rPr>
+          <w:color w:val="000000" w:themeColor="text1"/>
+          <w:sz w:val="24"/>
+          <w:szCs w:val="24"/>
+          <w:lang w:val="it"/>
+        </w:rPr>
+        <w:t>(Scegliamo Affidabilità)</w:t>
       </w:r>
     </w:p>
     <w:p>
@@ -2864,6 +2866,7 @@
     <w:p>
       <w:pPr>
         <w:pStyle w:val="Nessunaspaziatura"/>
+        <w:spacing w:line="276" w:lineRule="auto"/>
         <w:jc w:val="both"/>
         <w:rPr>
           <w:color w:val="000000" w:themeColor="text1"/>
@@ -2879,12 +2882,31 @@
           <w:szCs w:val="24"/>
           <w:lang w:val="it"/>
         </w:rPr>
-        <w:t>Al fine di evitare che i tempi di sviluppo del software vengano allungati più del necessario, si è deciso di utilizzare diversi software già pronti.</w:t>
+        <w:t>Al fine di evitare che i tempi di sviluppo del software vengano allungati più del necessario, si è deciso di utilizzare divers</w:t>
+      </w:r>
+      <w:r>
+        <w:rPr>
+          <w:color w:val="000000" w:themeColor="text1"/>
+          <w:sz w:val="24"/>
+          <w:szCs w:val="24"/>
+          <w:lang w:val="it"/>
+        </w:rPr>
+        <w:t>e componenti</w:t>
+      </w:r>
+      <w:r>
+        <w:rPr>
+          <w:color w:val="000000" w:themeColor="text1"/>
+          <w:sz w:val="24"/>
+          <w:szCs w:val="24"/>
+          <w:lang w:val="it"/>
+        </w:rPr>
+        <w:t xml:space="preserve"> già pronti.</w:t>
       </w:r>
     </w:p>
     <w:p>
       <w:pPr>
         <w:pStyle w:val="Nessunaspaziatura"/>
+        <w:spacing w:line="276" w:lineRule="auto"/>
         <w:jc w:val="both"/>
         <w:rPr>
           <w:color w:val="000000" w:themeColor="text1"/>
@@ -2906,6 +2928,7 @@
     <w:p>
       <w:pPr>
         <w:pStyle w:val="Nessunaspaziatura"/>
+        <w:spacing w:line="276" w:lineRule="auto"/>
         <w:jc w:val="both"/>
         <w:rPr>
           <w:color w:val="000000" w:themeColor="text1"/>
@@ -2927,6 +2950,7 @@
     <w:p>
       <w:pPr>
         <w:pStyle w:val="Nessunaspaziatura"/>
+        <w:spacing w:line="276" w:lineRule="auto"/>
         <w:jc w:val="both"/>
         <w:rPr>
           <w:color w:val="000000" w:themeColor="text1"/>
@@ -2993,6 +3017,7 @@
     <w:p>
       <w:pPr>
         <w:pStyle w:val="Nessunaspaziatura"/>
+        <w:spacing w:line="276" w:lineRule="auto"/>
         <w:jc w:val="both"/>
         <w:rPr>
           <w:color w:val="000000" w:themeColor="text1"/>
@@ -3281,7 +3306,16 @@
           <w:szCs w:val="24"/>
           <w:lang w:val="it"/>
         </w:rPr>
-        <w:t xml:space="preserve"> ed avviare l’esecuzione di routine particolari</w:t>
+        <w:t xml:space="preserve"> ed avviare l’esecuzione di routine p</w:t>
+      </w:r>
+      <w:r>
+        <w:rPr>
+          <w:color w:val="000000" w:themeColor="text1"/>
+          <w:sz w:val="24"/>
+          <w:szCs w:val="24"/>
+          <w:lang w:val="it"/>
+        </w:rPr>
+        <w:t>restabilite</w:t>
       </w:r>
       <w:r>
         <w:rPr>
@@ -3355,7 +3389,7 @@
           <w:szCs w:val="24"/>
           <w:lang w:val="it"/>
         </w:rPr>
-        <w:t xml:space="preserve">errà utilizzato all’interno del codice per componenti come: la connessione al database, la cui multipla esistenza </w:t>
+        <w:t>errà utilizzato all’interno del codice</w:t>
       </w:r>
       <w:r>
         <w:rPr>
@@ -3364,6 +3398,24 @@
           <w:szCs w:val="24"/>
           <w:lang w:val="it"/>
         </w:rPr>
+        <w:t>,</w:t>
+      </w:r>
+      <w:r>
+        <w:rPr>
+          <w:color w:val="000000" w:themeColor="text1"/>
+          <w:sz w:val="24"/>
+          <w:szCs w:val="24"/>
+          <w:lang w:val="it"/>
+        </w:rPr>
+        <w:t xml:space="preserve"> per componenti come: la connessione al database, la cui multipla esistenza </w:t>
+      </w:r>
+      <w:r>
+        <w:rPr>
+          <w:color w:val="000000" w:themeColor="text1"/>
+          <w:sz w:val="24"/>
+          <w:szCs w:val="24"/>
+          <w:lang w:val="it"/>
+        </w:rPr>
         <w:t xml:space="preserve">per un singolo Client </w:t>
       </w:r>
       <w:r>
@@ -3374,24 +3426,6 @@
           <w:lang w:val="it"/>
         </w:rPr>
         <w:t>sarebbe solo uno spreco di risorse per il server che occupa inutilmente una connessione</w:t>
-      </w:r>
-      <w:r>
-        <w:rPr>
-          <w:color w:val="000000" w:themeColor="text1"/>
-          <w:sz w:val="24"/>
-          <w:szCs w:val="24"/>
-          <w:lang w:val="it"/>
-        </w:rPr>
-        <w:t xml:space="preserve"> e la componente Utente</w:t>
-      </w:r>
-      <w:r>
-        <w:rPr>
-          <w:color w:val="000000" w:themeColor="text1"/>
-          <w:sz w:val="24"/>
-          <w:szCs w:val="24"/>
-          <w:lang w:val="it"/>
-        </w:rPr>
-        <w:t xml:space="preserve"> che salva le informazioni dell’Utente correntemente autenticato</w:t>
       </w:r>
       <w:r>
         <w:rPr>
@@ -4072,39 +4106,6 @@
     </w:p>
     <w:p>
       <w:pPr>
-        <w:jc w:val="both"/>
-        <w:rPr>
-          <w:color w:val="000000" w:themeColor="text1"/>
-          <w:sz w:val="24"/>
-          <w:szCs w:val="24"/>
-          <w:lang w:val="it"/>
-        </w:rPr>
-      </w:pPr>
-    </w:p>
-    <w:p>
-      <w:pPr>
-        <w:jc w:val="both"/>
-        <w:rPr>
-          <w:color w:val="000000" w:themeColor="text1"/>
-          <w:sz w:val="24"/>
-          <w:szCs w:val="24"/>
-          <w:lang w:val="it"/>
-        </w:rPr>
-      </w:pPr>
-    </w:p>
-    <w:p>
-      <w:pPr>
-        <w:jc w:val="both"/>
-        <w:rPr>
-          <w:color w:val="000000" w:themeColor="text1"/>
-          <w:sz w:val="24"/>
-          <w:szCs w:val="24"/>
-          <w:lang w:val="it"/>
-        </w:rPr>
-      </w:pPr>
-    </w:p>
-    <w:p>
-      <w:pPr>
         <w:pStyle w:val="Titolo2"/>
         <w:numPr>
           <w:ilvl w:val="1"/>
@@ -4116,6 +4117,7 @@
         <w:rPr>
           <w:lang w:val="it"/>
         </w:rPr>
+        <w:lastRenderedPageBreak/>
         <w:t>Linea guida per la documentazione dell’interfaccia</w:t>
       </w:r>
       <w:bookmarkEnd w:id="12"/>
@@ -4790,7 +4792,6 @@
           <w:szCs w:val="24"/>
           <w:lang w:val="it"/>
         </w:rPr>
-        <w:lastRenderedPageBreak/>
         <w:t>La parentesi di chiusura del blocco deve trovarsi allo stesso livello di indentazione dell’istruzione composta</w:t>
       </w:r>
     </w:p>
@@ -4930,6 +4931,7 @@
           <w:szCs w:val="24"/>
           <w:lang w:val="it"/>
         </w:rPr>
+        <w:lastRenderedPageBreak/>
         <w:t>Devono essere costituiti da sole lettere maiuscole;</w:t>
       </w:r>
     </w:p>
@@ -5322,7 +5324,7 @@
           <w:szCs w:val="24"/>
           <w:shd w:val="clear" w:color="auto" w:fill="FFFFFF"/>
         </w:rPr>
-        <w:t>Il nostro sistema si basa sull’architettura 3-tier</w:t>
+        <w:t>Il nostro sistema si basa sull’architettura 3-</w:t>
       </w:r>
       <w:r>
         <w:rPr>
@@ -5333,7 +5335,7 @@
           <w:szCs w:val="24"/>
           <w:shd w:val="clear" w:color="auto" w:fill="FFFFFF"/>
         </w:rPr>
-        <w:t xml:space="preserve"> così come descritto nel System Design Document ed è</w:t>
+        <w:t>layer</w:t>
       </w:r>
       <w:r>
         <w:rPr>
@@ -5344,7 +5346,7 @@
           <w:szCs w:val="24"/>
           <w:shd w:val="clear" w:color="auto" w:fill="FFFFFF"/>
         </w:rPr>
-        <w:t xml:space="preserve"> suddiviso</w:t>
+        <w:t xml:space="preserve"> così come descritto nel System Design Document ed è</w:t>
       </w:r>
       <w:r>
         <w:rPr>
@@ -5355,7 +5357,7 @@
           <w:szCs w:val="24"/>
           <w:shd w:val="clear" w:color="auto" w:fill="FFFFFF"/>
         </w:rPr>
-        <w:t xml:space="preserve"> nei layer</w:t>
+        <w:t xml:space="preserve"> suddiviso</w:t>
       </w:r>
       <w:r>
         <w:rPr>
@@ -5366,7 +5368,7 @@
           <w:szCs w:val="24"/>
           <w:shd w:val="clear" w:color="auto" w:fill="FFFFFF"/>
         </w:rPr>
-        <w:t>:</w:t>
+        <w:t xml:space="preserve"> nei layer</w:t>
       </w:r>
       <w:r>
         <w:rPr>
@@ -5377,6 +5379,17 @@
           <w:szCs w:val="24"/>
           <w:shd w:val="clear" w:color="auto" w:fill="FFFFFF"/>
         </w:rPr>
+        <w:t>:</w:t>
+      </w:r>
+      <w:r>
+        <w:rPr>
+          <w:rStyle w:val="eop"/>
+          <w:rFonts w:cs="Calibri"/>
+          <w:color w:val="000000" w:themeColor="text1"/>
+          <w:sz w:val="24"/>
+          <w:szCs w:val="24"/>
+          <w:shd w:val="clear" w:color="auto" w:fill="FFFFFF"/>
+        </w:rPr>
         <w:t xml:space="preserve"> Presentazione, Business e Persistenza. Ognuno di questi layer avrà un proprio pacchetto e conterrà al suo interno i propri sottosistemi.</w:t>
       </w:r>
     </w:p>
@@ -5412,6 +5425,17 @@
           <w:szCs w:val="24"/>
           <w:shd w:val="clear" w:color="auto" w:fill="FFFFFF"/>
         </w:rPr>
+        <w:t xml:space="preserve"> aumentando così la coesione dei sottosistemi</w:t>
+      </w:r>
+      <w:r>
+        <w:rPr>
+          <w:rStyle w:val="eop"/>
+          <w:rFonts w:cs="Calibri"/>
+          <w:color w:val="000000" w:themeColor="text1"/>
+          <w:sz w:val="24"/>
+          <w:szCs w:val="24"/>
+          <w:shd w:val="clear" w:color="auto" w:fill="FFFFFF"/>
+        </w:rPr>
         <w:t xml:space="preserve">. </w:t>
       </w:r>
     </w:p>
@@ -5436,51 +5460,7 @@
           <w:szCs w:val="24"/>
           <w:shd w:val="clear" w:color="auto" w:fill="FFFFFF"/>
         </w:rPr>
-        <w:t xml:space="preserve">Le classi contenenti </w:t>
-      </w:r>
-      <w:r>
-        <w:rPr>
-          <w:rStyle w:val="eop"/>
-          <w:rFonts w:cs="Calibri"/>
-          <w:color w:val="000000" w:themeColor="text1"/>
-          <w:sz w:val="24"/>
-          <w:szCs w:val="24"/>
-          <w:shd w:val="clear" w:color="auto" w:fill="FFFFFF"/>
-        </w:rPr>
-        <w:t xml:space="preserve">gli </w:t>
-      </w:r>
-      <w:r>
-        <w:rPr>
-          <w:rStyle w:val="eop"/>
-          <w:rFonts w:cs="Calibri"/>
-          <w:color w:val="000000" w:themeColor="text1"/>
-          <w:sz w:val="24"/>
-          <w:szCs w:val="24"/>
-          <w:shd w:val="clear" w:color="auto" w:fill="FFFFFF"/>
-        </w:rPr>
-        <w:t xml:space="preserve">Observer </w:t>
-      </w:r>
-      <w:r>
-        <w:rPr>
-          <w:rStyle w:val="eop"/>
-          <w:rFonts w:cs="Calibri"/>
-          <w:color w:val="000000" w:themeColor="text1"/>
-          <w:sz w:val="24"/>
-          <w:szCs w:val="24"/>
-          <w:shd w:val="clear" w:color="auto" w:fill="FFFFFF"/>
-        </w:rPr>
-        <w:t xml:space="preserve">e che quindi gestiscono le interazioni con l’utente </w:t>
-      </w:r>
-      <w:r>
-        <w:rPr>
-          <w:rStyle w:val="eop"/>
-          <w:rFonts w:cs="Calibri"/>
-          <w:color w:val="000000" w:themeColor="text1"/>
-          <w:sz w:val="24"/>
-          <w:szCs w:val="24"/>
-          <w:shd w:val="clear" w:color="auto" w:fill="FFFFFF"/>
-        </w:rPr>
-        <w:t xml:space="preserve">sono contenute nel pacchetto </w:t>
+        <w:t xml:space="preserve">Le classi contenenti gli Observer e che quindi gestiscono le interazioni con l’utente sono contenute nel pacchetto </w:t>
       </w:r>
       <w:r>
         <w:rPr>
@@ -5504,7 +5484,7 @@
           <w:szCs w:val="24"/>
           <w:shd w:val="clear" w:color="auto" w:fill="FFFFFF"/>
         </w:rPr>
-        <w:t>.</w:t>
+        <w:t xml:space="preserve">. In particolare, questo pacchetto contiene una classe che effettua la creazione delle grafiche convertendo una versione xml-like delle interfacce, in maniera simile all’html in un browser. </w:t>
       </w:r>
     </w:p>
     <w:p>
@@ -5568,10 +5548,23 @@
         </w:rPr>
       </w:pPr>
     </w:p>
+    <w:p>
+      <w:pPr>
+        <w:jc w:val="both"/>
+        <w:rPr>
+          <w:rStyle w:val="eop"/>
+          <w:rFonts w:cs="Calibri"/>
+          <w:color w:val="000000" w:themeColor="text1"/>
+          <w:sz w:val="24"/>
+          <w:szCs w:val="24"/>
+          <w:shd w:val="clear" w:color="auto" w:fill="FFFFFF"/>
+        </w:rPr>
+      </w:pPr>
+    </w:p>
     <w:tbl>
       <w:tblPr>
         <w:tblStyle w:val="Tabellafinanziaria"/>
-        <w:tblpPr w:leftFromText="141" w:rightFromText="141" w:vertAnchor="page" w:horzAnchor="margin" w:tblpY="2326"/>
+        <w:tblpPr w:leftFromText="141" w:rightFromText="141" w:vertAnchor="page" w:horzAnchor="margin" w:tblpY="14611"/>
         <w:tblW w:w="9067" w:type="dxa"/>
         <w:tblBorders>
           <w:top w:val="single" w:sz="4" w:space="0" w:color="000000" w:themeColor="text1"/>
@@ -5639,8 +5632,17 @@
                 <w:color w:val="000000" w:themeColor="text1"/>
                 <w:sz w:val="24"/>
                 <w:szCs w:val="24"/>
-              </w:rPr>
-              <w:t>utenza</w:t>
+                <w:lang w:val="it"/>
+              </w:rPr>
+              <w:t>business.u</w:t>
+            </w:r>
+            <w:r>
+              <w:rPr>
+                <w:color w:val="000000" w:themeColor="text1"/>
+                <w:sz w:val="24"/>
+                <w:szCs w:val="24"/>
+              </w:rPr>
+              <w:t>tenza</w:t>
             </w:r>
           </w:p>
         </w:tc>
@@ -5769,28 +5771,243 @@
         </w:tc>
       </w:tr>
     </w:tbl>
+    <w:tbl>
+      <w:tblPr>
+        <w:tblStyle w:val="Grigliatabella"/>
+        <w:tblW w:w="0" w:type="auto"/>
+        <w:tblLook w:val="04A0" w:firstRow="1" w:lastRow="0" w:firstColumn="1" w:lastColumn="0" w:noHBand="0" w:noVBand="1"/>
+      </w:tblPr>
+      <w:tblGrid>
+        <w:gridCol w:w="2689"/>
+        <w:gridCol w:w="6372"/>
+      </w:tblGrid>
+      <w:tr>
+        <w:tc>
+          <w:tcPr>
+            <w:tcW w:w="2689" w:type="dxa"/>
+            <w:shd w:val="clear" w:color="auto" w:fill="2E74B5"/>
+          </w:tcPr>
+          <w:p>
+            <w:pPr>
+              <w:jc w:val="center"/>
+              <w:rPr>
+                <w:rFonts w:asciiTheme="majorHAnsi" w:hAnsiTheme="majorHAnsi"/>
+                <w:color w:val="FFFFFF" w:themeColor="background1"/>
+                <w:sz w:val="24"/>
+                <w:szCs w:val="24"/>
+                <w:lang w:val="it"/>
+              </w:rPr>
+            </w:pPr>
+            <w:r>
+              <w:rPr>
+                <w:rFonts w:asciiTheme="majorHAnsi" w:hAnsiTheme="majorHAnsi"/>
+                <w:color w:val="FFFFFF" w:themeColor="background1"/>
+                <w:sz w:val="24"/>
+                <w:szCs w:val="24"/>
+                <w:lang w:val="it"/>
+              </w:rPr>
+              <w:t>Nome pacchetto</w:t>
+            </w:r>
+          </w:p>
+        </w:tc>
+        <w:tc>
+          <w:tcPr>
+            <w:tcW w:w="6372" w:type="dxa"/>
+          </w:tcPr>
+          <w:p>
+            <w:pPr>
+              <w:jc w:val="center"/>
+              <w:rPr>
+                <w:rFonts w:asciiTheme="majorHAnsi" w:hAnsiTheme="majorHAnsi"/>
+                <w:sz w:val="24"/>
+                <w:szCs w:val="24"/>
+                <w:lang w:val="it"/>
+              </w:rPr>
+            </w:pPr>
+            <w:r>
+              <w:rPr>
+                <w:rFonts w:asciiTheme="majorHAnsi" w:hAnsiTheme="majorHAnsi"/>
+                <w:color w:val="000000" w:themeColor="text1"/>
+                <w:sz w:val="24"/>
+                <w:szCs w:val="24"/>
+                <w:lang w:val="it"/>
+              </w:rPr>
+              <w:t>presentazione.</w:t>
+            </w:r>
+            <w:r>
+              <w:rPr>
+                <w:rFonts w:asciiTheme="majorHAnsi" w:hAnsiTheme="majorHAnsi"/>
+                <w:color w:val="000000" w:themeColor="text1"/>
+                <w:sz w:val="24"/>
+                <w:szCs w:val="24"/>
+                <w:lang w:val="it"/>
+              </w:rPr>
+              <w:t>m</w:t>
+            </w:r>
+            <w:r>
+              <w:rPr>
+                <w:rFonts w:asciiTheme="majorHAnsi" w:hAnsiTheme="majorHAnsi"/>
+                <w:color w:val="000000" w:themeColor="text1"/>
+                <w:sz w:val="24"/>
+                <w:szCs w:val="24"/>
+                <w:lang w:val="it"/>
+              </w:rPr>
+              <w:t>agazzino</w:t>
+            </w:r>
+          </w:p>
+        </w:tc>
+      </w:tr>
+      <w:tr>
+        <w:tc>
+          <w:tcPr>
+            <w:tcW w:w="2689" w:type="dxa"/>
+            <w:shd w:val="clear" w:color="auto" w:fill="2E74B5"/>
+          </w:tcPr>
+          <w:p>
+            <w:pPr>
+              <w:jc w:val="center"/>
+              <w:rPr>
+                <w:rFonts w:asciiTheme="majorHAnsi" w:hAnsiTheme="majorHAnsi"/>
+                <w:color w:val="FFFFFF" w:themeColor="background1"/>
+                <w:sz w:val="24"/>
+                <w:szCs w:val="24"/>
+                <w:lang w:val="it"/>
+              </w:rPr>
+            </w:pPr>
+            <w:r>
+              <w:rPr>
+                <w:rFonts w:asciiTheme="majorHAnsi" w:hAnsiTheme="majorHAnsi"/>
+                <w:color w:val="FFFFFF" w:themeColor="background1"/>
+                <w:sz w:val="24"/>
+                <w:szCs w:val="24"/>
+                <w:lang w:val="it"/>
+              </w:rPr>
+              <w:t xml:space="preserve">Descrizione </w:t>
+            </w:r>
+          </w:p>
+        </w:tc>
+        <w:tc>
+          <w:tcPr>
+            <w:tcW w:w="6372" w:type="dxa"/>
+          </w:tcPr>
+          <w:p>
+            <w:pPr>
+              <w:jc w:val="center"/>
+              <w:rPr>
+                <w:rFonts w:asciiTheme="majorHAnsi" w:hAnsiTheme="majorHAnsi"/>
+                <w:sz w:val="24"/>
+                <w:szCs w:val="24"/>
+                <w:lang w:val="it"/>
+              </w:rPr>
+            </w:pPr>
+            <w:r>
+              <w:rPr>
+                <w:rFonts w:asciiTheme="majorHAnsi" w:hAnsiTheme="majorHAnsi"/>
+                <w:color w:val="000000" w:themeColor="text1"/>
+                <w:sz w:val="24"/>
+              </w:rPr>
+              <w:t>Definisce</w:t>
+            </w:r>
+            <w:r>
+              <w:rPr>
+                <w:rFonts w:asciiTheme="majorHAnsi" w:hAnsiTheme="majorHAnsi"/>
+                <w:color w:val="000000" w:themeColor="text1"/>
+                <w:sz w:val="24"/>
+              </w:rPr>
+              <w:t xml:space="preserve"> gli Observer</w:t>
+            </w:r>
+            <w:r>
+              <w:rPr>
+                <w:rFonts w:asciiTheme="majorHAnsi" w:hAnsiTheme="majorHAnsi"/>
+                <w:color w:val="000000" w:themeColor="text1"/>
+                <w:sz w:val="24"/>
+              </w:rPr>
+              <w:t xml:space="preserve"> </w:t>
+            </w:r>
+            <w:r>
+              <w:rPr>
+                <w:rFonts w:asciiTheme="majorHAnsi" w:hAnsiTheme="majorHAnsi"/>
+                <w:color w:val="000000" w:themeColor="text1"/>
+                <w:sz w:val="24"/>
+                <w:szCs w:val="24"/>
+                <w:lang w:val="it"/>
+              </w:rPr>
+              <w:t>per tutte le operazioni che riguardano la modifica e creazione di prodotti e la richiesta di fornitura</w:t>
+            </w:r>
+          </w:p>
+        </w:tc>
+      </w:tr>
+      <w:tr>
+        <w:tc>
+          <w:tcPr>
+            <w:tcW w:w="2689" w:type="dxa"/>
+            <w:shd w:val="clear" w:color="auto" w:fill="2E74B5"/>
+          </w:tcPr>
+          <w:p>
+            <w:pPr>
+              <w:jc w:val="center"/>
+              <w:rPr>
+                <w:rFonts w:asciiTheme="majorHAnsi" w:hAnsiTheme="majorHAnsi"/>
+                <w:color w:val="FFFFFF" w:themeColor="background1"/>
+                <w:sz w:val="24"/>
+                <w:szCs w:val="24"/>
+                <w:lang w:val="it"/>
+              </w:rPr>
+            </w:pPr>
+            <w:r>
+              <w:rPr>
+                <w:rFonts w:asciiTheme="majorHAnsi" w:hAnsiTheme="majorHAnsi"/>
+                <w:color w:val="FFFFFF" w:themeColor="background1"/>
+                <w:sz w:val="24"/>
+                <w:szCs w:val="24"/>
+                <w:lang w:val="it"/>
+              </w:rPr>
+              <w:t xml:space="preserve">Dipendenze </w:t>
+            </w:r>
+          </w:p>
+        </w:tc>
+        <w:tc>
+          <w:tcPr>
+            <w:tcW w:w="6372" w:type="dxa"/>
+          </w:tcPr>
+          <w:p>
+            <w:pPr>
+              <w:jc w:val="center"/>
+              <w:rPr>
+                <w:rFonts w:asciiTheme="majorHAnsi" w:hAnsiTheme="majorHAnsi"/>
+                <w:sz w:val="24"/>
+                <w:szCs w:val="24"/>
+                <w:lang w:val="it"/>
+              </w:rPr>
+            </w:pPr>
+            <w:r>
+              <w:rPr>
+                <w:rFonts w:asciiTheme="majorHAnsi" w:hAnsiTheme="majorHAnsi"/>
+                <w:color w:val="000000" w:themeColor="text1"/>
+                <w:sz w:val="24"/>
+                <w:szCs w:val="24"/>
+                <w:lang w:val="it"/>
+              </w:rPr>
+              <w:t>business.</w:t>
+            </w:r>
+            <w:r>
+              <w:rPr>
+                <w:rFonts w:asciiTheme="majorHAnsi" w:hAnsiTheme="majorHAnsi"/>
+                <w:color w:val="000000" w:themeColor="text1"/>
+                <w:sz w:val="24"/>
+                <w:szCs w:val="24"/>
+                <w:lang w:val="it"/>
+              </w:rPr>
+              <w:t>inventario, business.fornitura</w:t>
+            </w:r>
+          </w:p>
+        </w:tc>
+      </w:tr>
+    </w:tbl>
     <w:p>
       <w:pPr>
-        <w:jc w:val="both"/>
-        <w:rPr>
-          <w:rStyle w:val="eop"/>
-          <w:rFonts w:cs="Calibri"/>
-          <w:color w:val="000000" w:themeColor="text1"/>
-          <w:sz w:val="24"/>
-          <w:szCs w:val="24"/>
-          <w:shd w:val="clear" w:color="auto" w:fill="FFFFFF"/>
-        </w:rPr>
-      </w:pPr>
-    </w:p>
-    <w:p>
-      <w:pPr>
-        <w:jc w:val="both"/>
-        <w:rPr>
-          <w:rFonts w:cs="Calibri"/>
-          <w:color w:val="000000" w:themeColor="text1"/>
-          <w:sz w:val="24"/>
-          <w:szCs w:val="24"/>
-          <w:shd w:val="clear" w:color="auto" w:fill="FFFFFF"/>
+        <w:rPr>
+          <w:lang w:val="it"/>
         </w:rPr>
       </w:pPr>
     </w:p>
@@ -5829,7 +6046,17 @@
                 <w:szCs w:val="24"/>
                 <w:lang w:val="it"/>
               </w:rPr>
-              <w:t>Nome pacchetto</w:t>
+              <w:t xml:space="preserve">Nome </w:t>
+            </w:r>
+            <w:r>
+              <w:rPr>
+                <w:rFonts w:asciiTheme="majorHAnsi" w:hAnsiTheme="majorHAnsi"/>
+                <w:color w:val="FFFFFF" w:themeColor="background1"/>
+                <w:sz w:val="24"/>
+                <w:szCs w:val="24"/>
+                <w:lang w:val="it"/>
+              </w:rPr>
+              <w:t>pacchetto</w:t>
             </w:r>
           </w:p>
         </w:tc>
@@ -5842,6 +6069,7 @@
               <w:jc w:val="center"/>
               <w:rPr>
                 <w:rFonts w:asciiTheme="majorHAnsi" w:hAnsiTheme="majorHAnsi"/>
+                <w:color w:val="000000" w:themeColor="text1"/>
                 <w:sz w:val="24"/>
                 <w:szCs w:val="24"/>
                 <w:lang w:val="it"/>
@@ -5855,7 +6083,7 @@
                 <w:szCs w:val="24"/>
                 <w:lang w:val="it"/>
               </w:rPr>
-              <w:t>m</w:t>
+              <w:t>presentazione.</w:t>
             </w:r>
             <w:r>
               <w:rPr>
@@ -5865,7 +6093,7 @@
                 <w:szCs w:val="24"/>
                 <w:lang w:val="it"/>
               </w:rPr>
-              <w:t>agazzino</w:t>
+              <w:t xml:space="preserve">assistenza </w:t>
             </w:r>
           </w:p>
         </w:tc>
@@ -5908,6 +6136,7 @@
               <w:jc w:val="center"/>
               <w:rPr>
                 <w:rFonts w:asciiTheme="majorHAnsi" w:hAnsiTheme="majorHAnsi"/>
+                <w:color w:val="000000" w:themeColor="text1"/>
                 <w:sz w:val="24"/>
                 <w:szCs w:val="24"/>
                 <w:lang w:val="it"/>
@@ -5939,13 +6168,13 @@
             </w:r>
             <w:r>
               <w:rPr>
-                <w:rFonts w:asciiTheme="majorHAnsi" w:hAnsiTheme="majorHAnsi"/>
+                <w:rFonts w:asciiTheme="majorHAnsi" w:hAnsiTheme="majorHAnsi" w:cs="Calibri"/>
                 <w:color w:val="000000" w:themeColor="text1"/>
                 <w:sz w:val="24"/>
                 <w:szCs w:val="24"/>
-                <w:lang w:val="it"/>
-              </w:rPr>
-              <w:t>per tutte le operazioni che riguardano la modifica e creazione di prodotti e la richiesta di fornitura</w:t>
+                <w:shd w:val="clear" w:color="auto" w:fill="FFFFFF"/>
+              </w:rPr>
+              <w:t>per le operazioni di creazione di un Ticket</w:t>
             </w:r>
           </w:p>
         </w:tc>
@@ -5988,6 +6217,7 @@
               <w:jc w:val="center"/>
               <w:rPr>
                 <w:rFonts w:asciiTheme="majorHAnsi" w:hAnsiTheme="majorHAnsi"/>
+                <w:color w:val="000000" w:themeColor="text1"/>
                 <w:sz w:val="24"/>
                 <w:szCs w:val="24"/>
                 <w:lang w:val="it"/>
@@ -6001,17 +6231,7 @@
                 <w:szCs w:val="24"/>
                 <w:lang w:val="it"/>
               </w:rPr>
-              <w:t>business.</w:t>
-            </w:r>
-            <w:r>
-              <w:rPr>
-                <w:rFonts w:asciiTheme="majorHAnsi" w:hAnsiTheme="majorHAnsi"/>
-                <w:color w:val="000000" w:themeColor="text1"/>
-                <w:sz w:val="24"/>
-                <w:szCs w:val="24"/>
-                <w:lang w:val="it"/>
-              </w:rPr>
-              <w:t>inventario, business.fornitura</w:t>
+              <w:t>business.assistenza</w:t>
             </w:r>
           </w:p>
         </w:tc>
@@ -6059,17 +6279,7 @@
                 <w:szCs w:val="24"/>
                 <w:lang w:val="it"/>
               </w:rPr>
-              <w:t xml:space="preserve">Nome </w:t>
-            </w:r>
-            <w:r>
-              <w:rPr>
-                <w:rFonts w:asciiTheme="majorHAnsi" w:hAnsiTheme="majorHAnsi"/>
-                <w:color w:val="FFFFFF" w:themeColor="background1"/>
-                <w:sz w:val="24"/>
-                <w:szCs w:val="24"/>
-                <w:lang w:val="it"/>
-              </w:rPr>
-              <w:t>pacchetto</w:t>
+              <w:t xml:space="preserve">Nome pacchetto </w:t>
             </w:r>
           </w:p>
         </w:tc>
@@ -6096,7 +6306,17 @@
                 <w:szCs w:val="24"/>
                 <w:lang w:val="it"/>
               </w:rPr>
-              <w:t xml:space="preserve">assistenza </w:t>
+              <w:t>presentazione.</w:t>
+            </w:r>
+            <w:r>
+              <w:rPr>
+                <w:rFonts w:asciiTheme="majorHAnsi" w:hAnsiTheme="majorHAnsi"/>
+                <w:color w:val="000000" w:themeColor="text1"/>
+                <w:sz w:val="24"/>
+                <w:szCs w:val="24"/>
+                <w:lang w:val="it"/>
+              </w:rPr>
+              <w:t>cassa</w:t>
             </w:r>
           </w:p>
         </w:tc>
@@ -6171,13 +6391,13 @@
             </w:r>
             <w:r>
               <w:rPr>
-                <w:rFonts w:asciiTheme="majorHAnsi" w:hAnsiTheme="majorHAnsi" w:cs="Calibri"/>
+                <w:rFonts w:asciiTheme="majorHAnsi" w:hAnsiTheme="majorHAnsi"/>
                 <w:color w:val="000000" w:themeColor="text1"/>
                 <w:sz w:val="24"/>
                 <w:szCs w:val="24"/>
-                <w:shd w:val="clear" w:color="auto" w:fill="FFFFFF"/>
-              </w:rPr>
-              <w:t>per le operazioni di creazione di un Ticket</w:t>
+                <w:lang w:val="it"/>
+              </w:rPr>
+              <w:t>per la creazione di un nuovo scontrino</w:t>
             </w:r>
           </w:p>
         </w:tc>
@@ -6207,7 +6427,17 @@
                 <w:szCs w:val="24"/>
                 <w:lang w:val="it"/>
               </w:rPr>
-              <w:t xml:space="preserve">Dipendenze </w:t>
+              <w:t>Dipendenza</w:t>
+            </w:r>
+            <w:r>
+              <w:rPr>
+                <w:rFonts w:asciiTheme="majorHAnsi" w:hAnsiTheme="majorHAnsi"/>
+                <w:color w:val="FFFFFF" w:themeColor="background1"/>
+                <w:sz w:val="24"/>
+                <w:szCs w:val="24"/>
+                <w:lang w:val="it"/>
+              </w:rPr>
+              <w:t>e</w:t>
             </w:r>
           </w:p>
         </w:tc>
@@ -6234,7 +6464,7 @@
                 <w:szCs w:val="24"/>
                 <w:lang w:val="it"/>
               </w:rPr>
-              <w:t>business.assistenza</w:t>
+              <w:t>business.cassa</w:t>
             </w:r>
           </w:p>
         </w:tc>
@@ -6246,6 +6476,115 @@
           <w:lang w:val="it"/>
         </w:rPr>
       </w:pPr>
+    </w:p>
+    <w:p>
+      <w:pPr>
+        <w:jc w:val="both"/>
+        <w:rPr>
+          <w:rStyle w:val="eop"/>
+          <w:rFonts w:cs="Calibri"/>
+          <w:color w:val="000000" w:themeColor="text1"/>
+          <w:sz w:val="24"/>
+          <w:szCs w:val="24"/>
+          <w:shd w:val="clear" w:color="auto" w:fill="FFFFFF"/>
+        </w:rPr>
+      </w:pPr>
+    </w:p>
+    <w:p>
+      <w:pPr>
+        <w:jc w:val="both"/>
+        <w:rPr>
+          <w:rStyle w:val="eop"/>
+          <w:rFonts w:cs="Calibri"/>
+          <w:color w:val="000000" w:themeColor="text1"/>
+          <w:sz w:val="24"/>
+          <w:szCs w:val="24"/>
+          <w:shd w:val="clear" w:color="auto" w:fill="FFFFFF"/>
+        </w:rPr>
+      </w:pPr>
+      <w:r>
+        <w:rPr>
+          <w:rStyle w:val="eop"/>
+          <w:rFonts w:cs="Calibri"/>
+          <w:color w:val="000000" w:themeColor="text1"/>
+          <w:sz w:val="24"/>
+          <w:szCs w:val="24"/>
+          <w:shd w:val="clear" w:color="auto" w:fill="FFFFFF"/>
+        </w:rPr>
+        <w:t xml:space="preserve">Le classi contenenti gli oggetti utili alla logica di business sono contenute nel pacchetto </w:t>
+      </w:r>
+      <w:r>
+        <w:rPr>
+          <w:rStyle w:val="eop"/>
+          <w:rFonts w:cs="Calibri"/>
+          <w:i/>
+          <w:iCs/>
+          <w:color w:val="000000" w:themeColor="text1"/>
+          <w:sz w:val="24"/>
+          <w:szCs w:val="24"/>
+          <w:shd w:val="clear" w:color="auto" w:fill="FFFFFF"/>
+        </w:rPr>
+        <w:t>business</w:t>
+      </w:r>
+      <w:r>
+        <w:rPr>
+          <w:rStyle w:val="eop"/>
+          <w:rFonts w:cs="Calibri"/>
+          <w:color w:val="000000" w:themeColor="text1"/>
+          <w:sz w:val="24"/>
+          <w:szCs w:val="24"/>
+          <w:shd w:val="clear" w:color="auto" w:fill="FFFFFF"/>
+        </w:rPr>
+        <w:t>.</w:t>
+      </w:r>
+    </w:p>
+    <w:p>
+      <w:pPr>
+        <w:jc w:val="both"/>
+        <w:rPr>
+          <w:rStyle w:val="eop"/>
+          <w:rFonts w:cs="Calibri"/>
+          <w:color w:val="000000" w:themeColor="text1"/>
+          <w:sz w:val="24"/>
+          <w:szCs w:val="24"/>
+          <w:shd w:val="clear" w:color="auto" w:fill="FFFFFF"/>
+        </w:rPr>
+      </w:pPr>
+      <w:r>
+        <w:rPr>
+          <w:rStyle w:val="eop"/>
+          <w:rFonts w:cs="Calibri"/>
+          <w:color w:val="000000" w:themeColor="text1"/>
+          <w:sz w:val="24"/>
+          <w:szCs w:val="24"/>
+          <w:shd w:val="clear" w:color="auto" w:fill="FFFFFF"/>
+        </w:rPr>
+        <w:t xml:space="preserve">Di seguito è riportato lo schema di decomposizione del pacchetto </w:t>
+      </w:r>
+      <w:r>
+        <w:rPr>
+          <w:rStyle w:val="eop"/>
+          <w:rFonts w:cs="Calibri"/>
+          <w:i/>
+          <w:iCs/>
+          <w:color w:val="000000" w:themeColor="text1"/>
+          <w:sz w:val="24"/>
+          <w:szCs w:val="24"/>
+          <w:shd w:val="clear" w:color="auto" w:fill="FFFFFF"/>
+        </w:rPr>
+        <w:t xml:space="preserve">business </w:t>
+      </w:r>
+      <w:r>
+        <w:rPr>
+          <w:rStyle w:val="eop"/>
+          <w:rFonts w:cs="Calibri"/>
+          <w:color w:val="000000" w:themeColor="text1"/>
+          <w:sz w:val="24"/>
+          <w:szCs w:val="24"/>
+          <w:shd w:val="clear" w:color="auto" w:fill="FFFFFF"/>
+        </w:rPr>
+        <w:t>e le sue dipendenze.</w:t>
+      </w:r>
     </w:p>
     <w:tbl>
       <w:tblPr>
@@ -6282,7 +6621,7 @@
                 <w:szCs w:val="24"/>
                 <w:lang w:val="it"/>
               </w:rPr>
-              <w:t xml:space="preserve">Nome pacchetto </w:t>
+              <w:t>Nome pacchetto</w:t>
             </w:r>
           </w:p>
         </w:tc>
@@ -6309,7 +6648,17 @@
                 <w:szCs w:val="24"/>
                 <w:lang w:val="it"/>
               </w:rPr>
-              <w:t>cassa</w:t>
+              <w:t>business.</w:t>
+            </w:r>
+            <w:r>
+              <w:rPr>
+                <w:rFonts w:asciiTheme="majorHAnsi" w:hAnsiTheme="majorHAnsi"/>
+                <w:color w:val="000000" w:themeColor="text1"/>
+                <w:sz w:val="24"/>
+                <w:szCs w:val="24"/>
+                <w:lang w:val="it"/>
+              </w:rPr>
+              <w:t>utenza</w:t>
             </w:r>
           </w:p>
         </w:tc>
@@ -6363,34 +6712,20 @@
                 <w:rFonts w:asciiTheme="majorHAnsi" w:hAnsiTheme="majorHAnsi"/>
                 <w:color w:val="000000" w:themeColor="text1"/>
                 <w:sz w:val="24"/>
-              </w:rPr>
-              <w:t>Definisce</w:t>
+                <w:szCs w:val="24"/>
+                <w:lang w:val="it"/>
+              </w:rPr>
+              <w:t xml:space="preserve">Contiene le classi </w:t>
             </w:r>
             <w:r>
               <w:rPr>
                 <w:rFonts w:asciiTheme="majorHAnsi" w:hAnsiTheme="majorHAnsi"/>
                 <w:color w:val="000000" w:themeColor="text1"/>
                 <w:sz w:val="24"/>
-              </w:rPr>
-              <w:t xml:space="preserve"> gli Observer</w:t>
-            </w:r>
-            <w:r>
-              <w:rPr>
-                <w:rFonts w:asciiTheme="majorHAnsi" w:hAnsiTheme="majorHAnsi"/>
-                <w:color w:val="000000" w:themeColor="text1"/>
-                <w:sz w:val="24"/>
-              </w:rPr>
-              <w:t xml:space="preserve"> </w:t>
-            </w:r>
-            <w:r>
-              <w:rPr>
-                <w:rFonts w:asciiTheme="majorHAnsi" w:hAnsiTheme="majorHAnsi"/>
-                <w:color w:val="000000" w:themeColor="text1"/>
-                <w:sz w:val="24"/>
                 <w:szCs w:val="24"/>
                 <w:lang w:val="it"/>
               </w:rPr>
-              <w:t>per la creazione di un nuovo scontrino</w:t>
+              <w:t>necessari alla gestione dell’utente</w:t>
             </w:r>
           </w:p>
         </w:tc>
@@ -6420,17 +6755,7 @@
                 <w:szCs w:val="24"/>
                 <w:lang w:val="it"/>
               </w:rPr>
-              <w:t>Dipendenza</w:t>
-            </w:r>
-            <w:r>
-              <w:rPr>
-                <w:rFonts w:asciiTheme="majorHAnsi" w:hAnsiTheme="majorHAnsi"/>
-                <w:color w:val="FFFFFF" w:themeColor="background1"/>
-                <w:sz w:val="24"/>
-                <w:szCs w:val="24"/>
-                <w:lang w:val="it"/>
-              </w:rPr>
-              <w:t>e</w:t>
+              <w:t xml:space="preserve">Dipendenze </w:t>
             </w:r>
           </w:p>
         </w:tc>
@@ -6457,7 +6782,7 @@
                 <w:szCs w:val="24"/>
                 <w:lang w:val="it"/>
               </w:rPr>
-              <w:t>business.cassa</w:t>
+              <w:t>persistenza</w:t>
             </w:r>
           </w:p>
         </w:tc>
@@ -6469,115 +6794,6 @@
           <w:lang w:val="it"/>
         </w:rPr>
       </w:pPr>
-    </w:p>
-    <w:p>
-      <w:pPr>
-        <w:jc w:val="both"/>
-        <w:rPr>
-          <w:rStyle w:val="eop"/>
-          <w:rFonts w:cs="Calibri"/>
-          <w:color w:val="000000" w:themeColor="text1"/>
-          <w:sz w:val="24"/>
-          <w:szCs w:val="24"/>
-          <w:shd w:val="clear" w:color="auto" w:fill="FFFFFF"/>
-        </w:rPr>
-      </w:pPr>
-    </w:p>
-    <w:p>
-      <w:pPr>
-        <w:jc w:val="both"/>
-        <w:rPr>
-          <w:rStyle w:val="eop"/>
-          <w:rFonts w:cs="Calibri"/>
-          <w:color w:val="000000" w:themeColor="text1"/>
-          <w:sz w:val="24"/>
-          <w:szCs w:val="24"/>
-          <w:shd w:val="clear" w:color="auto" w:fill="FFFFFF"/>
-        </w:rPr>
-      </w:pPr>
-      <w:r>
-        <w:rPr>
-          <w:rStyle w:val="eop"/>
-          <w:rFonts w:cs="Calibri"/>
-          <w:color w:val="000000" w:themeColor="text1"/>
-          <w:sz w:val="24"/>
-          <w:szCs w:val="24"/>
-          <w:shd w:val="clear" w:color="auto" w:fill="FFFFFF"/>
-        </w:rPr>
-        <w:t xml:space="preserve">Le classi contenenti gli oggetti utili alla logica di business sono contenute nel pacchetto </w:t>
-      </w:r>
-      <w:r>
-        <w:rPr>
-          <w:rStyle w:val="eop"/>
-          <w:rFonts w:cs="Calibri"/>
-          <w:i/>
-          <w:iCs/>
-          <w:color w:val="000000" w:themeColor="text1"/>
-          <w:sz w:val="24"/>
-          <w:szCs w:val="24"/>
-          <w:shd w:val="clear" w:color="auto" w:fill="FFFFFF"/>
-        </w:rPr>
-        <w:t>business</w:t>
-      </w:r>
-      <w:r>
-        <w:rPr>
-          <w:rStyle w:val="eop"/>
-          <w:rFonts w:cs="Calibri"/>
-          <w:color w:val="000000" w:themeColor="text1"/>
-          <w:sz w:val="24"/>
-          <w:szCs w:val="24"/>
-          <w:shd w:val="clear" w:color="auto" w:fill="FFFFFF"/>
-        </w:rPr>
-        <w:t>.</w:t>
-      </w:r>
-    </w:p>
-    <w:p>
-      <w:pPr>
-        <w:jc w:val="both"/>
-        <w:rPr>
-          <w:rStyle w:val="eop"/>
-          <w:rFonts w:cs="Calibri"/>
-          <w:color w:val="000000" w:themeColor="text1"/>
-          <w:sz w:val="24"/>
-          <w:szCs w:val="24"/>
-          <w:shd w:val="clear" w:color="auto" w:fill="FFFFFF"/>
-        </w:rPr>
-      </w:pPr>
-      <w:r>
-        <w:rPr>
-          <w:rStyle w:val="eop"/>
-          <w:rFonts w:cs="Calibri"/>
-          <w:color w:val="000000" w:themeColor="text1"/>
-          <w:sz w:val="24"/>
-          <w:szCs w:val="24"/>
-          <w:shd w:val="clear" w:color="auto" w:fill="FFFFFF"/>
-        </w:rPr>
-        <w:t xml:space="preserve">Di seguito è riportato lo schema di decomposizione del pacchetto </w:t>
-      </w:r>
-      <w:r>
-        <w:rPr>
-          <w:rStyle w:val="eop"/>
-          <w:rFonts w:cs="Calibri"/>
-          <w:i/>
-          <w:iCs/>
-          <w:color w:val="000000" w:themeColor="text1"/>
-          <w:sz w:val="24"/>
-          <w:szCs w:val="24"/>
-          <w:shd w:val="clear" w:color="auto" w:fill="FFFFFF"/>
-        </w:rPr>
-        <w:t xml:space="preserve">business </w:t>
-      </w:r>
-      <w:r>
-        <w:rPr>
-          <w:rStyle w:val="eop"/>
-          <w:rFonts w:cs="Calibri"/>
-          <w:color w:val="000000" w:themeColor="text1"/>
-          <w:sz w:val="24"/>
-          <w:szCs w:val="24"/>
-          <w:shd w:val="clear" w:color="auto" w:fill="FFFFFF"/>
-        </w:rPr>
-        <w:t>e le sue dipendenze.</w:t>
-      </w:r>
     </w:p>
     <w:tbl>
       <w:tblPr>
@@ -6641,7 +6857,17 @@
                 <w:szCs w:val="24"/>
                 <w:lang w:val="it"/>
               </w:rPr>
-              <w:t>utenza</w:t>
+              <w:t>business.</w:t>
+            </w:r>
+            <w:r>
+              <w:rPr>
+                <w:rFonts w:asciiTheme="majorHAnsi" w:hAnsiTheme="majorHAnsi"/>
+                <w:color w:val="000000" w:themeColor="text1"/>
+                <w:sz w:val="24"/>
+                <w:szCs w:val="24"/>
+                <w:lang w:val="it"/>
+              </w:rPr>
+              <w:t>inventario</w:t>
             </w:r>
           </w:p>
         </w:tc>
@@ -6708,7 +6934,27 @@
                 <w:szCs w:val="24"/>
                 <w:lang w:val="it"/>
               </w:rPr>
-              <w:t>necessari alla gestione dell’utente</w:t>
+              <w:t>necessari alla</w:t>
+            </w:r>
+            <w:r>
+              <w:rPr>
+                <w:rFonts w:asciiTheme="majorHAnsi" w:hAnsiTheme="majorHAnsi"/>
+                <w:color w:val="000000" w:themeColor="text1"/>
+                <w:sz w:val="24"/>
+                <w:szCs w:val="24"/>
+                <w:lang w:val="it"/>
+              </w:rPr>
+              <w:t xml:space="preserve"> gestione</w:t>
+            </w:r>
+            <w:r>
+              <w:rPr>
+                <w:rFonts w:asciiTheme="majorHAnsi" w:hAnsiTheme="majorHAnsi"/>
+                <w:color w:val="000000" w:themeColor="text1"/>
+                <w:sz w:val="24"/>
+                <w:szCs w:val="24"/>
+                <w:lang w:val="it"/>
+              </w:rPr>
+              <w:t xml:space="preserve"> delle informazioni dei prodotti</w:t>
             </w:r>
           </w:p>
         </w:tc>
@@ -6840,7 +7086,17 @@
                 <w:szCs w:val="24"/>
                 <w:lang w:val="it"/>
               </w:rPr>
-              <w:t>inventario</w:t>
+              <w:t>business.</w:t>
+            </w:r>
+            <w:r>
+              <w:rPr>
+                <w:rFonts w:asciiTheme="majorHAnsi" w:hAnsiTheme="majorHAnsi"/>
+                <w:color w:val="000000" w:themeColor="text1"/>
+                <w:sz w:val="24"/>
+                <w:szCs w:val="24"/>
+                <w:lang w:val="it"/>
+              </w:rPr>
+              <w:t>fornitura</w:t>
             </w:r>
           </w:p>
         </w:tc>
@@ -6897,37 +7153,7 @@
                 <w:szCs w:val="24"/>
                 <w:lang w:val="it"/>
               </w:rPr>
-              <w:t xml:space="preserve">Contiene le classi </w:t>
-            </w:r>
-            <w:r>
-              <w:rPr>
-                <w:rFonts w:asciiTheme="majorHAnsi" w:hAnsiTheme="majorHAnsi"/>
-                <w:color w:val="000000" w:themeColor="text1"/>
-                <w:sz w:val="24"/>
-                <w:szCs w:val="24"/>
-                <w:lang w:val="it"/>
-              </w:rPr>
-              <w:t>necessari alla</w:t>
-            </w:r>
-            <w:r>
-              <w:rPr>
-                <w:rFonts w:asciiTheme="majorHAnsi" w:hAnsiTheme="majorHAnsi"/>
-                <w:color w:val="000000" w:themeColor="text1"/>
-                <w:sz w:val="24"/>
-                <w:szCs w:val="24"/>
-                <w:lang w:val="it"/>
-              </w:rPr>
-              <w:t xml:space="preserve"> gestione</w:t>
-            </w:r>
-            <w:r>
-              <w:rPr>
-                <w:rFonts w:asciiTheme="majorHAnsi" w:hAnsiTheme="majorHAnsi"/>
-                <w:color w:val="000000" w:themeColor="text1"/>
-                <w:sz w:val="24"/>
-                <w:szCs w:val="24"/>
-                <w:lang w:val="it"/>
-              </w:rPr>
-              <w:t xml:space="preserve"> delle informazioni dei prodotti</w:t>
+              <w:t>Contiene le classi necessari alla gestione delle richieste di fornitura</w:t>
             </w:r>
           </w:p>
         </w:tc>
@@ -6990,13 +7216,6 @@
         </w:tc>
       </w:tr>
     </w:tbl>
-    <w:p>
-      <w:pPr>
-        <w:rPr>
-          <w:lang w:val="it"/>
-        </w:rPr>
-      </w:pPr>
-    </w:p>
     <w:p>
       <w:pPr>
         <w:rPr>
@@ -7067,7 +7286,17 @@
                 <w:szCs w:val="24"/>
                 <w:lang w:val="it"/>
               </w:rPr>
-              <w:t>fornitura</w:t>
+              <w:t>business.</w:t>
+            </w:r>
+            <w:r>
+              <w:rPr>
+                <w:rFonts w:asciiTheme="majorHAnsi" w:hAnsiTheme="majorHAnsi"/>
+                <w:color w:val="000000" w:themeColor="text1"/>
+                <w:sz w:val="24"/>
+                <w:szCs w:val="24"/>
+                <w:lang w:val="it"/>
+              </w:rPr>
+              <w:t>assistenza</w:t>
             </w:r>
           </w:p>
         </w:tc>
@@ -7124,7 +7353,7 @@
                 <w:szCs w:val="24"/>
                 <w:lang w:val="it"/>
               </w:rPr>
-              <w:t>Contiene le classi necessari alla gestione delle richieste di fornitura</w:t>
+              <w:t xml:space="preserve">Contiene le classi necessari alla gestione delle richieste di assistenza </w:t>
             </w:r>
           </w:p>
         </w:tc>
@@ -7181,7 +7410,7 @@
                 <w:szCs w:val="24"/>
                 <w:lang w:val="it"/>
               </w:rPr>
-              <w:t>persistenza</w:t>
+              <w:t xml:space="preserve">persistenza, inventario, cassa </w:t>
             </w:r>
           </w:p>
         </w:tc>
@@ -7256,7 +7485,17 @@
                 <w:szCs w:val="24"/>
                 <w:lang w:val="it"/>
               </w:rPr>
-              <w:t>assistenza</w:t>
+              <w:t>business.</w:t>
+            </w:r>
+            <w:r>
+              <w:rPr>
+                <w:rFonts w:asciiTheme="majorHAnsi" w:hAnsiTheme="majorHAnsi"/>
+                <w:color w:val="000000" w:themeColor="text1"/>
+                <w:sz w:val="24"/>
+                <w:szCs w:val="24"/>
+                <w:lang w:val="it"/>
+              </w:rPr>
+              <w:t>cassa</w:t>
             </w:r>
           </w:p>
         </w:tc>
@@ -7313,7 +7552,7 @@
                 <w:szCs w:val="24"/>
                 <w:lang w:val="it"/>
               </w:rPr>
-              <w:t xml:space="preserve">Contiene le classi necessari alla gestione delle richieste di assistenza </w:t>
+              <w:t>Contiene le classi necessari alla gestione degli scontrini</w:t>
             </w:r>
           </w:p>
         </w:tc>
@@ -7370,7 +7609,7 @@
                 <w:szCs w:val="24"/>
                 <w:lang w:val="it"/>
               </w:rPr>
-              <w:t xml:space="preserve">persistenza, inventario, cassa </w:t>
+              <w:t>persistenza, inventario</w:t>
             </w:r>
           </w:p>
         </w:tc>
@@ -7382,6 +7621,115 @@
           <w:lang w:val="it"/>
         </w:rPr>
       </w:pPr>
+    </w:p>
+    <w:p>
+      <w:pPr>
+        <w:jc w:val="both"/>
+        <w:rPr>
+          <w:rStyle w:val="eop"/>
+          <w:rFonts w:cs="Calibri"/>
+          <w:color w:val="000000" w:themeColor="text1"/>
+          <w:sz w:val="24"/>
+          <w:szCs w:val="24"/>
+          <w:shd w:val="clear" w:color="auto" w:fill="FFFFFF"/>
+        </w:rPr>
+      </w:pPr>
+      <w:r>
+        <w:rPr>
+          <w:rStyle w:val="eop"/>
+          <w:rFonts w:cs="Calibri"/>
+          <w:color w:val="000000" w:themeColor="text1"/>
+          <w:sz w:val="24"/>
+          <w:szCs w:val="24"/>
+          <w:shd w:val="clear" w:color="auto" w:fill="FFFFFF"/>
+        </w:rPr>
+        <w:t xml:space="preserve">Le classi contenenti i metodi utili alla gestione della persistenza sono contenute nel pacchetto </w:t>
+      </w:r>
+      <w:r>
+        <w:rPr>
+          <w:rStyle w:val="eop"/>
+          <w:rFonts w:cs="Calibri"/>
+          <w:i/>
+          <w:iCs/>
+          <w:color w:val="000000" w:themeColor="text1"/>
+          <w:sz w:val="24"/>
+          <w:szCs w:val="24"/>
+          <w:shd w:val="clear" w:color="auto" w:fill="FFFFFF"/>
+        </w:rPr>
+        <w:t>persistenza</w:t>
+      </w:r>
+      <w:r>
+        <w:rPr>
+          <w:rStyle w:val="eop"/>
+          <w:rFonts w:cs="Calibri"/>
+          <w:color w:val="000000" w:themeColor="text1"/>
+          <w:sz w:val="24"/>
+          <w:szCs w:val="24"/>
+          <w:shd w:val="clear" w:color="auto" w:fill="FFFFFF"/>
+        </w:rPr>
+        <w:t>.</w:t>
+      </w:r>
+    </w:p>
+    <w:p>
+      <w:pPr>
+        <w:jc w:val="both"/>
+        <w:rPr>
+          <w:rStyle w:val="eop"/>
+          <w:rFonts w:cs="Calibri"/>
+          <w:color w:val="000000" w:themeColor="text1"/>
+          <w:sz w:val="24"/>
+          <w:szCs w:val="24"/>
+          <w:shd w:val="clear" w:color="auto" w:fill="FFFFFF"/>
+        </w:rPr>
+      </w:pPr>
+      <w:r>
+        <w:rPr>
+          <w:rStyle w:val="eop"/>
+          <w:rFonts w:cs="Calibri"/>
+          <w:color w:val="000000" w:themeColor="text1"/>
+          <w:sz w:val="24"/>
+          <w:szCs w:val="24"/>
+          <w:shd w:val="clear" w:color="auto" w:fill="FFFFFF"/>
+        </w:rPr>
+        <w:t xml:space="preserve">Di seguito è riportato lo schema di decomposizione del pacchetto </w:t>
+      </w:r>
+      <w:r>
+        <w:rPr>
+          <w:rStyle w:val="eop"/>
+          <w:rFonts w:cs="Calibri"/>
+          <w:i/>
+          <w:iCs/>
+          <w:color w:val="000000" w:themeColor="text1"/>
+          <w:sz w:val="24"/>
+          <w:szCs w:val="24"/>
+          <w:shd w:val="clear" w:color="auto" w:fill="FFFFFF"/>
+        </w:rPr>
+        <w:t>persistenza</w:t>
+      </w:r>
+      <w:r>
+        <w:rPr>
+          <w:rStyle w:val="eop"/>
+          <w:rFonts w:cs="Calibri"/>
+          <w:i/>
+          <w:iCs/>
+          <w:color w:val="000000" w:themeColor="text1"/>
+          <w:sz w:val="24"/>
+          <w:szCs w:val="24"/>
+          <w:shd w:val="clear" w:color="auto" w:fill="FFFFFF"/>
+        </w:rPr>
+        <w:t xml:space="preserve"> </w:t>
+      </w:r>
+      <w:r>
+        <w:rPr>
+          <w:rStyle w:val="eop"/>
+          <w:rFonts w:cs="Calibri"/>
+          <w:color w:val="000000" w:themeColor="text1"/>
+          <w:sz w:val="24"/>
+          <w:szCs w:val="24"/>
+          <w:shd w:val="clear" w:color="auto" w:fill="FFFFFF"/>
+        </w:rPr>
+        <w:t>e le sue dipendenze.</w:t>
+      </w:r>
     </w:p>
     <w:tbl>
       <w:tblPr>
@@ -7445,7 +7793,17 @@
                 <w:szCs w:val="24"/>
                 <w:lang w:val="it"/>
               </w:rPr>
-              <w:t>cassa</w:t>
+              <w:t>persistenza.</w:t>
+            </w:r>
+            <w:r>
+              <w:rPr>
+                <w:rFonts w:asciiTheme="majorHAnsi" w:hAnsiTheme="majorHAnsi"/>
+                <w:color w:val="000000" w:themeColor="text1"/>
+                <w:sz w:val="24"/>
+                <w:szCs w:val="24"/>
+                <w:lang w:val="it"/>
+              </w:rPr>
+              <w:t>dao</w:t>
             </w:r>
           </w:p>
         </w:tc>
@@ -7502,7 +7860,17 @@
                 <w:szCs w:val="24"/>
                 <w:lang w:val="it"/>
               </w:rPr>
-              <w:t>Contiene le classi necessari alla gestione degli scontrini</w:t>
+              <w:t>Contiene</w:t>
+            </w:r>
+            <w:r>
+              <w:rPr>
+                <w:rFonts w:asciiTheme="majorHAnsi" w:hAnsiTheme="majorHAnsi"/>
+                <w:color w:val="000000" w:themeColor="text1"/>
+                <w:sz w:val="24"/>
+                <w:szCs w:val="24"/>
+                <w:lang w:val="it"/>
+              </w:rPr>
+              <w:t xml:space="preserve"> le classi necessari alla gestione dei dati persistenti</w:t>
             </w:r>
           </w:p>
         </w:tc>
@@ -7559,7 +7927,7 @@
                 <w:szCs w:val="24"/>
                 <w:lang w:val="it"/>
               </w:rPr>
-              <w:t>persistenza, inventario</w:t>
+              <w:t>N/A</w:t>
             </w:r>
           </w:p>
         </w:tc>
@@ -7574,301 +7942,6 @@
     </w:p>
     <w:p>
       <w:pPr>
-        <w:jc w:val="both"/>
-        <w:rPr>
-          <w:rStyle w:val="eop"/>
-          <w:rFonts w:cs="Calibri"/>
-          <w:color w:val="000000" w:themeColor="text1"/>
-          <w:sz w:val="24"/>
-          <w:szCs w:val="24"/>
-          <w:shd w:val="clear" w:color="auto" w:fill="FFFFFF"/>
-        </w:rPr>
-      </w:pPr>
-      <w:r>
-        <w:rPr>
-          <w:rStyle w:val="eop"/>
-          <w:rFonts w:cs="Calibri"/>
-          <w:color w:val="000000" w:themeColor="text1"/>
-          <w:sz w:val="24"/>
-          <w:szCs w:val="24"/>
-          <w:shd w:val="clear" w:color="auto" w:fill="FFFFFF"/>
-        </w:rPr>
-        <w:t xml:space="preserve">Le classi contenenti i metodi utili alla gestione della persistenza sono contenute nel pacchetto </w:t>
-      </w:r>
-      <w:r>
-        <w:rPr>
-          <w:rStyle w:val="eop"/>
-          <w:rFonts w:cs="Calibri"/>
-          <w:i/>
-          <w:iCs/>
-          <w:color w:val="000000" w:themeColor="text1"/>
-          <w:sz w:val="24"/>
-          <w:szCs w:val="24"/>
-          <w:shd w:val="clear" w:color="auto" w:fill="FFFFFF"/>
-        </w:rPr>
-        <w:t>persistenza</w:t>
-      </w:r>
-      <w:r>
-        <w:rPr>
-          <w:rStyle w:val="eop"/>
-          <w:rFonts w:cs="Calibri"/>
-          <w:color w:val="000000" w:themeColor="text1"/>
-          <w:sz w:val="24"/>
-          <w:szCs w:val="24"/>
-          <w:shd w:val="clear" w:color="auto" w:fill="FFFFFF"/>
-        </w:rPr>
-        <w:t>.</w:t>
-      </w:r>
-    </w:p>
-    <w:p>
-      <w:pPr>
-        <w:jc w:val="both"/>
-        <w:rPr>
-          <w:rStyle w:val="eop"/>
-          <w:rFonts w:cs="Calibri"/>
-          <w:color w:val="000000" w:themeColor="text1"/>
-          <w:sz w:val="24"/>
-          <w:szCs w:val="24"/>
-          <w:shd w:val="clear" w:color="auto" w:fill="FFFFFF"/>
-        </w:rPr>
-      </w:pPr>
-      <w:r>
-        <w:rPr>
-          <w:rStyle w:val="eop"/>
-          <w:rFonts w:cs="Calibri"/>
-          <w:color w:val="000000" w:themeColor="text1"/>
-          <w:sz w:val="24"/>
-          <w:szCs w:val="24"/>
-          <w:shd w:val="clear" w:color="auto" w:fill="FFFFFF"/>
-        </w:rPr>
-        <w:t xml:space="preserve">Di seguito è riportato lo schema di decomposizione del pacchetto </w:t>
-      </w:r>
-      <w:r>
-        <w:rPr>
-          <w:rStyle w:val="eop"/>
-          <w:rFonts w:cs="Calibri"/>
-          <w:i/>
-          <w:iCs/>
-          <w:color w:val="000000" w:themeColor="text1"/>
-          <w:sz w:val="24"/>
-          <w:szCs w:val="24"/>
-          <w:shd w:val="clear" w:color="auto" w:fill="FFFFFF"/>
-        </w:rPr>
-        <w:t xml:space="preserve">business </w:t>
-      </w:r>
-      <w:r>
-        <w:rPr>
-          <w:rStyle w:val="eop"/>
-          <w:rFonts w:cs="Calibri"/>
-          <w:color w:val="000000" w:themeColor="text1"/>
-          <w:sz w:val="24"/>
-          <w:szCs w:val="24"/>
-          <w:shd w:val="clear" w:color="auto" w:fill="FFFFFF"/>
-        </w:rPr>
-        <w:t>e le sue dipendenze.</w:t>
-      </w:r>
-    </w:p>
-    <w:tbl>
-      <w:tblPr>
-        <w:tblStyle w:val="Grigliatabella"/>
-        <w:tblW w:w="0" w:type="auto"/>
-        <w:tblLook w:val="04A0" w:firstRow="1" w:lastRow="0" w:firstColumn="1" w:lastColumn="0" w:noHBand="0" w:noVBand="1"/>
-      </w:tblPr>
-      <w:tblGrid>
-        <w:gridCol w:w="2689"/>
-        <w:gridCol w:w="6372"/>
-      </w:tblGrid>
-      <w:tr>
-        <w:tc>
-          <w:tcPr>
-            <w:tcW w:w="2689" w:type="dxa"/>
-            <w:shd w:val="clear" w:color="auto" w:fill="2E74B5"/>
-          </w:tcPr>
-          <w:p>
-            <w:pPr>
-              <w:jc w:val="center"/>
-              <w:rPr>
-                <w:rFonts w:asciiTheme="majorHAnsi" w:hAnsiTheme="majorHAnsi"/>
-                <w:color w:val="FFFFFF" w:themeColor="background1"/>
-                <w:sz w:val="24"/>
-                <w:szCs w:val="24"/>
-                <w:lang w:val="it"/>
-              </w:rPr>
-            </w:pPr>
-            <w:r>
-              <w:rPr>
-                <w:rFonts w:asciiTheme="majorHAnsi" w:hAnsiTheme="majorHAnsi"/>
-                <w:color w:val="FFFFFF" w:themeColor="background1"/>
-                <w:sz w:val="24"/>
-                <w:szCs w:val="24"/>
-                <w:lang w:val="it"/>
-              </w:rPr>
-              <w:t>Nome pacchetto</w:t>
-            </w:r>
-          </w:p>
-        </w:tc>
-        <w:tc>
-          <w:tcPr>
-            <w:tcW w:w="6372" w:type="dxa"/>
-          </w:tcPr>
-          <w:p>
-            <w:pPr>
-              <w:jc w:val="center"/>
-              <w:rPr>
-                <w:rFonts w:asciiTheme="majorHAnsi" w:hAnsiTheme="majorHAnsi"/>
-                <w:color w:val="000000" w:themeColor="text1"/>
-                <w:sz w:val="24"/>
-                <w:szCs w:val="24"/>
-                <w:lang w:val="it"/>
-              </w:rPr>
-            </w:pPr>
-            <w:r>
-              <w:rPr>
-                <w:rFonts w:asciiTheme="majorHAnsi" w:hAnsiTheme="majorHAnsi"/>
-                <w:color w:val="000000" w:themeColor="text1"/>
-                <w:sz w:val="24"/>
-                <w:szCs w:val="24"/>
-                <w:lang w:val="it"/>
-              </w:rPr>
-              <w:t>dao</w:t>
-            </w:r>
-          </w:p>
-        </w:tc>
-      </w:tr>
-      <w:tr>
-        <w:tc>
-          <w:tcPr>
-            <w:tcW w:w="2689" w:type="dxa"/>
-            <w:shd w:val="clear" w:color="auto" w:fill="2E74B5"/>
-          </w:tcPr>
-          <w:p>
-            <w:pPr>
-              <w:jc w:val="center"/>
-              <w:rPr>
-                <w:rFonts w:asciiTheme="majorHAnsi" w:hAnsiTheme="majorHAnsi"/>
-                <w:color w:val="FFFFFF" w:themeColor="background1"/>
-                <w:sz w:val="24"/>
-                <w:szCs w:val="24"/>
-                <w:lang w:val="it"/>
-              </w:rPr>
-            </w:pPr>
-            <w:r>
-              <w:rPr>
-                <w:rFonts w:asciiTheme="majorHAnsi" w:hAnsiTheme="majorHAnsi"/>
-                <w:color w:val="FFFFFF" w:themeColor="background1"/>
-                <w:sz w:val="24"/>
-                <w:szCs w:val="24"/>
-                <w:lang w:val="it"/>
-              </w:rPr>
-              <w:t xml:space="preserve">Descrizione </w:t>
-            </w:r>
-          </w:p>
-        </w:tc>
-        <w:tc>
-          <w:tcPr>
-            <w:tcW w:w="6372" w:type="dxa"/>
-          </w:tcPr>
-          <w:p>
-            <w:pPr>
-              <w:jc w:val="center"/>
-              <w:rPr>
-                <w:rFonts w:asciiTheme="majorHAnsi" w:hAnsiTheme="majorHAnsi"/>
-                <w:color w:val="000000" w:themeColor="text1"/>
-                <w:sz w:val="24"/>
-                <w:szCs w:val="24"/>
-                <w:lang w:val="it"/>
-              </w:rPr>
-            </w:pPr>
-            <w:r>
-              <w:rPr>
-                <w:rFonts w:asciiTheme="majorHAnsi" w:hAnsiTheme="majorHAnsi"/>
-                <w:color w:val="000000" w:themeColor="text1"/>
-                <w:sz w:val="24"/>
-                <w:szCs w:val="24"/>
-                <w:lang w:val="it"/>
-              </w:rPr>
-              <w:t>Contiene</w:t>
-            </w:r>
-            <w:r>
-              <w:rPr>
-                <w:rFonts w:asciiTheme="majorHAnsi" w:hAnsiTheme="majorHAnsi"/>
-                <w:color w:val="000000" w:themeColor="text1"/>
-                <w:sz w:val="24"/>
-                <w:szCs w:val="24"/>
-                <w:lang w:val="it"/>
-              </w:rPr>
-              <w:t xml:space="preserve"> le classi necessari alla gestione dei dati persistenti</w:t>
-            </w:r>
-          </w:p>
-        </w:tc>
-      </w:tr>
-      <w:tr>
-        <w:tc>
-          <w:tcPr>
-            <w:tcW w:w="2689" w:type="dxa"/>
-            <w:shd w:val="clear" w:color="auto" w:fill="2E74B5"/>
-          </w:tcPr>
-          <w:p>
-            <w:pPr>
-              <w:jc w:val="center"/>
-              <w:rPr>
-                <w:rFonts w:asciiTheme="majorHAnsi" w:hAnsiTheme="majorHAnsi"/>
-                <w:color w:val="FFFFFF" w:themeColor="background1"/>
-                <w:sz w:val="24"/>
-                <w:szCs w:val="24"/>
-                <w:lang w:val="it"/>
-              </w:rPr>
-            </w:pPr>
-            <w:r>
-              <w:rPr>
-                <w:rFonts w:asciiTheme="majorHAnsi" w:hAnsiTheme="majorHAnsi"/>
-                <w:color w:val="FFFFFF" w:themeColor="background1"/>
-                <w:sz w:val="24"/>
-                <w:szCs w:val="24"/>
-                <w:lang w:val="it"/>
-              </w:rPr>
-              <w:t xml:space="preserve">Dipendenze </w:t>
-            </w:r>
-          </w:p>
-        </w:tc>
-        <w:tc>
-          <w:tcPr>
-            <w:tcW w:w="6372" w:type="dxa"/>
-          </w:tcPr>
-          <w:p>
-            <w:pPr>
-              <w:jc w:val="center"/>
-              <w:rPr>
-                <w:rFonts w:asciiTheme="majorHAnsi" w:hAnsiTheme="majorHAnsi"/>
-                <w:color w:val="000000" w:themeColor="text1"/>
-                <w:sz w:val="24"/>
-                <w:szCs w:val="24"/>
-                <w:lang w:val="it"/>
-              </w:rPr>
-            </w:pPr>
-            <w:r>
-              <w:rPr>
-                <w:rFonts w:asciiTheme="majorHAnsi" w:hAnsiTheme="majorHAnsi"/>
-                <w:color w:val="000000" w:themeColor="text1"/>
-                <w:sz w:val="24"/>
-                <w:szCs w:val="24"/>
-                <w:lang w:val="it"/>
-              </w:rPr>
-              <w:t>N/A</w:t>
-            </w:r>
-          </w:p>
-        </w:tc>
-      </w:tr>
-    </w:tbl>
-    <w:p>
-      <w:pPr>
-        <w:rPr>
-          <w:lang w:val="it"/>
-        </w:rPr>
-      </w:pPr>
-    </w:p>
-    <w:p>
-      <w:pPr>
         <w:pStyle w:val="Titolo2"/>
         <w:rPr>
           <w:rStyle w:val="eop"/>
@@ -7926,7 +7999,7 @@
           <w:szCs w:val="24"/>
           <w:lang w:val="it"/>
         </w:rPr>
-        <w:t>I nomi dei pacchetti saranno mappati nel rispettivo percorso src/main/jav</w:t>
+        <w:t>I nomi dei pacchetti saranno mappati nel rispettivo percorso src</w:t>
       </w:r>
       <w:r>
         <w:rPr>
@@ -7935,6 +8008,24 @@
           <w:szCs w:val="24"/>
           <w:lang w:val="it"/>
         </w:rPr>
+        <w:t>/</w:t>
+      </w:r>
+      <w:r>
+        <w:rPr>
+          <w:color w:val="000000" w:themeColor="text1"/>
+          <w:sz w:val="24"/>
+          <w:szCs w:val="24"/>
+          <w:lang w:val="it"/>
+        </w:rPr>
+        <w:t>main/jav</w:t>
+      </w:r>
+      <w:r>
+        <w:rPr>
+          <w:color w:val="000000" w:themeColor="text1"/>
+          <w:sz w:val="24"/>
+          <w:szCs w:val="24"/>
+          <w:lang w:val="it"/>
+        </w:rPr>
         <w:t>a</w:t>
       </w:r>
       <w:r>
@@ -7953,7 +8044,25 @@
           <w:szCs w:val="24"/>
           <w:lang w:val="it"/>
         </w:rPr>
-        <w:t xml:space="preserve"> ad eccezione del pacchetto contenente la definizione delle interfacce utente che saranno collocate nella directory src/main/java/start.</w:t>
+        <w:t xml:space="preserve"> ad eccezione del pacchetto contenente la definizione delle interfacce utente che saranno collocate nella directory src/main/java/</w:t>
+      </w:r>
+      <w:r>
+        <w:rPr>
+          <w:color w:val="000000" w:themeColor="text1"/>
+          <w:sz w:val="24"/>
+          <w:szCs w:val="24"/>
+          <w:lang w:val="it"/>
+        </w:rPr>
+        <w:t>resources/presentazione</w:t>
+      </w:r>
+      <w:r>
+        <w:rPr>
+          <w:color w:val="000000" w:themeColor="text1"/>
+          <w:sz w:val="24"/>
+          <w:szCs w:val="24"/>
+          <w:lang w:val="it"/>
+        </w:rPr>
+        <w:t>.</w:t>
       </w:r>
     </w:p>
     <w:p>
@@ -8000,7 +8109,29 @@
           <w:shd w:val="clear" w:color="auto" w:fill="FFFFFF"/>
           <w:lang w:val="it"/>
         </w:rPr>
-        <w:t>È possibile reperire la documentazione relativa all’interfaccia pubblica delle varie classi nei file Javadoc allegati presenti in /docs/javadoc/.</w:t>
+        <w:t>È possibile reperire la documentazione relativa all’interfaccia pubblica delle varie classi nei file Javadoc allegati presenti in /</w:t>
+      </w:r>
+      <w:r>
+        <w:rPr>
+          <w:rStyle w:val="eop"/>
+          <w:color w:val="000000" w:themeColor="text1"/>
+          <w:sz w:val="24"/>
+          <w:szCs w:val="24"/>
+          <w:shd w:val="clear" w:color="auto" w:fill="FFFFFF"/>
+          <w:lang w:val="it"/>
+        </w:rPr>
+        <w:t>JAVA/</w:t>
+      </w:r>
+      <w:r>
+        <w:rPr>
+          <w:rStyle w:val="eop"/>
+          <w:color w:val="000000" w:themeColor="text1"/>
+          <w:sz w:val="24"/>
+          <w:szCs w:val="24"/>
+          <w:shd w:val="clear" w:color="auto" w:fill="FFFFFF"/>
+          <w:lang w:val="it"/>
+        </w:rPr>
+        <w:t>javadoc/.</w:t>
       </w:r>
     </w:p>
     <w:p>
@@ -8054,7 +8185,6 @@
         <w:rPr>
           <w:lang w:val="it"/>
         </w:rPr>
-        <w:lastRenderedPageBreak/>
         <w:t>4.</w:t>
       </w:r>
       <w:r>
@@ -8134,6 +8264,7 @@
           <w:shd w:val="clear" w:color="auto" w:fill="FFFFFF"/>
           <w:lang w:val="it"/>
         </w:rPr>
+        <w:lastRenderedPageBreak/>
         <w:drawing>
           <wp:inline distT="0" distB="0" distL="0" distR="0" wp14:anchorId="58982FBC" wp14:editId="76AF1493">
             <wp:extent cx="3499034" cy="7777235"/>
@@ -8248,6 +8379,7 @@
         <w:rPr>
           <w:lang w:val="it"/>
         </w:rPr>
+        <w:lastRenderedPageBreak/>
         <w:t>5.</w:t>
       </w:r>
       <w:r>
@@ -8261,6 +8393,7 @@
     <w:p>
       <w:pPr>
         <w:pStyle w:val="Nessunaspaziatura"/>
+        <w:spacing w:after="120" w:line="276" w:lineRule="auto"/>
         <w:jc w:val="both"/>
         <w:rPr>
           <w:rStyle w:val="eop"/>
@@ -8312,6 +8445,7 @@
     <w:p>
       <w:pPr>
         <w:pStyle w:val="Nessunaspaziatura"/>
+        <w:spacing w:after="120" w:line="276" w:lineRule="auto"/>
         <w:jc w:val="both"/>
         <w:rPr>
           <w:rFonts w:cs="Calibri"/>
@@ -8754,14 +8888,12 @@
       <w:pStyle w:val="Pidipagina"/>
       <w:rPr>
         <w:color w:val="0070C0"/>
-        <w:u w:val="single"/>
         <w:lang w:val="en-GB"/>
       </w:rPr>
     </w:pPr>
     <w:r>
       <w:rPr>
         <w:color w:val="0070C0"/>
-        <w:u w:val="single"/>
         <w:lang w:val="en-GB"/>
       </w:rPr>
       <w:t>odd – object design document</w:t>
@@ -8838,7 +8970,7 @@
           <wp:extent cx="867600" cy="867600"/>
           <wp:effectExtent l="0" t="0" r="8890" b="8890"/>
           <wp:wrapSquare wrapText="right"/>
-          <wp:docPr id="4" name="Immagine 4"/>
+          <wp:docPr id="18" name="Immagine 18"/>
           <wp:cNvGraphicFramePr>
             <a:graphicFrameLocks xmlns:a="http://schemas.openxmlformats.org/drawingml/2006/main" noChangeAspect="1"/>
           </wp:cNvGraphicFramePr>
@@ -9026,7 +9158,7 @@
           <wp:extent cx="867600" cy="867600"/>
           <wp:effectExtent l="0" t="0" r="8890" b="8890"/>
           <wp:wrapSquare wrapText="right"/>
-          <wp:docPr id="5" name="Immagine 5"/>
+          <wp:docPr id="19" name="Immagine 19"/>
           <wp:cNvGraphicFramePr>
             <a:graphicFrameLocks xmlns:a="http://schemas.openxmlformats.org/drawingml/2006/main" noChangeAspect="1"/>
           </wp:cNvGraphicFramePr>

</xml_diff>

<commit_message>
Update CLass Diagram e matrice
</commit_message>
<xml_diff>
--- a/DocumentazioneODD/ODD.docx
+++ b/DocumentazioneODD/ODD.docx
@@ -3559,7 +3559,6 @@
           <w:color w:val="000000" w:themeColor="text1"/>
           <w:sz w:val="24"/>
           <w:szCs w:val="24"/>
-          <w:lang w:val="it"/>
         </w:rPr>
       </w:pPr>
       <w:r>
@@ -3574,13 +3573,122 @@
         <mc:AlternateContent>
           <mc:Choice Requires="wps">
             <w:drawing>
-              <wp:anchor distT="0" distB="0" distL="114300" distR="114300" simplePos="0" relativeHeight="251663360" behindDoc="0" locked="0" layoutInCell="1" allowOverlap="1" wp14:anchorId="4160C669" wp14:editId="3F26B889">
+              <wp:anchor distT="0" distB="0" distL="114300" distR="114300" simplePos="0" relativeHeight="251664384" behindDoc="0" locked="0" layoutInCell="1" allowOverlap="1" wp14:anchorId="554AF1FF" wp14:editId="13A6FCC6">
                 <wp:simplePos x="0" y="0"/>
                 <wp:positionH relativeFrom="column">
-                  <wp:posOffset>775089</wp:posOffset>
+                  <wp:posOffset>2664175</wp:posOffset>
                 </wp:positionH>
                 <wp:positionV relativeFrom="paragraph">
-                  <wp:posOffset>6537820</wp:posOffset>
+                  <wp:posOffset>222535</wp:posOffset>
+                </wp:positionV>
+                <wp:extent cx="192500" cy="156475"/>
+                <wp:effectExtent l="0" t="0" r="0" b="0"/>
+                <wp:wrapNone/>
+                <wp:docPr id="4" name="Casella di testo 4"/>
+                <wp:cNvGraphicFramePr/>
+                <a:graphic xmlns:a="http://schemas.openxmlformats.org/drawingml/2006/main">
+                  <a:graphicData uri="http://schemas.microsoft.com/office/word/2010/wordprocessingShape">
+                    <wps:wsp>
+                      <wps:cNvSpPr txBox="1"/>
+                      <wps:spPr>
+                        <a:xfrm>
+                          <a:off x="0" y="0"/>
+                          <a:ext cx="192500" cy="156475"/>
+                        </a:xfrm>
+                        <a:prstGeom prst="rect">
+                          <a:avLst/>
+                        </a:prstGeom>
+                        <a:noFill/>
+                        <a:ln w="6350">
+                          <a:noFill/>
+                        </a:ln>
+                      </wps:spPr>
+                      <wps:txbx>
+                        <w:txbxContent>
+                          <w:p>
+                            <w:pPr>
+                              <w:rPr>
+                                <w:color w:val="FFFFFF" w:themeColor="background1"/>
+                                <w:sz w:val="6"/>
+                                <w:szCs w:val="6"/>
+                              </w:rPr>
+                            </w:pPr>
+                            <w:r>
+                              <w:rPr>
+                                <w:color w:val="FFFFFF" w:themeColor="background1"/>
+                                <w:sz w:val="6"/>
+                                <w:szCs w:val="6"/>
+                              </w:rPr>
+                              <w:t>1</w:t>
+                            </w:r>
+                          </w:p>
+                        </w:txbxContent>
+                      </wps:txbx>
+                      <wps:bodyPr rot="0" spcFirstLastPara="0" vertOverflow="overflow" horzOverflow="overflow" vert="horz" wrap="square" lIns="91440" tIns="45720" rIns="91440" bIns="45720" numCol="1" spcCol="0" rtlCol="0" fromWordArt="0" anchor="t" anchorCtr="0" forceAA="0" compatLnSpc="1">
+                        <a:prstTxWarp prst="textNoShape">
+                          <a:avLst/>
+                        </a:prstTxWarp>
+                        <a:noAutofit/>
+                      </wps:bodyPr>
+                    </wps:wsp>
+                  </a:graphicData>
+                </a:graphic>
+                <wp14:sizeRelH relativeFrom="margin">
+                  <wp14:pctWidth>0</wp14:pctWidth>
+                </wp14:sizeRelH>
+                <wp14:sizeRelV relativeFrom="margin">
+                  <wp14:pctHeight>0</wp14:pctHeight>
+                </wp14:sizeRelV>
+              </wp:anchor>
+            </w:drawing>
+          </mc:Choice>
+          <mc:Fallback>
+            <w:pict>
+              <v:shape w14:anchorId="554AF1FF" id="Casella di testo 4" o:spid="_x0000_s1027" type="#_x0000_t202" style="position:absolute;left:0;text-align:left;margin-left:209.8pt;margin-top:17.5pt;width:15.15pt;height:12.3pt;z-index:251664384;visibility:visible;mso-wrap-style:square;mso-width-percent:0;mso-height-percent:0;mso-wrap-distance-left:9pt;mso-wrap-distance-top:0;mso-wrap-distance-right:9pt;mso-wrap-distance-bottom:0;mso-position-horizontal:absolute;mso-position-horizontal-relative:text;mso-position-vertical:absolute;mso-position-vertical-relative:text;mso-width-percent:0;mso-height-percent:0;mso-width-relative:margin;mso-height-relative:margin;v-text-anchor:top" o:gfxdata="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" filled="f" stroked="f" strokeweight=".5pt">
+                <v:textbox>
+                  <w:txbxContent>
+                    <w:p>
+                      <w:pPr>
+                        <w:rPr>
+                          <w:color w:val="FFFFFF" w:themeColor="background1"/>
+                          <w:sz w:val="6"/>
+                          <w:szCs w:val="6"/>
+                        </w:rPr>
+                      </w:pPr>
+                      <w:r>
+                        <w:rPr>
+                          <w:color w:val="FFFFFF" w:themeColor="background1"/>
+                          <w:sz w:val="6"/>
+                          <w:szCs w:val="6"/>
+                        </w:rPr>
+                        <w:t>1</w:t>
+                      </w:r>
+                    </w:p>
+                  </w:txbxContent>
+                </v:textbox>
+              </v:shape>
+            </w:pict>
+          </mc:Fallback>
+        </mc:AlternateContent>
+      </w:r>
+      <w:r>
+        <w:rPr>
+          <w:rFonts w:cs="Calibri"/>
+          <w:noProof/>
+          <w:color w:val="000000" w:themeColor="text1"/>
+          <w:sz w:val="24"/>
+          <w:szCs w:val="24"/>
+        </w:rPr>
+        <mc:AlternateContent>
+          <mc:Choice Requires="wps">
+            <w:drawing>
+              <wp:anchor distT="0" distB="0" distL="114300" distR="114300" simplePos="0" relativeHeight="251663360" behindDoc="0" locked="0" layoutInCell="1" allowOverlap="1" wp14:anchorId="4160C669" wp14:editId="7C80EE6D">
+                <wp:simplePos x="0" y="0"/>
+                <wp:positionH relativeFrom="margin">
+                  <wp:align>left</wp:align>
+                </wp:positionH>
+                <wp:positionV relativeFrom="paragraph">
+                  <wp:posOffset>6241334</wp:posOffset>
                 </wp:positionV>
                 <wp:extent cx="813490" cy="1119765"/>
                 <wp:effectExtent l="0" t="0" r="24765" b="23495"/>
@@ -3642,7 +3750,9 @@
           </mc:Choice>
           <mc:Fallback>
             <w:pict>
-              <v:rect w14:anchorId="19650792" id="Rettangolo 11" o:spid="_x0000_s1026" style="position:absolute;margin-left:61.05pt;margin-top:514.8pt;width:64.05pt;height:88.15pt;z-index:251663360;visibility:visible;mso-wrap-style:square;mso-width-percent:0;mso-height-percent:0;mso-wrap-distance-left:9pt;mso-wrap-distance-top:0;mso-wrap-distance-right:9pt;mso-wrap-distance-bottom:0;mso-position-horizontal:absolute;mso-position-horizontal-relative:text;mso-position-vertical:absolute;mso-position-vertical-relative:text;mso-width-percent:0;mso-height-percent:0;mso-width-relative:margin;mso-height-relative:margin;v-text-anchor:middle" o:gfxdata="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" filled="f" strokecolor="yellow" strokeweight="1pt"/>
+              <v:rect w14:anchorId="3E8E0931" id="Rettangolo 11" o:spid="_x0000_s1026" style="position:absolute;margin-left:0;margin-top:491.45pt;width:64.05pt;height:88.15pt;z-index:251663360;visibility:visible;mso-wrap-style:square;mso-width-percent:0;mso-height-percent:0;mso-wrap-distance-left:9pt;mso-wrap-distance-top:0;mso-wrap-distance-right:9pt;mso-wrap-distance-bottom:0;mso-position-horizontal:left;mso-position-horizontal-relative:margin;mso-position-vertical:absolute;mso-position-vertical-relative:text;mso-width-percent:0;mso-height-percent:0;mso-width-relative:margin;mso-height-relative:margin;v-text-anchor:middle" o:gfxdata="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" filled="f" strokecolor="yellow" strokeweight="1pt">
+                <w10:wrap anchorx="margin"/>
+              </v:rect>
             </w:pict>
           </mc:Fallback>
         </mc:AlternateContent>
@@ -3658,95 +3768,16 @@
         <mc:AlternateContent>
           <mc:Choice Requires="wps">
             <w:drawing>
-              <wp:anchor distT="0" distB="0" distL="114300" distR="114300" simplePos="0" relativeHeight="251659264" behindDoc="0" locked="0" layoutInCell="1" allowOverlap="1" wp14:anchorId="572FDFD5" wp14:editId="64B14A58">
+              <wp:anchor distT="0" distB="0" distL="114300" distR="114300" simplePos="0" relativeHeight="251660288" behindDoc="0" locked="0" layoutInCell="1" allowOverlap="1" wp14:anchorId="7977D2D0" wp14:editId="7947D1A4">
                 <wp:simplePos x="0" y="0"/>
-                <wp:positionH relativeFrom="column">
-                  <wp:posOffset>1451345</wp:posOffset>
+                <wp:positionH relativeFrom="margin">
+                  <wp:posOffset>2482321</wp:posOffset>
                 </wp:positionH>
                 <wp:positionV relativeFrom="paragraph">
-                  <wp:posOffset>258258</wp:posOffset>
+                  <wp:posOffset>3572627</wp:posOffset>
                 </wp:positionV>
-                <wp:extent cx="502127" cy="428255"/>
-                <wp:effectExtent l="0" t="0" r="12700" b="10160"/>
-                <wp:wrapNone/>
-                <wp:docPr id="6" name="Rettangolo 6"/>
-                <wp:cNvGraphicFramePr/>
-                <a:graphic xmlns:a="http://schemas.openxmlformats.org/drawingml/2006/main">
-                  <a:graphicData uri="http://schemas.microsoft.com/office/word/2010/wordprocessingShape">
-                    <wps:wsp>
-                      <wps:cNvSpPr/>
-                      <wps:spPr>
-                        <a:xfrm>
-                          <a:off x="0" y="0"/>
-                          <a:ext cx="502127" cy="428255"/>
-                        </a:xfrm>
-                        <a:prstGeom prst="rect">
-                          <a:avLst/>
-                        </a:prstGeom>
-                        <a:noFill/>
-                      </wps:spPr>
-                      <wps:style>
-                        <a:lnRef idx="2">
-                          <a:schemeClr val="accent1">
-                            <a:shade val="50000"/>
-                          </a:schemeClr>
-                        </a:lnRef>
-                        <a:fillRef idx="1">
-                          <a:schemeClr val="accent1"/>
-                        </a:fillRef>
-                        <a:effectRef idx="0">
-                          <a:schemeClr val="accent1"/>
-                        </a:effectRef>
-                        <a:fontRef idx="minor">
-                          <a:schemeClr val="lt1"/>
-                        </a:fontRef>
-                      </wps:style>
-                      <wps:bodyPr rot="0" spcFirstLastPara="0" vertOverflow="overflow" horzOverflow="overflow" vert="horz" wrap="square" lIns="91440" tIns="45720" rIns="91440" bIns="45720" numCol="1" spcCol="0" rtlCol="0" fromWordArt="0" anchor="ctr" anchorCtr="0" forceAA="0" compatLnSpc="1">
-                        <a:prstTxWarp prst="textNoShape">
-                          <a:avLst/>
-                        </a:prstTxWarp>
-                        <a:noAutofit/>
-                      </wps:bodyPr>
-                    </wps:wsp>
-                  </a:graphicData>
-                </a:graphic>
-                <wp14:sizeRelH relativeFrom="margin">
-                  <wp14:pctWidth>0</wp14:pctWidth>
-                </wp14:sizeRelH>
-                <wp14:sizeRelV relativeFrom="margin">
-                  <wp14:pctHeight>0</wp14:pctHeight>
-                </wp14:sizeRelV>
-              </wp:anchor>
-            </w:drawing>
-          </mc:Choice>
-          <mc:Fallback>
-            <w:pict>
-              <v:rect w14:anchorId="5FA56CF5" id="Rettangolo 6" o:spid="_x0000_s1026" style="position:absolute;margin-left:114.3pt;margin-top:20.35pt;width:39.55pt;height:33.7pt;z-index:251659264;visibility:visible;mso-wrap-style:square;mso-width-percent:0;mso-height-percent:0;mso-wrap-distance-left:9pt;mso-wrap-distance-top:0;mso-wrap-distance-right:9pt;mso-wrap-distance-bottom:0;mso-position-horizontal:absolute;mso-position-horizontal-relative:text;mso-position-vertical:absolute;mso-position-vertical-relative:text;mso-width-percent:0;mso-height-percent:0;mso-width-relative:margin;mso-height-relative:margin;v-text-anchor:middle" o:gfxdata="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" filled="f" strokecolor="#940b0b [1604]" strokeweight="1pt"/>
-            </w:pict>
-          </mc:Fallback>
-        </mc:AlternateContent>
-      </w:r>
-      <w:r>
-        <w:rPr>
-          <w:rFonts w:cs="Calibri"/>
-          <w:noProof/>
-          <w:color w:val="000000" w:themeColor="text1"/>
-          <w:sz w:val="24"/>
-          <w:szCs w:val="24"/>
-        </w:rPr>
-        <mc:AlternateContent>
-          <mc:Choice Requires="wps">
-            <w:drawing>
-              <wp:anchor distT="0" distB="0" distL="114300" distR="114300" simplePos="0" relativeHeight="251660288" behindDoc="0" locked="0" layoutInCell="1" allowOverlap="1" wp14:anchorId="7977D2D0" wp14:editId="7FC3022C">
-                <wp:simplePos x="0" y="0"/>
-                <wp:positionH relativeFrom="column">
-                  <wp:posOffset>1261070</wp:posOffset>
-                </wp:positionH>
-                <wp:positionV relativeFrom="paragraph">
-                  <wp:posOffset>1167258</wp:posOffset>
-                </wp:positionV>
-                <wp:extent cx="776976" cy="520175"/>
-                <wp:effectExtent l="0" t="0" r="23495" b="13335"/>
+                <wp:extent cx="946114" cy="317133"/>
+                <wp:effectExtent l="0" t="0" r="26035" b="26035"/>
                 <wp:wrapNone/>
                 <wp:docPr id="7" name="Rettangolo 7"/>
                 <wp:cNvGraphicFramePr/>
@@ -3757,7 +3788,7 @@
                       <wps:spPr>
                         <a:xfrm>
                           <a:off x="0" y="0"/>
-                          <a:ext cx="776976" cy="520175"/>
+                          <a:ext cx="946114" cy="317133"/>
                         </a:xfrm>
                         <a:prstGeom prst="rect">
                           <a:avLst/>
@@ -3807,7 +3838,9 @@
           </mc:Choice>
           <mc:Fallback>
             <w:pict>
-              <v:rect w14:anchorId="6423100D" id="Rettangolo 7" o:spid="_x0000_s1026" style="position:absolute;margin-left:99.3pt;margin-top:91.9pt;width:61.2pt;height:40.95pt;z-index:251660288;visibility:visible;mso-wrap-style:square;mso-width-percent:0;mso-height-percent:0;mso-wrap-distance-left:9pt;mso-wrap-distance-top:0;mso-wrap-distance-right:9pt;mso-wrap-distance-bottom:0;mso-position-horizontal:absolute;mso-position-horizontal-relative:text;mso-position-vertical:absolute;mso-position-vertical-relative:text;mso-width-percent:0;mso-height-percent:0;mso-width-relative:margin;mso-height-relative:margin;v-text-anchor:middle" o:gfxdata="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" filled="f" strokecolor="#669748 [2405]" strokeweight="1pt"/>
+              <v:rect w14:anchorId="19F63A9F" id="Rettangolo 7" o:spid="_x0000_s1026" style="position:absolute;margin-left:195.45pt;margin-top:281.3pt;width:74.5pt;height:24.95pt;z-index:251660288;visibility:visible;mso-wrap-style:square;mso-width-percent:0;mso-height-percent:0;mso-wrap-distance-left:9pt;mso-wrap-distance-top:0;mso-wrap-distance-right:9pt;mso-wrap-distance-bottom:0;mso-position-horizontal:absolute;mso-position-horizontal-relative:margin;mso-position-vertical:absolute;mso-position-vertical-relative:text;mso-width-percent:0;mso-height-percent:0;mso-width-relative:margin;mso-height-relative:margin;v-text-anchor:middle" o:gfxdata="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" filled="f" strokecolor="#669748 [2405]" strokeweight="1pt">
+                <w10:wrap anchorx="margin"/>
+              </v:rect>
             </w:pict>
           </mc:Fallback>
         </mc:AlternateContent>
@@ -3823,13 +3856,92 @@
         <mc:AlternateContent>
           <mc:Choice Requires="wps">
             <w:drawing>
-              <wp:anchor distT="0" distB="0" distL="114300" distR="114300" simplePos="0" relativeHeight="251662336" behindDoc="0" locked="0" layoutInCell="1" allowOverlap="1" wp14:anchorId="0DAFF0F4" wp14:editId="2204A016">
+              <wp:anchor distT="0" distB="0" distL="114300" distR="114300" simplePos="0" relativeHeight="251659264" behindDoc="0" locked="0" layoutInCell="1" allowOverlap="1" wp14:anchorId="572FDFD5" wp14:editId="53427F22">
                 <wp:simplePos x="0" y="0"/>
                 <wp:positionH relativeFrom="column">
-                  <wp:posOffset>2305091</wp:posOffset>
+                  <wp:posOffset>2128519</wp:posOffset>
                 </wp:positionH>
                 <wp:positionV relativeFrom="paragraph">
-                  <wp:posOffset>257201</wp:posOffset>
+                  <wp:posOffset>184150</wp:posOffset>
+                </wp:positionV>
+                <wp:extent cx="733425" cy="628650"/>
+                <wp:effectExtent l="0" t="0" r="28575" b="19050"/>
+                <wp:wrapNone/>
+                <wp:docPr id="6" name="Rettangolo 6"/>
+                <wp:cNvGraphicFramePr/>
+                <a:graphic xmlns:a="http://schemas.openxmlformats.org/drawingml/2006/main">
+                  <a:graphicData uri="http://schemas.microsoft.com/office/word/2010/wordprocessingShape">
+                    <wps:wsp>
+                      <wps:cNvSpPr/>
+                      <wps:spPr>
+                        <a:xfrm>
+                          <a:off x="0" y="0"/>
+                          <a:ext cx="733425" cy="628650"/>
+                        </a:xfrm>
+                        <a:prstGeom prst="rect">
+                          <a:avLst/>
+                        </a:prstGeom>
+                        <a:noFill/>
+                      </wps:spPr>
+                      <wps:style>
+                        <a:lnRef idx="2">
+                          <a:schemeClr val="accent1">
+                            <a:shade val="50000"/>
+                          </a:schemeClr>
+                        </a:lnRef>
+                        <a:fillRef idx="1">
+                          <a:schemeClr val="accent1"/>
+                        </a:fillRef>
+                        <a:effectRef idx="0">
+                          <a:schemeClr val="accent1"/>
+                        </a:effectRef>
+                        <a:fontRef idx="minor">
+                          <a:schemeClr val="lt1"/>
+                        </a:fontRef>
+                      </wps:style>
+                      <wps:bodyPr rot="0" spcFirstLastPara="0" vertOverflow="overflow" horzOverflow="overflow" vert="horz" wrap="square" lIns="91440" tIns="45720" rIns="91440" bIns="45720" numCol="1" spcCol="0" rtlCol="0" fromWordArt="0" anchor="ctr" anchorCtr="0" forceAA="0" compatLnSpc="1">
+                        <a:prstTxWarp prst="textNoShape">
+                          <a:avLst/>
+                        </a:prstTxWarp>
+                        <a:noAutofit/>
+                      </wps:bodyPr>
+                    </wps:wsp>
+                  </a:graphicData>
+                </a:graphic>
+                <wp14:sizeRelH relativeFrom="margin">
+                  <wp14:pctWidth>0</wp14:pctWidth>
+                </wp14:sizeRelH>
+                <wp14:sizeRelV relativeFrom="margin">
+                  <wp14:pctHeight>0</wp14:pctHeight>
+                </wp14:sizeRelV>
+              </wp:anchor>
+            </w:drawing>
+          </mc:Choice>
+          <mc:Fallback>
+            <w:pict>
+              <v:rect w14:anchorId="03625954" id="Rettangolo 6" o:spid="_x0000_s1026" style="position:absolute;margin-left:167.6pt;margin-top:14.5pt;width:57.75pt;height:49.5pt;z-index:251659264;visibility:visible;mso-wrap-style:square;mso-width-percent:0;mso-height-percent:0;mso-wrap-distance-left:9pt;mso-wrap-distance-top:0;mso-wrap-distance-right:9pt;mso-wrap-distance-bottom:0;mso-position-horizontal:absolute;mso-position-horizontal-relative:text;mso-position-vertical:absolute;mso-position-vertical-relative:text;mso-width-percent:0;mso-height-percent:0;mso-width-relative:margin;mso-height-relative:margin;v-text-anchor:middle" o:gfxdata="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" filled="f" strokecolor="#940b0b [1604]" strokeweight="1pt"/>
+            </w:pict>
+          </mc:Fallback>
+        </mc:AlternateContent>
+      </w:r>
+      <w:r>
+        <w:rPr>
+          <w:rFonts w:cs="Calibri"/>
+          <w:noProof/>
+          <w:color w:val="000000" w:themeColor="text1"/>
+          <w:sz w:val="24"/>
+          <w:szCs w:val="24"/>
+        </w:rPr>
+        <mc:AlternateContent>
+          <mc:Choice Requires="wps">
+            <w:drawing>
+              <wp:anchor distT="0" distB="0" distL="114300" distR="114300" simplePos="0" relativeHeight="251662336" behindDoc="0" locked="0" layoutInCell="1" allowOverlap="1" wp14:anchorId="0DAFF0F4" wp14:editId="39140D40">
+                <wp:simplePos x="0" y="0"/>
+                <wp:positionH relativeFrom="column">
+                  <wp:posOffset>3790950</wp:posOffset>
+                </wp:positionH>
+                <wp:positionV relativeFrom="paragraph">
+                  <wp:posOffset>180975</wp:posOffset>
                 </wp:positionV>
                 <wp:extent cx="1562100" cy="613410"/>
                 <wp:effectExtent l="0" t="0" r="0" b="0"/>
@@ -3957,7 +4069,7 @@
           </mc:Choice>
           <mc:Fallback>
             <w:pict>
-              <v:shape w14:anchorId="0DAFF0F4" id="Casella di testo 9" o:spid="_x0000_s1027" type="#_x0000_t202" style="position:absolute;left:0;text-align:left;margin-left:181.5pt;margin-top:20.25pt;width:123pt;height:48.3pt;z-index:251662336;visibility:visible;mso-wrap-style:square;mso-wrap-distance-left:9pt;mso-wrap-distance-top:0;mso-wrap-distance-right:9pt;mso-wrap-distance-bottom:0;mso-position-horizontal:absolute;mso-position-horizontal-relative:text;mso-position-vertical:absolute;mso-position-vertical-relative:text;v-text-anchor:top" o:gfxdata="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" filled="f" stroked="f" strokeweight=".5pt">
+              <v:shape w14:anchorId="0DAFF0F4" id="Casella di testo 9" o:spid="_x0000_s1028" type="#_x0000_t202" style="position:absolute;left:0;text-align:left;margin-left:298.5pt;margin-top:14.25pt;width:123pt;height:48.3pt;z-index:251662336;visibility:visible;mso-wrap-style:square;mso-wrap-distance-left:9pt;mso-wrap-distance-top:0;mso-wrap-distance-right:9pt;mso-wrap-distance-bottom:0;mso-position-horizontal:absolute;mso-position-horizontal-relative:text;mso-position-vertical:absolute;mso-position-vertical-relative:text;v-text-anchor:top" o:gfxdata="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" filled="f" stroked="f" strokeweight=".5pt">
                 <v:textbox>
                   <w:txbxContent>
                     <w:p>
@@ -4056,16 +4168,12 @@
       <w:r>
         <w:rPr>
           <w:noProof/>
-          <w:color w:val="000000" w:themeColor="text1"/>
-          <w:sz w:val="24"/>
-          <w:szCs w:val="24"/>
-          <w:lang w:val="it"/>
         </w:rPr>
         <w:drawing>
-          <wp:inline distT="0" distB="0" distL="0" distR="0" wp14:anchorId="2A532635" wp14:editId="66B32F3F">
-            <wp:extent cx="3826738" cy="8505617"/>
-            <wp:effectExtent l="0" t="0" r="2540" b="0"/>
-            <wp:docPr id="10" name="Elemento grafico 10"/>
+          <wp:inline distT="0" distB="0" distL="0" distR="0" wp14:anchorId="26C98F92" wp14:editId="514D182E">
+            <wp:extent cx="5760085" cy="8330565"/>
+            <wp:effectExtent l="0" t="0" r="0" b="0"/>
+            <wp:docPr id="1" name="Immagine 1"/>
             <wp:cNvGraphicFramePr>
               <a:graphicFrameLocks xmlns:a="http://schemas.openxmlformats.org/drawingml/2006/main" noChangeAspect="1"/>
             </wp:cNvGraphicFramePr>
@@ -4073,29 +4181,36 @@
               <a:graphicData uri="http://schemas.openxmlformats.org/drawingml/2006/picture">
                 <pic:pic xmlns:pic="http://schemas.openxmlformats.org/drawingml/2006/picture">
                   <pic:nvPicPr>
-                    <pic:cNvPr id="10" name="Elemento grafico 10"/>
-                    <pic:cNvPicPr/>
+                    <pic:cNvPr id="0" name="Picture 1"/>
+                    <pic:cNvPicPr>
+                      <a:picLocks noChangeAspect="1" noChangeArrowheads="1"/>
+                    </pic:cNvPicPr>
                   </pic:nvPicPr>
                   <pic:blipFill>
                     <a:blip r:embed="rId16">
                       <a:extLst>
-                        <a:ext uri="{96DAC541-7B7A-43D3-8B79-37D633B846F1}">
-                          <asvg:svgBlip xmlns:asvg="http://schemas.microsoft.com/office/drawing/2016/SVG/main" r:embed="rId17"/>
+                        <a:ext uri="{28A0092B-C50C-407E-A947-70E740481C1C}">
+                          <a14:useLocalDpi xmlns:a14="http://schemas.microsoft.com/office/drawing/2010/main" val="0"/>
                         </a:ext>
                       </a:extLst>
                     </a:blip>
+                    <a:srcRect/>
                     <a:stretch>
                       <a:fillRect/>
                     </a:stretch>
                   </pic:blipFill>
-                  <pic:spPr>
+                  <pic:spPr bwMode="auto">
                     <a:xfrm>
                       <a:off x="0" y="0"/>
-                      <a:ext cx="3827692" cy="8507738"/>
+                      <a:ext cx="5760085" cy="8330565"/>
                     </a:xfrm>
                     <a:prstGeom prst="rect">
                       <a:avLst/>
                     </a:prstGeom>
+                    <a:noFill/>
+                    <a:ln>
+                      <a:noFill/>
+                    </a:ln>
                   </pic:spPr>
                 </pic:pic>
               </a:graphicData>
@@ -5111,7 +5226,7 @@
         </w:rPr>
         <w:t xml:space="preserve">Link Google Java: </w:t>
       </w:r>
-      <w:hyperlink r:id="rId18" w:history="1">
+      <w:hyperlink r:id="rId17" w:history="1">
         <w:r>
           <w:rPr>
             <w:rStyle w:val="Collegamentoipertestuale"/>
@@ -7927,7 +8042,7 @@
                 <w:szCs w:val="24"/>
                 <w:lang w:val="it"/>
               </w:rPr>
-              <w:t>N/A</w:t>
+              <w:t>N\A</w:t>
             </w:r>
           </w:p>
         </w:tc>
@@ -8258,18 +8373,13 @@
       <w:r>
         <w:rPr>
           <w:noProof/>
-          <w:color w:val="000000" w:themeColor="text1"/>
-          <w:sz w:val="24"/>
-          <w:szCs w:val="24"/>
-          <w:shd w:val="clear" w:color="auto" w:fill="FFFFFF"/>
-          <w:lang w:val="it"/>
         </w:rPr>
         <w:lastRenderedPageBreak/>
         <w:drawing>
-          <wp:inline distT="0" distB="0" distL="0" distR="0" wp14:anchorId="58982FBC" wp14:editId="76AF1493">
-            <wp:extent cx="3499034" cy="7777235"/>
-            <wp:effectExtent l="0" t="0" r="6350" b="0"/>
-            <wp:docPr id="12" name="Elemento grafico 12"/>
+          <wp:inline distT="0" distB="0" distL="0" distR="0" wp14:anchorId="7C1C2A4D" wp14:editId="0567274D">
+            <wp:extent cx="5760085" cy="8330565"/>
+            <wp:effectExtent l="0" t="0" r="0" b="0"/>
+            <wp:docPr id="5" name="Immagine 5"/>
             <wp:cNvGraphicFramePr>
               <a:graphicFrameLocks xmlns:a="http://schemas.openxmlformats.org/drawingml/2006/main" noChangeAspect="1"/>
             </wp:cNvGraphicFramePr>
@@ -8277,29 +8387,36 @@
               <a:graphicData uri="http://schemas.openxmlformats.org/drawingml/2006/picture">
                 <pic:pic xmlns:pic="http://schemas.openxmlformats.org/drawingml/2006/picture">
                   <pic:nvPicPr>
-                    <pic:cNvPr id="12" name="Elemento grafico 12"/>
-                    <pic:cNvPicPr/>
+                    <pic:cNvPr id="0" name="Picture 3"/>
+                    <pic:cNvPicPr>
+                      <a:picLocks noChangeAspect="1" noChangeArrowheads="1"/>
+                    </pic:cNvPicPr>
                   </pic:nvPicPr>
                   <pic:blipFill>
                     <a:blip r:embed="rId16">
                       <a:extLst>
-                        <a:ext uri="{96DAC541-7B7A-43D3-8B79-37D633B846F1}">
-                          <asvg:svgBlip xmlns:asvg="http://schemas.microsoft.com/office/drawing/2016/SVG/main" r:embed="rId17"/>
+                        <a:ext uri="{28A0092B-C50C-407E-A947-70E740481C1C}">
+                          <a14:useLocalDpi xmlns:a14="http://schemas.microsoft.com/office/drawing/2010/main" val="0"/>
                         </a:ext>
                       </a:extLst>
                     </a:blip>
+                    <a:srcRect/>
                     <a:stretch>
                       <a:fillRect/>
                     </a:stretch>
                   </pic:blipFill>
-                  <pic:spPr>
+                  <pic:spPr bwMode="auto">
                     <a:xfrm>
                       <a:off x="0" y="0"/>
-                      <a:ext cx="3499874" cy="7779102"/>
+                      <a:ext cx="5760085" cy="8330565"/>
                     </a:xfrm>
                     <a:prstGeom prst="rect">
                       <a:avLst/>
                     </a:prstGeom>
+                    <a:noFill/>
+                    <a:ln>
+                      <a:noFill/>
+                    </a:ln>
                   </pic:spPr>
                 </pic:pic>
               </a:graphicData>
@@ -8379,7 +8496,6 @@
         <w:rPr>
           <w:lang w:val="it"/>
         </w:rPr>
-        <w:lastRenderedPageBreak/>
         <w:t>5.</w:t>
       </w:r>
       <w:r>
@@ -8495,7 +8611,7 @@
       </w:r>
     </w:p>
     <w:sectPr>
-      <w:footerReference w:type="default" r:id="rId19"/>
+      <w:footerReference w:type="default" r:id="rId18"/>
       <w:pgSz w:w="11907" w:h="16839" w:code="1"/>
       <w:pgMar w:top="1148" w:right="1418" w:bottom="1148" w:left="1418" w:header="709" w:footer="709" w:gutter="0"/>
       <w:cols w:space="720"/>
@@ -15729,12 +15845,6 @@
 </file>
 
 <file path=customXml/item2.xml><?xml version="1.0" encoding="utf-8"?>
-<p:properties xmlns:p="http://schemas.microsoft.com/office/2006/metadata/properties" xmlns:xsi="http://www.w3.org/2001/XMLSchema-instance" xmlns:pc="http://schemas.microsoft.com/office/infopath/2007/PartnerControls">
-  <documentManagement/>
-</p:properties>
-</file>
-
-<file path=customXml/item3.xml><?xml version="1.0" encoding="utf-8"?>
 <ct:contentTypeSchema xmlns:ct="http://schemas.microsoft.com/office/2006/metadata/contentType" xmlns:ma="http://schemas.microsoft.com/office/2006/metadata/properties/metaAttributes" ct:_="" ma:_="" ma:contentTypeName="Documento" ma:contentTypeID="0x010100840053E01BAC1847A33C5CEC6AC3E775" ma:contentTypeVersion="6" ma:contentTypeDescription="Creare un nuovo documento." ma:contentTypeScope="" ma:versionID="57b0dcc9f6eb1763dd72ab6fe9c9e81e">
   <xsd:schema xmlns:xsd="http://www.w3.org/2001/XMLSchema" xmlns:xs="http://www.w3.org/2001/XMLSchema" xmlns:p="http://schemas.microsoft.com/office/2006/metadata/properties" xmlns:ns2="74079e45-7f65-4138-97dc-157eadf0f424" targetNamespace="http://schemas.microsoft.com/office/2006/metadata/properties" ma:root="true" ma:fieldsID="873e157d534e492989b59cf24606d719" ns2:_="">
     <xsd:import namespace="74079e45-7f65-4138-97dc-157eadf0f424"/>
@@ -15892,17 +16002,23 @@
 </ct:contentTypeSchema>
 </file>
 
+<file path=customXml/item3.xml><?xml version="1.0" encoding="utf-8"?>
+<p:properties xmlns:p="http://schemas.microsoft.com/office/2006/metadata/properties" xmlns:xsi="http://www.w3.org/2001/XMLSchema-instance" xmlns:pc="http://schemas.microsoft.com/office/infopath/2007/PartnerControls">
+  <documentManagement/>
+</p:properties>
+</file>
+
 <file path=customXml/item4.xml><?xml version="1.0" encoding="utf-8"?>
+<b:Sources xmlns:b="http://schemas.openxmlformats.org/officeDocument/2006/bibliography" SelectedStyle="\apasixtheditionofficeonline.xsl" StyleName="APA" Version="6"/>
+</file>
+
+<file path=customXml/item5.xml><?xml version="1.0" encoding="utf-8"?>
 <?mso-contentType ?>
 <FormTemplates xmlns="http://schemas.microsoft.com/sharepoint/v3/contenttype/forms">
   <Display>DocumentLibraryForm</Display>
   <Edit>DocumentLibraryForm</Edit>
   <New>DocumentLibraryForm</New>
 </FormTemplates>
-</file>
-
-<file path=customXml/item5.xml><?xml version="1.0" encoding="utf-8"?>
-<b:Sources xmlns:b="http://schemas.openxmlformats.org/officeDocument/2006/bibliography" SelectedStyle="\apasixtheditionofficeonline.xsl" StyleName="APA" Version="6"/>
 </file>
 
 <file path=customXml/itemProps1.xml><?xml version="1.0" encoding="utf-8"?>
@@ -15914,15 +16030,6 @@
 </file>
 
 <file path=customXml/itemProps2.xml><?xml version="1.0" encoding="utf-8"?>
-<ds:datastoreItem xmlns:ds="http://schemas.openxmlformats.org/officeDocument/2006/customXml" ds:itemID="{F5E16F7D-B6E2-4FD1-9F73-053F941DA89E}">
-  <ds:schemaRefs>
-    <ds:schemaRef ds:uri="http://schemas.microsoft.com/office/2006/metadata/properties"/>
-    <ds:schemaRef ds:uri="http://schemas.microsoft.com/office/infopath/2007/PartnerControls"/>
-  </ds:schemaRefs>
-</ds:datastoreItem>
-</file>
-
-<file path=customXml/itemProps3.xml><?xml version="1.0" encoding="utf-8"?>
 <ds:datastoreItem xmlns:ds="http://schemas.openxmlformats.org/officeDocument/2006/customXml" ds:itemID="{DEF1F08F-7FAD-494A-A181-358746C6C4FA}">
   <ds:schemaRefs>
     <ds:schemaRef ds:uri="http://schemas.microsoft.com/office/2006/metadata/contentType"/>
@@ -15940,18 +16047,27 @@
 </ds:datastoreItem>
 </file>
 
+<file path=customXml/itemProps3.xml><?xml version="1.0" encoding="utf-8"?>
+<ds:datastoreItem xmlns:ds="http://schemas.openxmlformats.org/officeDocument/2006/customXml" ds:itemID="{F5E16F7D-B6E2-4FD1-9F73-053F941DA89E}">
+  <ds:schemaRefs>
+    <ds:schemaRef ds:uri="http://schemas.microsoft.com/office/2006/metadata/properties"/>
+    <ds:schemaRef ds:uri="http://schemas.microsoft.com/office/infopath/2007/PartnerControls"/>
+  </ds:schemaRefs>
+</ds:datastoreItem>
+</file>
+
 <file path=customXml/itemProps4.xml><?xml version="1.0" encoding="utf-8"?>
+<ds:datastoreItem xmlns:ds="http://schemas.openxmlformats.org/officeDocument/2006/customXml" ds:itemID="{54AD49FC-D98C-4F9E-AAC5-45C685F40CDF}">
+  <ds:schemaRefs>
+    <ds:schemaRef ds:uri="http://schemas.openxmlformats.org/officeDocument/2006/bibliography"/>
+  </ds:schemaRefs>
+</ds:datastoreItem>
+</file>
+
+<file path=customXml/itemProps5.xml><?xml version="1.0" encoding="utf-8"?>
 <ds:datastoreItem xmlns:ds="http://schemas.openxmlformats.org/officeDocument/2006/customXml" ds:itemID="{08640AF7-34B6-48E9-8C2A-C480C5D3D602}">
   <ds:schemaRefs>
     <ds:schemaRef ds:uri="http://schemas.microsoft.com/sharepoint/v3/contenttype/forms"/>
   </ds:schemaRefs>
 </ds:datastoreItem>
-</file>
-
-<file path=customXml/itemProps5.xml><?xml version="1.0" encoding="utf-8"?>
-<ds:datastoreItem xmlns:ds="http://schemas.openxmlformats.org/officeDocument/2006/customXml" ds:itemID="{54AD49FC-D98C-4F9E-AAC5-45C685F40CDF}">
-  <ds:schemaRefs>
-    <ds:schemaRef ds:uri="http://schemas.openxmlformats.org/officeDocument/2006/bibliography"/>
-  </ds:schemaRefs>
-</ds:datastoreItem>
 </file>
</xml_diff>